<commit_message>
Deleting lots of equations in temperature-elec-compare
</commit_message>
<xml_diff>
--- a/Revision/Response_to_reviewers_Adam_JPV.docx
+++ b/Revision/Response_to_reviewers_Adam_JPV.docx
@@ -56,6 +56,9 @@
         <w:gridCol w:w="8494"/>
       </w:tblGrid>
       <w:tr>
+        <w:trPr>
+          <w:trHeight w:val="935"/>
+        </w:trPr>
         <w:tc>
           <w:tcPr>
             <w:tcW w:w="8494" w:type="dxa"/>
@@ -110,7 +113,76 @@
               <w:rPr>
                 <w:color w:val="4F81BD"/>
               </w:rPr>
-              <w:t>Thank you for your helpful suggestions</w:t>
+              <w:t xml:space="preserve">Thank you </w:t>
+            </w:r>
+            <w:r>
+              <w:rPr>
+                <w:color w:val="4F81BD"/>
+              </w:rPr>
+              <w:t xml:space="preserve">for your many helpful comments. We </w:t>
+            </w:r>
+            <w:r>
+              <w:rPr>
+                <w:color w:val="4F81BD"/>
+              </w:rPr>
+              <w:t>have tried to respond</w:t>
+            </w:r>
+            <w:r>
+              <w:rPr>
+                <w:color w:val="4F81BD"/>
+              </w:rPr>
+              <w:t xml:space="preserve"> to each one with the attention that it deserves. We are very grateful for your time in creating such a constructive review of this paper</w:t>
+            </w:r>
+            <w:r>
+              <w:rPr>
+                <w:color w:val="4F81BD"/>
+              </w:rPr>
+              <w:t xml:space="preserve">, and we hope that the new draft will be to your satisfaction. </w:t>
+            </w:r>
+          </w:p>
+          <w:p>
+            <w:pPr>
+              <w:widowControl w:val="0"/>
+              <w:autoSpaceDE w:val="0"/>
+              <w:spacing w:line="259" w:lineRule="atLeast"/>
+              <w:jc w:val="both"/>
+              <w:rPr>
+                <w:color w:val="4F81BD"/>
+              </w:rPr>
+            </w:pPr>
+          </w:p>
+          <w:p>
+            <w:pPr>
+              <w:widowControl w:val="0"/>
+              <w:autoSpaceDE w:val="0"/>
+              <w:spacing w:line="259" w:lineRule="atLeast"/>
+              <w:jc w:val="both"/>
+              <w:rPr>
+                <w:color w:val="4F81BD"/>
+              </w:rPr>
+            </w:pPr>
+            <w:r>
+              <w:rPr>
+                <w:color w:val="4F81BD"/>
+              </w:rPr>
+              <w:t>Sincerely,</w:t>
+            </w:r>
+          </w:p>
+          <w:p>
+            <w:pPr>
+              <w:widowControl w:val="0"/>
+              <w:autoSpaceDE w:val="0"/>
+              <w:spacing w:line="259" w:lineRule="atLeast"/>
+              <w:jc w:val="both"/>
+              <w:rPr>
+                <w:color w:val="4F81BD"/>
+              </w:rPr>
+            </w:pPr>
+            <w:r>
+              <w:rPr>
+                <w:color w:val="4F81BD"/>
+              </w:rPr>
+              <w:t>Adam and Marta</w:t>
             </w:r>
           </w:p>
         </w:tc>
@@ -231,9 +303,6 @@
         <w:br/>
       </w:r>
       <w:r>
-        <w:rPr>
-          <w:highlight w:val="red"/>
-        </w:rPr>
         <w:t>2.</w:t>
       </w:r>
       <w:r>
@@ -244,19 +313,19 @@
           <w:rPr>
             <w:rStyle w:val="Hyperlink"/>
           </w:rPr>
-          <w:t>http://www.caiso.com/informed/P</w:t>
+          <w:t>http://www.caiso.com/informed/Pages/Managing</w:t>
         </w:r>
         <w:r>
           <w:rPr>
             <w:rStyle w:val="Hyperlink"/>
           </w:rPr>
-          <w:t>a</w:t>
+          <w:t>O</w:t>
         </w:r>
         <w:r>
           <w:rPr>
             <w:rStyle w:val="Hyperlink"/>
           </w:rPr>
-          <w:t>ges/ManagingOversupply.aspx</w:t>
+          <w:t>versupply.aspx</w:t>
         </w:r>
       </w:hyperlink>
       <w:r>
@@ -280,19 +349,200 @@
         <w:rPr>
           <w:color w:val="4472C4" w:themeColor="accent1"/>
         </w:rPr>
-        <w:t>Update year</w:t>
-      </w:r>
-      <w:r>
-        <w:rPr>
-          <w:color w:val="4472C4" w:themeColor="accent1"/>
-        </w:rPr>
-        <w:t>. Change data</w:t>
-      </w:r>
-      <w:r>
-        <w:rPr>
-          <w:color w:val="4472C4" w:themeColor="accent1"/>
-        </w:rPr>
-        <w:t>. Rerun experiment</w:t>
+        <w:t xml:space="preserve">Thank you for pointing this out. </w:t>
+      </w:r>
+      <w:r>
+        <w:rPr>
+          <w:color w:val="4472C4" w:themeColor="accent1"/>
+        </w:rPr>
+        <w:t xml:space="preserve">While we said that we used </w:t>
+      </w:r>
+      <w:proofErr w:type="spellStart"/>
+      <w:proofErr w:type="gramStart"/>
+      <w:r>
+        <w:rPr>
+          <w:color w:val="4472C4" w:themeColor="accent1"/>
+        </w:rPr>
+        <w:t>renewables.ninja</w:t>
+      </w:r>
+      <w:proofErr w:type="spellEnd"/>
+      <w:proofErr w:type="gramEnd"/>
+      <w:r>
+        <w:rPr>
+          <w:color w:val="4472C4" w:themeColor="accent1"/>
+        </w:rPr>
+        <w:t xml:space="preserve"> for the solar and wind capacity factor</w:t>
+      </w:r>
+      <w:r>
+        <w:rPr>
+          <w:color w:val="4472C4" w:themeColor="accent1"/>
+        </w:rPr>
+        <w:t xml:space="preserve">, we </w:t>
+      </w:r>
+      <w:r>
+        <w:rPr>
+          <w:color w:val="4472C4" w:themeColor="accent1"/>
+        </w:rPr>
+        <w:t>actually used</w:t>
+      </w:r>
+      <w:r>
+        <w:rPr>
+          <w:color w:val="4472C4" w:themeColor="accent1"/>
+        </w:rPr>
+        <w:t xml:space="preserve"> </w:t>
+      </w:r>
+      <w:proofErr w:type="spellStart"/>
+      <w:r>
+        <w:rPr>
+          <w:color w:val="4472C4" w:themeColor="accent1"/>
+        </w:rPr>
+        <w:t>model.energy</w:t>
+      </w:r>
+      <w:proofErr w:type="spellEnd"/>
+      <w:r>
+        <w:rPr>
+          <w:color w:val="4472C4" w:themeColor="accent1"/>
+        </w:rPr>
+        <w:t xml:space="preserve">. We regret this error and have corrected this in the paper. On the other hand, </w:t>
+      </w:r>
+      <w:proofErr w:type="spellStart"/>
+      <w:proofErr w:type="gramStart"/>
+      <w:r>
+        <w:rPr>
+          <w:color w:val="4472C4" w:themeColor="accent1"/>
+        </w:rPr>
+        <w:t>model.energy</w:t>
+      </w:r>
+      <w:proofErr w:type="spellEnd"/>
+      <w:proofErr w:type="gramEnd"/>
+      <w:r>
+        <w:rPr>
+          <w:color w:val="4472C4" w:themeColor="accent1"/>
+        </w:rPr>
+        <w:t xml:space="preserve"> only has 2011 and 2012 years. </w:t>
+      </w:r>
+    </w:p>
+    <w:p>
+      <w:pPr>
+        <w:pStyle w:val="NormalWeb"/>
+      </w:pPr>
+      <w:r>
+        <w:br/>
+      </w:r>
+      <w:r>
+        <w:t>3.</w:t>
+      </w:r>
+      <w:r>
+        <w:t xml:space="preserve"> Page 2, Line 55 (left column): reference [20] has the CF for Solar in Europe. It has 5 data sets 1-axis tracking, 2-axis tracking, Delta, Optimal, and rooftop. Which one did you use?</w:t>
+      </w:r>
+    </w:p>
+    <w:p>
+      <w:pPr>
+        <w:pStyle w:val="NormalWeb"/>
+        <w:pBdr>
+          <w:top w:val="single" w:sz="4" w:space="1" w:color="4472C4" w:themeColor="accent1"/>
+          <w:left w:val="single" w:sz="4" w:space="4" w:color="4472C4" w:themeColor="accent1"/>
+          <w:bottom w:val="single" w:sz="4" w:space="1" w:color="4472C4" w:themeColor="accent1"/>
+          <w:right w:val="single" w:sz="4" w:space="4" w:color="4472C4" w:themeColor="accent1"/>
+        </w:pBdr>
+        <w:rPr>
+          <w:color w:val="4472C4" w:themeColor="accent1"/>
+        </w:rPr>
+      </w:pPr>
+      <w:r>
+        <w:rPr>
+          <w:color w:val="4472C4" w:themeColor="accent1"/>
+        </w:rPr>
+        <w:lastRenderedPageBreak/>
+        <w:t xml:space="preserve">We used the optimal </w:t>
+      </w:r>
+      <w:proofErr w:type="spellStart"/>
+      <w:r>
+        <w:rPr>
+          <w:color w:val="4472C4" w:themeColor="accent1"/>
+        </w:rPr>
+        <w:t>tilt</w:t>
+      </w:r>
+      <w:proofErr w:type="spellEnd"/>
+      <w:r>
+        <w:rPr>
+          <w:color w:val="4472C4" w:themeColor="accent1"/>
+        </w:rPr>
+        <w:t>. This is now made clear</w:t>
+      </w:r>
+      <w:r>
+        <w:rPr>
+          <w:color w:val="4472C4" w:themeColor="accent1"/>
+        </w:rPr>
+        <w:t xml:space="preserve"> in the text.</w:t>
+      </w:r>
+    </w:p>
+    <w:p>
+      <w:pPr>
+        <w:pStyle w:val="NormalWeb"/>
+      </w:pPr>
+      <w:r>
+        <w:br/>
+      </w:r>
+      <w:r>
+        <w:t>4.</w:t>
+      </w:r>
+      <w:r>
+        <w:t xml:space="preserve"> How did you get the CF for solar and wind for CA and CO? Did you select a specific location in each state and get the data for this location, or you got an average CF across the state</w:t>
+      </w:r>
+    </w:p>
+    <w:p>
+      <w:pPr>
+        <w:pStyle w:val="NormalWeb"/>
+        <w:pBdr>
+          <w:top w:val="single" w:sz="4" w:space="1" w:color="4472C4" w:themeColor="accent1"/>
+          <w:left w:val="single" w:sz="4" w:space="4" w:color="4472C4" w:themeColor="accent1"/>
+          <w:bottom w:val="single" w:sz="4" w:space="1" w:color="4472C4" w:themeColor="accent1"/>
+          <w:right w:val="single" w:sz="4" w:space="4" w:color="4472C4" w:themeColor="accent1"/>
+        </w:pBdr>
+        <w:rPr>
+          <w:color w:val="4472C4" w:themeColor="accent1"/>
+        </w:rPr>
+      </w:pPr>
+      <w:r>
+        <w:rPr>
+          <w:color w:val="4472C4" w:themeColor="accent1"/>
+        </w:rPr>
+        <w:t>We assume a</w:t>
+      </w:r>
+      <w:r>
+        <w:rPr>
+          <w:color w:val="4472C4" w:themeColor="accent1"/>
+        </w:rPr>
+        <w:t xml:space="preserve"> capacity factor distribution of</w:t>
+      </w:r>
+      <w:r>
+        <w:rPr>
+          <w:color w:val="4472C4" w:themeColor="accent1"/>
+        </w:rPr>
+        <w:t xml:space="preserve"> CF^2 with </w:t>
+      </w:r>
+      <w:proofErr w:type="spellStart"/>
+      <w:proofErr w:type="gramStart"/>
+      <w:r>
+        <w:rPr>
+          <w:color w:val="4472C4" w:themeColor="accent1"/>
+        </w:rPr>
+        <w:t>model.energy</w:t>
+      </w:r>
+      <w:proofErr w:type="spellEnd"/>
+      <w:proofErr w:type="gramEnd"/>
+      <w:r>
+        <w:rPr>
+          <w:color w:val="4472C4" w:themeColor="accent1"/>
+        </w:rPr>
+        <w:t>, so a place with a 0.2 capacity factor will have four times more than a place with 0.1 average capacity factor  (0.04 vs 0.01)</w:t>
+      </w:r>
+      <w:r>
+        <w:rPr>
+          <w:color w:val="4472C4" w:themeColor="accent1"/>
+        </w:rPr>
+        <w:t>.</w:t>
       </w:r>
     </w:p>
     <w:p>
@@ -306,30 +556,59 @@
         <w:rPr>
           <w:highlight w:val="red"/>
         </w:rPr>
-        <w:t>3.</w:t>
-      </w:r>
-      <w:r>
-        <w:t xml:space="preserve"> Page 2, Line 55 (left column): reference [20] has the CF for Solar in Europe. It has 5 data sets 1-axis tracking, 2-axis tracking, Delta, Optimal, and rooftop. Which one did you use?</w:t>
-      </w:r>
-    </w:p>
-    <w:p>
-      <w:pPr>
-        <w:pStyle w:val="NormalWeb"/>
-        <w:pBdr>
-          <w:top w:val="single" w:sz="4" w:space="1" w:color="4472C4" w:themeColor="accent1"/>
-          <w:left w:val="single" w:sz="4" w:space="4" w:color="4472C4" w:themeColor="accent1"/>
-          <w:bottom w:val="single" w:sz="4" w:space="1" w:color="4472C4" w:themeColor="accent1"/>
-          <w:right w:val="single" w:sz="4" w:space="4" w:color="4472C4" w:themeColor="accent1"/>
-        </w:pBdr>
-        <w:rPr>
-          <w:color w:val="4472C4" w:themeColor="accent1"/>
-        </w:rPr>
-      </w:pPr>
-      <w:r>
-        <w:rPr>
-          <w:color w:val="4472C4" w:themeColor="accent1"/>
-        </w:rPr>
-        <w:t>Choose one</w:t>
+        <w:t>5.</w:t>
+      </w:r>
+      <w:r>
+        <w:t xml:space="preserve"> Figure 1: Can you add the data source in the figure caption, please?</w:t>
+      </w:r>
+    </w:p>
+    <w:p>
+      <w:pPr>
+        <w:pStyle w:val="NormalWeb"/>
+        <w:pBdr>
+          <w:top w:val="single" w:sz="4" w:space="1" w:color="4472C4" w:themeColor="accent1"/>
+          <w:left w:val="single" w:sz="4" w:space="4" w:color="4472C4" w:themeColor="accent1"/>
+          <w:bottom w:val="single" w:sz="4" w:space="1" w:color="4472C4" w:themeColor="accent1"/>
+          <w:right w:val="single" w:sz="4" w:space="4" w:color="4472C4" w:themeColor="accent1"/>
+        </w:pBdr>
+        <w:rPr>
+          <w:color w:val="4472C4" w:themeColor="accent1"/>
+        </w:rPr>
+      </w:pPr>
+      <w:r>
+        <w:rPr>
+          <w:color w:val="4472C4" w:themeColor="accent1"/>
+        </w:rPr>
+        <w:t>Yes</w:t>
+      </w:r>
+    </w:p>
+    <w:p>
+      <w:pPr>
+        <w:pStyle w:val="NormalWeb"/>
+      </w:pPr>
+      <w:r>
+        <w:br/>
+        <w:t>6. Figure 1: I was expecting a seasonality in the solar CF in California and Colorado, as mentioned in figure 1 in the publication in point 3. Can you recheck this figure?</w:t>
+      </w:r>
+    </w:p>
+    <w:p>
+      <w:pPr>
+        <w:pStyle w:val="NormalWeb"/>
+        <w:pBdr>
+          <w:top w:val="single" w:sz="4" w:space="1" w:color="4472C4" w:themeColor="accent1"/>
+          <w:left w:val="single" w:sz="4" w:space="4" w:color="4472C4" w:themeColor="accent1"/>
+          <w:bottom w:val="single" w:sz="4" w:space="1" w:color="4472C4" w:themeColor="accent1"/>
+          <w:right w:val="single" w:sz="4" w:space="4" w:color="4472C4" w:themeColor="accent1"/>
+        </w:pBdr>
+        <w:rPr>
+          <w:color w:val="4472C4" w:themeColor="accent1"/>
+        </w:rPr>
+      </w:pPr>
+      <w:r>
+        <w:rPr>
+          <w:color w:val="4472C4" w:themeColor="accent1"/>
+        </w:rPr>
+        <w:t>As you note, Figure 1 shows a what seems to be low seasonality for the solar CF in California and Colorado. However, this can be explained by a few reasons. First, the plotted values, which are themselves averaged by week, are themselves are normalized to the average of all the values. For CO, this means that the min/max CF values of 0.18 and Second</w:t>
       </w:r>
     </w:p>
     <w:p>
@@ -343,36 +622,216 @@
         <w:rPr>
           <w:highlight w:val="red"/>
         </w:rPr>
-        <w:t>4.</w:t>
-      </w:r>
-      <w:r>
-        <w:t xml:space="preserve"> How did you get the CF for solar and wind for CA and CO? Did you select a specific location in each state and get the data for this location, or you got an average CF across the state</w:t>
-      </w:r>
-    </w:p>
-    <w:p>
-      <w:pPr>
-        <w:pStyle w:val="NormalWeb"/>
-        <w:pBdr>
-          <w:top w:val="single" w:sz="4" w:space="1" w:color="4472C4" w:themeColor="accent1"/>
-          <w:left w:val="single" w:sz="4" w:space="4" w:color="4472C4" w:themeColor="accent1"/>
-          <w:bottom w:val="single" w:sz="4" w:space="1" w:color="4472C4" w:themeColor="accent1"/>
-          <w:right w:val="single" w:sz="4" w:space="4" w:color="4472C4" w:themeColor="accent1"/>
-        </w:pBdr>
-        <w:rPr>
-          <w:color w:val="4472C4" w:themeColor="accent1"/>
-        </w:rPr>
-      </w:pPr>
-      <w:r>
-        <w:rPr>
-          <w:color w:val="4472C4" w:themeColor="accent1"/>
-        </w:rPr>
-        <w:t>Renewables ninja</w:t>
-      </w:r>
-      <w:r>
-        <w:rPr>
-          <w:color w:val="4472C4" w:themeColor="accent1"/>
-        </w:rPr>
-        <w:t>. Sentence</w:t>
+        <w:t>7.</w:t>
+      </w:r>
+      <w:r>
+        <w:t xml:space="preserve"> Page 2, Line 55 (right column): “we assume that all heating demand ….”. Do you have any reason/reference for this selection?</w:t>
+      </w:r>
+    </w:p>
+    <w:p>
+      <w:pPr>
+        <w:pStyle w:val="NormalWeb"/>
+        <w:pBdr>
+          <w:top w:val="single" w:sz="4" w:space="1" w:color="4472C4" w:themeColor="accent1"/>
+          <w:left w:val="single" w:sz="4" w:space="4" w:color="4472C4" w:themeColor="accent1"/>
+          <w:bottom w:val="single" w:sz="4" w:space="1" w:color="4472C4" w:themeColor="accent1"/>
+          <w:right w:val="single" w:sz="4" w:space="4" w:color="4472C4" w:themeColor="accent1"/>
+        </w:pBdr>
+        <w:rPr>
+          <w:color w:val="4472C4" w:themeColor="accent1"/>
+        </w:rPr>
+      </w:pPr>
+      <w:r>
+        <w:rPr>
+          <w:color w:val="4472C4" w:themeColor="accent1"/>
+        </w:rPr>
+        <w:t>Use a reason/reference from one of Marta’s previous papers</w:t>
+      </w:r>
+    </w:p>
+    <w:p>
+      <w:pPr>
+        <w:pStyle w:val="NormalWeb"/>
+      </w:pPr>
+      <w:r>
+        <w:br/>
+      </w:r>
+      <w:r>
+        <w:rPr>
+          <w:highlight w:val="red"/>
+        </w:rPr>
+        <w:t>8.</w:t>
+      </w:r>
+      <w:r>
+        <w:t xml:space="preserve"> Page 3, Line 2 (left column): for the 17</w:t>
+      </w:r>
+      <w:r>
+        <w:t>˚</w:t>
+      </w:r>
+      <w:r>
+        <w:t>C, do you have any reason/reference for this selection?</w:t>
+      </w:r>
+    </w:p>
+    <w:p>
+      <w:pPr>
+        <w:pStyle w:val="NormalWeb"/>
+        <w:pBdr>
+          <w:top w:val="single" w:sz="4" w:space="1" w:color="4472C4" w:themeColor="accent1"/>
+          <w:left w:val="single" w:sz="4" w:space="4" w:color="4472C4" w:themeColor="accent1"/>
+          <w:bottom w:val="single" w:sz="4" w:space="1" w:color="4472C4" w:themeColor="accent1"/>
+          <w:right w:val="single" w:sz="4" w:space="4" w:color="4472C4" w:themeColor="accent1"/>
+        </w:pBdr>
+        <w:rPr>
+          <w:color w:val="4472C4" w:themeColor="accent1"/>
+        </w:rPr>
+      </w:pPr>
+      <w:r>
+        <w:rPr>
+          <w:color w:val="4472C4" w:themeColor="accent1"/>
+        </w:rPr>
+        <w:t>While</w:t>
+      </w:r>
+    </w:p>
+    <w:p>
+      <w:pPr>
+        <w:pStyle w:val="NormalWeb"/>
+      </w:pPr>
+      <w:r>
+        <w:br/>
+      </w:r>
+      <w:r>
+        <w:rPr>
+          <w:highlight w:val="red"/>
+        </w:rPr>
+        <w:t>9.</w:t>
+      </w:r>
+      <w:r>
+        <w:t xml:space="preserve"> Page 3, Line 16 (left column): “To estimate the total heating demand, we assume that the percentage of household heating demand of the total is the same as that of the electricity demand.” Do you have any justification/reference for this assumption?</w:t>
+      </w:r>
+    </w:p>
+    <w:p>
+      <w:pPr>
+        <w:pStyle w:val="NormalWeb"/>
+        <w:pBdr>
+          <w:top w:val="single" w:sz="4" w:space="1" w:color="4472C4" w:themeColor="accent1"/>
+          <w:left w:val="single" w:sz="4" w:space="4" w:color="4472C4" w:themeColor="accent1"/>
+          <w:bottom w:val="single" w:sz="4" w:space="1" w:color="4472C4" w:themeColor="accent1"/>
+          <w:right w:val="single" w:sz="4" w:space="4" w:color="4472C4" w:themeColor="accent1"/>
+        </w:pBdr>
+        <w:rPr>
+          <w:color w:val="4472C4" w:themeColor="accent1"/>
+        </w:rPr>
+      </w:pPr>
+      <w:r>
+        <w:rPr>
+          <w:color w:val="4472C4" w:themeColor="accent1"/>
+        </w:rPr>
+        <w:t xml:space="preserve">Unfortunately, we did not have access to </w:t>
+      </w:r>
+    </w:p>
+    <w:p>
+      <w:pPr>
+        <w:pStyle w:val="NormalWeb"/>
+      </w:pPr>
+      <w:r>
+        <w:br/>
+        <w:t>10. Page 3, Line 32 (right column): “Nevertheless, we plot values up to 0.01 C/Wp as an academic exercise to better understand what would happen in a universe with extremely cheap solar.” Should it be down to instead of up to?</w:t>
+      </w:r>
+    </w:p>
+    <w:p>
+      <w:pPr>
+        <w:pStyle w:val="NormalWeb"/>
+        <w:pBdr>
+          <w:top w:val="single" w:sz="4" w:space="1" w:color="4472C4" w:themeColor="accent1"/>
+          <w:left w:val="single" w:sz="4" w:space="4" w:color="4472C4" w:themeColor="accent1"/>
+          <w:bottom w:val="single" w:sz="4" w:space="1" w:color="4472C4" w:themeColor="accent1"/>
+          <w:right w:val="single" w:sz="4" w:space="4" w:color="4472C4" w:themeColor="accent1"/>
+        </w:pBdr>
+        <w:rPr>
+          <w:color w:val="4472C4" w:themeColor="accent1"/>
+        </w:rPr>
+      </w:pPr>
+      <w:r>
+        <w:rPr>
+          <w:color w:val="4472C4" w:themeColor="accent1"/>
+        </w:rPr>
+        <w:t>Yes, it should be “down to” here</w:t>
+      </w:r>
+      <w:r>
+        <w:rPr>
+          <w:color w:val="4472C4" w:themeColor="accent1"/>
+        </w:rPr>
+        <w:t>, thanks for the correction</w:t>
+      </w:r>
+      <w:r>
+        <w:rPr>
+          <w:color w:val="4472C4" w:themeColor="accent1"/>
+        </w:rPr>
+        <w:t xml:space="preserve">. </w:t>
+      </w:r>
+      <w:r>
+        <w:rPr>
+          <w:color w:val="4472C4" w:themeColor="accent1"/>
+        </w:rPr>
+        <w:t>This has been fixed in the text.</w:t>
+      </w:r>
+    </w:p>
+    <w:p>
+      <w:pPr>
+        <w:pStyle w:val="NormalWeb"/>
+      </w:pPr>
+      <w:r>
+        <w:br/>
+      </w:r>
+      <w:r>
+        <w:rPr>
+          <w:highlight w:val="red"/>
+        </w:rPr>
+        <w:t>11</w:t>
+      </w:r>
+      <w:r>
+        <w:t xml:space="preserve">. Figure 4: it is nice to relate between the source of energy and the color used in the figure, but I am not able to distinguish between solar elect + heat and solar </w:t>
+      </w:r>
+      <w:proofErr w:type="spellStart"/>
+      <w:r>
+        <w:t>elec</w:t>
+      </w:r>
+      <w:proofErr w:type="spellEnd"/>
+      <w:r>
+        <w:t xml:space="preserve">, especially for Spain also the same for Wind </w:t>
+      </w:r>
+      <w:proofErr w:type="spellStart"/>
+      <w:r>
+        <w:t>elec</w:t>
+      </w:r>
+      <w:proofErr w:type="spellEnd"/>
+      <w:r>
+        <w:t xml:space="preserve"> + heat and Wind elec.</w:t>
+      </w:r>
+    </w:p>
+    <w:p>
+      <w:pPr>
+        <w:pStyle w:val="NormalWeb"/>
+        <w:pBdr>
+          <w:top w:val="single" w:sz="4" w:space="1" w:color="4472C4" w:themeColor="accent1"/>
+          <w:left w:val="single" w:sz="4" w:space="4" w:color="4472C4" w:themeColor="accent1"/>
+          <w:bottom w:val="single" w:sz="4" w:space="1" w:color="4472C4" w:themeColor="accent1"/>
+          <w:right w:val="single" w:sz="4" w:space="4" w:color="4472C4" w:themeColor="accent1"/>
+        </w:pBdr>
+        <w:rPr>
+          <w:color w:val="4472C4" w:themeColor="accent1"/>
+        </w:rPr>
+      </w:pPr>
+      <w:r>
+        <w:rPr>
+          <w:color w:val="4472C4" w:themeColor="accent1"/>
+        </w:rPr>
+        <w:t>Change colors</w:t>
+      </w:r>
+      <w:r>
+        <w:rPr>
+          <w:color w:val="4472C4" w:themeColor="accent1"/>
+        </w:rPr>
+        <w:t>. Redo plot</w:t>
       </w:r>
     </w:p>
     <w:p>
@@ -382,64 +841,140 @@
       <w:r>
         <w:lastRenderedPageBreak/>
         <w:br/>
+        <w:t>12. Figure 4: Can you add to the figure legend what is the orange line and the light Orange line</w:t>
+      </w:r>
+    </w:p>
+    <w:p>
+      <w:pPr>
+        <w:pStyle w:val="NormalWeb"/>
+        <w:pBdr>
+          <w:top w:val="single" w:sz="4" w:space="1" w:color="4472C4" w:themeColor="accent1"/>
+          <w:left w:val="single" w:sz="4" w:space="4" w:color="4472C4" w:themeColor="accent1"/>
+          <w:bottom w:val="single" w:sz="4" w:space="1" w:color="4472C4" w:themeColor="accent1"/>
+          <w:right w:val="single" w:sz="4" w:space="4" w:color="4472C4" w:themeColor="accent1"/>
+        </w:pBdr>
+        <w:rPr>
+          <w:color w:val="4472C4" w:themeColor="accent1"/>
+        </w:rPr>
+      </w:pPr>
+      <w:r>
+        <w:rPr>
+          <w:color w:val="4472C4" w:themeColor="accent1"/>
+        </w:rPr>
+        <w:t>Yes, fix</w:t>
+      </w:r>
+    </w:p>
+    <w:p>
+      <w:pPr>
+        <w:pStyle w:val="NormalWeb"/>
+      </w:pPr>
+      <w:r>
+        <w:br/>
+        <w:t>Results:</w:t>
+      </w:r>
+      <w:r>
+        <w:br/>
+        <w:t>13. Figure 5: Is the red number for each case the average for all the countries?</w:t>
+      </w:r>
+    </w:p>
+    <w:p>
+      <w:pPr>
+        <w:pStyle w:val="NormalWeb"/>
+        <w:pBdr>
+          <w:top w:val="single" w:sz="4" w:space="1" w:color="4472C4" w:themeColor="accent1"/>
+          <w:left w:val="single" w:sz="4" w:space="4" w:color="4472C4" w:themeColor="accent1"/>
+          <w:bottom w:val="single" w:sz="4" w:space="1" w:color="4472C4" w:themeColor="accent1"/>
+          <w:right w:val="single" w:sz="4" w:space="4" w:color="4472C4" w:themeColor="accent1"/>
+        </w:pBdr>
+        <w:rPr>
+          <w:color w:val="4472C4" w:themeColor="accent1"/>
+        </w:rPr>
+      </w:pPr>
+      <w:r>
+        <w:rPr>
+          <w:color w:val="4472C4" w:themeColor="accent1"/>
+        </w:rPr>
+        <w:t xml:space="preserve">The red number is the percent of the energy in the entire system, including </w:t>
+      </w:r>
+      <w:proofErr w:type="gramStart"/>
+      <w:r>
+        <w:rPr>
+          <w:color w:val="4472C4" w:themeColor="accent1"/>
+        </w:rPr>
+        <w:t>all of</w:t>
+      </w:r>
+      <w:proofErr w:type="gramEnd"/>
+      <w:r>
+        <w:rPr>
+          <w:color w:val="4472C4" w:themeColor="accent1"/>
+        </w:rPr>
+        <w:t xml:space="preserve"> the countries provided by solar.</w:t>
+      </w:r>
+    </w:p>
+    <w:p>
+      <w:pPr>
+        <w:pStyle w:val="NormalWeb"/>
+      </w:pPr>
+      <w:r>
+        <w:br/>
+        <w:t>14. Page 4, Line 59 (right column): last line, you may need to add the figure number.</w:t>
+      </w:r>
+    </w:p>
+    <w:p>
+      <w:pPr>
+        <w:pStyle w:val="NormalWeb"/>
+        <w:pBdr>
+          <w:top w:val="single" w:sz="4" w:space="1" w:color="4472C4" w:themeColor="accent1"/>
+          <w:left w:val="single" w:sz="4" w:space="4" w:color="4472C4" w:themeColor="accent1"/>
+          <w:bottom w:val="single" w:sz="4" w:space="1" w:color="4472C4" w:themeColor="accent1"/>
+          <w:right w:val="single" w:sz="4" w:space="4" w:color="4472C4" w:themeColor="accent1"/>
+        </w:pBdr>
+        <w:rPr>
+          <w:color w:val="4472C4" w:themeColor="accent1"/>
+        </w:rPr>
+      </w:pPr>
+      <w:r>
+        <w:rPr>
+          <w:color w:val="4472C4" w:themeColor="accent1"/>
+        </w:rPr>
+        <w:t>Thank you for this catch. This was in reference to a Figure from a previous draft of the paper, which has since been removed. The sentence has been modified.</w:t>
+      </w:r>
+    </w:p>
+    <w:p>
+      <w:pPr>
+        <w:pStyle w:val="NormalWeb"/>
+      </w:pPr>
+      <w:r>
+        <w:br/>
       </w:r>
       <w:r>
         <w:rPr>
           <w:highlight w:val="red"/>
         </w:rPr>
-        <w:t>5.</w:t>
-      </w:r>
-      <w:r>
-        <w:t xml:space="preserve"> Figure 1: Can you add the data source in the figure caption, please?</w:t>
-      </w:r>
-    </w:p>
-    <w:p>
-      <w:pPr>
-        <w:pStyle w:val="NormalWeb"/>
-        <w:pBdr>
-          <w:top w:val="single" w:sz="4" w:space="1" w:color="4472C4" w:themeColor="accent1"/>
-          <w:left w:val="single" w:sz="4" w:space="4" w:color="4472C4" w:themeColor="accent1"/>
-          <w:bottom w:val="single" w:sz="4" w:space="1" w:color="4472C4" w:themeColor="accent1"/>
-          <w:right w:val="single" w:sz="4" w:space="4" w:color="4472C4" w:themeColor="accent1"/>
-        </w:pBdr>
-        <w:rPr>
-          <w:color w:val="4472C4" w:themeColor="accent1"/>
-        </w:rPr>
-      </w:pPr>
-      <w:r>
-        <w:rPr>
-          <w:color w:val="4472C4" w:themeColor="accent1"/>
-        </w:rPr>
-        <w:t>Yes</w:t>
-      </w:r>
-    </w:p>
-    <w:p>
-      <w:pPr>
-        <w:pStyle w:val="NormalWeb"/>
-      </w:pPr>
-      <w:r>
-        <w:br/>
-        <w:t>6. Figure 1: I was expecting a seasonality in the solar CF in California and Colorado, as mentioned in figure 1 in the publication in point 3. Can you recheck this figure?</w:t>
-      </w:r>
-    </w:p>
-    <w:p>
-      <w:pPr>
-        <w:pStyle w:val="NormalWeb"/>
-        <w:pBdr>
-          <w:top w:val="single" w:sz="4" w:space="1" w:color="4472C4" w:themeColor="accent1"/>
-          <w:left w:val="single" w:sz="4" w:space="4" w:color="4472C4" w:themeColor="accent1"/>
-          <w:bottom w:val="single" w:sz="4" w:space="1" w:color="4472C4" w:themeColor="accent1"/>
-          <w:right w:val="single" w:sz="4" w:space="4" w:color="4472C4" w:themeColor="accent1"/>
-        </w:pBdr>
-        <w:rPr>
-          <w:color w:val="4472C4" w:themeColor="accent1"/>
-        </w:rPr>
-      </w:pPr>
-      <w:r>
-        <w:rPr>
-          <w:color w:val="4472C4" w:themeColor="accent1"/>
-        </w:rPr>
-        <w:t>As you note, Figure 1 shows a what seems to be low seasonality for the solar CF in California and Colorado. However, this can be explained by a few reasons. First, the plotted values, which are themselves averaged by week, are themselves are normalized to the average of all the values. For CO, this means that the min/max CF values of 0.18 and Second</w:t>
+        <w:t>15.</w:t>
+      </w:r>
+      <w:r>
+        <w:t xml:space="preserve"> Figure 6: you can use a smaller yellow dot size than the red one to show both.</w:t>
+      </w:r>
+    </w:p>
+    <w:p>
+      <w:pPr>
+        <w:pStyle w:val="NormalWeb"/>
+        <w:pBdr>
+          <w:top w:val="single" w:sz="4" w:space="1" w:color="4472C4" w:themeColor="accent1"/>
+          <w:left w:val="single" w:sz="4" w:space="4" w:color="4472C4" w:themeColor="accent1"/>
+          <w:bottom w:val="single" w:sz="4" w:space="1" w:color="4472C4" w:themeColor="accent1"/>
+          <w:right w:val="single" w:sz="4" w:space="4" w:color="4472C4" w:themeColor="accent1"/>
+        </w:pBdr>
+        <w:rPr>
+          <w:color w:val="4472C4" w:themeColor="accent1"/>
+        </w:rPr>
+      </w:pPr>
+      <w:r>
+        <w:rPr>
+          <w:color w:val="4472C4" w:themeColor="accent1"/>
+        </w:rPr>
+        <w:t>Modify plot to use smaller yellow dot</w:t>
       </w:r>
     </w:p>
     <w:p>
@@ -453,372 +988,10 @@
         <w:rPr>
           <w:highlight w:val="red"/>
         </w:rPr>
-        <w:t>7.</w:t>
-      </w:r>
-      <w:r>
-        <w:t xml:space="preserve"> Page 2, Line 55 (right column): “we assume that all heating demand ….”. Do you have any reason/reference for this selection?</w:t>
-      </w:r>
-    </w:p>
-    <w:p>
-      <w:pPr>
-        <w:pStyle w:val="NormalWeb"/>
-        <w:pBdr>
-          <w:top w:val="single" w:sz="4" w:space="1" w:color="4472C4" w:themeColor="accent1"/>
-          <w:left w:val="single" w:sz="4" w:space="4" w:color="4472C4" w:themeColor="accent1"/>
-          <w:bottom w:val="single" w:sz="4" w:space="1" w:color="4472C4" w:themeColor="accent1"/>
-          <w:right w:val="single" w:sz="4" w:space="4" w:color="4472C4" w:themeColor="accent1"/>
-        </w:pBdr>
-        <w:rPr>
-          <w:color w:val="4472C4" w:themeColor="accent1"/>
-        </w:rPr>
-      </w:pPr>
-      <w:r>
-        <w:rPr>
-          <w:color w:val="4472C4" w:themeColor="accent1"/>
-        </w:rPr>
-        <w:t>Use a reason/reference from one of Marta’s previous papers</w:t>
-      </w:r>
-    </w:p>
-    <w:p>
-      <w:pPr>
-        <w:pStyle w:val="NormalWeb"/>
-      </w:pPr>
-      <w:r>
-        <w:br/>
-      </w:r>
-      <w:r>
-        <w:rPr>
-          <w:highlight w:val="red"/>
-        </w:rPr>
-        <w:t>8.</w:t>
-      </w:r>
-      <w:r>
-        <w:t xml:space="preserve"> Page 3, Line 2 (left column): for the 17</w:t>
-      </w:r>
-      <w:r>
-        <w:t>˚</w:t>
-      </w:r>
-      <w:r>
-        <w:t>C, do you have any reason/reference for this selection?</w:t>
-      </w:r>
-    </w:p>
-    <w:p>
-      <w:pPr>
-        <w:pStyle w:val="NormalWeb"/>
-        <w:pBdr>
-          <w:top w:val="single" w:sz="4" w:space="1" w:color="4472C4" w:themeColor="accent1"/>
-          <w:left w:val="single" w:sz="4" w:space="4" w:color="4472C4" w:themeColor="accent1"/>
-          <w:bottom w:val="single" w:sz="4" w:space="1" w:color="4472C4" w:themeColor="accent1"/>
-          <w:right w:val="single" w:sz="4" w:space="4" w:color="4472C4" w:themeColor="accent1"/>
-        </w:pBdr>
-        <w:rPr>
-          <w:color w:val="4472C4" w:themeColor="accent1"/>
-        </w:rPr>
-      </w:pPr>
-      <w:r>
-        <w:rPr>
-          <w:color w:val="4472C4" w:themeColor="accent1"/>
-        </w:rPr>
-        <w:t>Use a reason/reference from one of Marta’s previous papers</w:t>
-      </w:r>
-    </w:p>
-    <w:p>
-      <w:pPr>
-        <w:pStyle w:val="NormalWeb"/>
-      </w:pPr>
-      <w:r>
-        <w:br/>
-      </w:r>
-      <w:r>
-        <w:rPr>
-          <w:highlight w:val="red"/>
-        </w:rPr>
-        <w:t>9.</w:t>
-      </w:r>
-      <w:r>
-        <w:t xml:space="preserve"> Page 3, Line 16 (left column): “To estimate the total heating demand, we assume that the percentage of household heating demand of the total is the same as that of the electricity demand.” Do you have any justification/reference for this assumption?</w:t>
-      </w:r>
-    </w:p>
-    <w:p>
-      <w:pPr>
-        <w:pStyle w:val="NormalWeb"/>
-        <w:pBdr>
-          <w:top w:val="single" w:sz="4" w:space="1" w:color="4472C4" w:themeColor="accent1"/>
-          <w:left w:val="single" w:sz="4" w:space="4" w:color="4472C4" w:themeColor="accent1"/>
-          <w:bottom w:val="single" w:sz="4" w:space="1" w:color="4472C4" w:themeColor="accent1"/>
-          <w:right w:val="single" w:sz="4" w:space="4" w:color="4472C4" w:themeColor="accent1"/>
-        </w:pBdr>
-        <w:rPr>
-          <w:color w:val="4472C4" w:themeColor="accent1"/>
-        </w:rPr>
-      </w:pPr>
-      <w:r>
-        <w:rPr>
-          <w:color w:val="4472C4" w:themeColor="accent1"/>
-        </w:rPr>
-        <w:t>No?</w:t>
-      </w:r>
-      <w:r>
-        <w:rPr>
-          <w:color w:val="4472C4" w:themeColor="accent1"/>
-        </w:rPr>
-        <w:t xml:space="preserve"> Sentence</w:t>
-      </w:r>
-    </w:p>
-    <w:p>
-      <w:pPr>
-        <w:pStyle w:val="NormalWeb"/>
-      </w:pPr>
-      <w:r>
-        <w:br/>
-        <w:t>10. Page 3, Line 32 (right column): “Nevertheless, we plot values up to 0.01 C/Wp as an academic exercise to better understand what would happen in a universe with extremely cheap solar.” Should it be down to instead of up to?</w:t>
-      </w:r>
-    </w:p>
-    <w:p>
-      <w:pPr>
-        <w:pStyle w:val="NormalWeb"/>
-        <w:pBdr>
-          <w:top w:val="single" w:sz="4" w:space="1" w:color="4472C4" w:themeColor="accent1"/>
-          <w:left w:val="single" w:sz="4" w:space="4" w:color="4472C4" w:themeColor="accent1"/>
-          <w:bottom w:val="single" w:sz="4" w:space="1" w:color="4472C4" w:themeColor="accent1"/>
-          <w:right w:val="single" w:sz="4" w:space="4" w:color="4472C4" w:themeColor="accent1"/>
-        </w:pBdr>
-        <w:rPr>
-          <w:color w:val="4472C4" w:themeColor="accent1"/>
-        </w:rPr>
-      </w:pPr>
-      <w:r>
-        <w:rPr>
-          <w:color w:val="4472C4" w:themeColor="accent1"/>
-        </w:rPr>
-        <w:t>Yes, it should be “down to” here</w:t>
-      </w:r>
-      <w:r>
-        <w:rPr>
-          <w:color w:val="4472C4" w:themeColor="accent1"/>
-        </w:rPr>
-        <w:t>, thanks for the correction</w:t>
-      </w:r>
-      <w:r>
-        <w:rPr>
-          <w:color w:val="4472C4" w:themeColor="accent1"/>
-        </w:rPr>
-        <w:t xml:space="preserve">. </w:t>
-      </w:r>
-      <w:r>
-        <w:rPr>
-          <w:color w:val="4472C4" w:themeColor="accent1"/>
-        </w:rPr>
-        <w:t>This has been fixed in the text.</w:t>
-      </w:r>
-    </w:p>
-    <w:p>
-      <w:pPr>
-        <w:pStyle w:val="NormalWeb"/>
-      </w:pPr>
-      <w:r>
-        <w:br/>
-      </w:r>
-      <w:r>
-        <w:rPr>
-          <w:highlight w:val="red"/>
-        </w:rPr>
-        <w:t>11</w:t>
-      </w:r>
-      <w:r>
-        <w:t xml:space="preserve">. Figure 4: it is nice to relate between the source of energy and the color used in the figure, but I am not able to distinguish between solar elect + heat and solar </w:t>
-      </w:r>
-      <w:proofErr w:type="spellStart"/>
-      <w:r>
-        <w:t>elec</w:t>
-      </w:r>
-      <w:proofErr w:type="spellEnd"/>
-      <w:r>
-        <w:t xml:space="preserve">, especially for Spain also the same for Wind </w:t>
-      </w:r>
-      <w:proofErr w:type="spellStart"/>
-      <w:r>
-        <w:t>elec</w:t>
-      </w:r>
-      <w:proofErr w:type="spellEnd"/>
-      <w:r>
-        <w:t xml:space="preserve"> + heat and Wind elec.</w:t>
-      </w:r>
-    </w:p>
-    <w:p>
-      <w:pPr>
-        <w:pStyle w:val="NormalWeb"/>
-        <w:pBdr>
-          <w:top w:val="single" w:sz="4" w:space="1" w:color="4472C4" w:themeColor="accent1"/>
-          <w:left w:val="single" w:sz="4" w:space="4" w:color="4472C4" w:themeColor="accent1"/>
-          <w:bottom w:val="single" w:sz="4" w:space="1" w:color="4472C4" w:themeColor="accent1"/>
-          <w:right w:val="single" w:sz="4" w:space="4" w:color="4472C4" w:themeColor="accent1"/>
-        </w:pBdr>
-        <w:rPr>
-          <w:color w:val="4472C4" w:themeColor="accent1"/>
-        </w:rPr>
-      </w:pPr>
-      <w:r>
-        <w:rPr>
-          <w:color w:val="4472C4" w:themeColor="accent1"/>
-        </w:rPr>
-        <w:t>Change colors</w:t>
-      </w:r>
-      <w:r>
-        <w:rPr>
-          <w:color w:val="4472C4" w:themeColor="accent1"/>
-        </w:rPr>
-        <w:t>. Redo plot</w:t>
-      </w:r>
-    </w:p>
-    <w:p>
-      <w:pPr>
-        <w:pStyle w:val="NormalWeb"/>
-      </w:pPr>
-      <w:r>
-        <w:br/>
-        <w:t>12. Figure 4: Can you add to the figure legend what is the orange line and the light Orange line</w:t>
-      </w:r>
-    </w:p>
-    <w:p>
-      <w:pPr>
-        <w:pStyle w:val="NormalWeb"/>
-        <w:pBdr>
-          <w:top w:val="single" w:sz="4" w:space="1" w:color="4472C4" w:themeColor="accent1"/>
-          <w:left w:val="single" w:sz="4" w:space="4" w:color="4472C4" w:themeColor="accent1"/>
-          <w:bottom w:val="single" w:sz="4" w:space="1" w:color="4472C4" w:themeColor="accent1"/>
-          <w:right w:val="single" w:sz="4" w:space="4" w:color="4472C4" w:themeColor="accent1"/>
-        </w:pBdr>
-        <w:rPr>
-          <w:color w:val="4472C4" w:themeColor="accent1"/>
-        </w:rPr>
-      </w:pPr>
-      <w:r>
-        <w:rPr>
-          <w:color w:val="4472C4" w:themeColor="accent1"/>
-        </w:rPr>
-        <w:t>Yes, fix</w:t>
-      </w:r>
-    </w:p>
-    <w:p>
-      <w:pPr>
-        <w:pStyle w:val="NormalWeb"/>
-      </w:pPr>
-      <w:r>
-        <w:br/>
-        <w:t>Results:</w:t>
-      </w:r>
-      <w:r>
-        <w:br/>
-        <w:t>13. Figure 5: Is the red number for each case the average for all the countries?</w:t>
-      </w:r>
-    </w:p>
-    <w:p>
-      <w:pPr>
-        <w:pStyle w:val="NormalWeb"/>
-        <w:pBdr>
-          <w:top w:val="single" w:sz="4" w:space="1" w:color="4472C4" w:themeColor="accent1"/>
-          <w:left w:val="single" w:sz="4" w:space="4" w:color="4472C4" w:themeColor="accent1"/>
-          <w:bottom w:val="single" w:sz="4" w:space="1" w:color="4472C4" w:themeColor="accent1"/>
-          <w:right w:val="single" w:sz="4" w:space="4" w:color="4472C4" w:themeColor="accent1"/>
-        </w:pBdr>
-        <w:rPr>
-          <w:color w:val="4472C4" w:themeColor="accent1"/>
-        </w:rPr>
-      </w:pPr>
-      <w:r>
-        <w:rPr>
-          <w:color w:val="4472C4" w:themeColor="accent1"/>
-        </w:rPr>
-        <w:lastRenderedPageBreak/>
-        <w:t xml:space="preserve">Total? Or overall </w:t>
-      </w:r>
-      <w:proofErr w:type="gramStart"/>
-      <w:r>
-        <w:rPr>
-          <w:color w:val="4472C4" w:themeColor="accent1"/>
-        </w:rPr>
-        <w:t>average?</w:t>
-      </w:r>
-      <w:r>
-        <w:rPr>
-          <w:color w:val="4472C4" w:themeColor="accent1"/>
-        </w:rPr>
-        <w:t>.</w:t>
-      </w:r>
-      <w:proofErr w:type="gramEnd"/>
-      <w:r>
-        <w:rPr>
-          <w:color w:val="4472C4" w:themeColor="accent1"/>
-        </w:rPr>
-        <w:t xml:space="preserve"> Sentence</w:t>
-      </w:r>
-    </w:p>
-    <w:p>
-      <w:pPr>
-        <w:pStyle w:val="NormalWeb"/>
-      </w:pPr>
-      <w:r>
-        <w:br/>
-        <w:t>14. Page 4, Line 59 (right column): last line, you may need to add the figure number.</w:t>
-      </w:r>
-    </w:p>
-    <w:p>
-      <w:pPr>
-        <w:pStyle w:val="NormalWeb"/>
-        <w:pBdr>
-          <w:top w:val="single" w:sz="4" w:space="1" w:color="4472C4" w:themeColor="accent1"/>
-          <w:left w:val="single" w:sz="4" w:space="4" w:color="4472C4" w:themeColor="accent1"/>
-          <w:bottom w:val="single" w:sz="4" w:space="1" w:color="4472C4" w:themeColor="accent1"/>
-          <w:right w:val="single" w:sz="4" w:space="4" w:color="4472C4" w:themeColor="accent1"/>
-        </w:pBdr>
-        <w:rPr>
-          <w:color w:val="4472C4" w:themeColor="accent1"/>
-        </w:rPr>
-      </w:pPr>
-      <w:r>
-        <w:rPr>
-          <w:color w:val="4472C4" w:themeColor="accent1"/>
-        </w:rPr>
-        <w:t>Added Figure number</w:t>
-      </w:r>
-    </w:p>
-    <w:p>
-      <w:pPr>
-        <w:pStyle w:val="NormalWeb"/>
-      </w:pPr>
-      <w:r>
-        <w:br/>
-        <w:t>15. Figure 6: you can use a smaller yellow dot size than the red one to show both.</w:t>
-      </w:r>
-    </w:p>
-    <w:p>
-      <w:pPr>
-        <w:pStyle w:val="NormalWeb"/>
-        <w:pBdr>
-          <w:top w:val="single" w:sz="4" w:space="1" w:color="4472C4" w:themeColor="accent1"/>
-          <w:left w:val="single" w:sz="4" w:space="4" w:color="4472C4" w:themeColor="accent1"/>
-          <w:bottom w:val="single" w:sz="4" w:space="1" w:color="4472C4" w:themeColor="accent1"/>
-          <w:right w:val="single" w:sz="4" w:space="4" w:color="4472C4" w:themeColor="accent1"/>
-        </w:pBdr>
-        <w:rPr>
-          <w:color w:val="4472C4" w:themeColor="accent1"/>
-        </w:rPr>
-      </w:pPr>
-      <w:r>
-        <w:rPr>
-          <w:color w:val="4472C4" w:themeColor="accent1"/>
-        </w:rPr>
-        <w:t>Modify plot to use smaller yellow dot</w:t>
-      </w:r>
-    </w:p>
-    <w:p>
-      <w:pPr>
-        <w:pStyle w:val="NormalWeb"/>
-      </w:pPr>
-      <w:r>
-        <w:br/>
-        <w:t>16. The x-axis is too small and full of X-tick marks; you may use a double column if possible.</w:t>
+        <w:t>16.</w:t>
+      </w:r>
+      <w:r>
+        <w:t xml:space="preserve"> The x-axis is too small and full of X-tick marks; you may use a double column if possible.</w:t>
       </w:r>
     </w:p>
     <w:p>
@@ -895,7 +1068,19 @@
           <w:rPr>
             <w:rStyle w:val="Hyperlink"/>
           </w:rPr>
-          <w:t>https://climate.ec.europa.eu/eu-action/climate-strategies-targets/2050-long-term-strategy_en</w:t>
+          <w:t>https://climate.ec.europa.eu/eu-action/climate-strategies-targets/2050-long-term-strategy</w:t>
+        </w:r>
+        <w:r>
+          <w:rPr>
+            <w:rStyle w:val="Hyperlink"/>
+          </w:rPr>
+          <w:t>_</w:t>
+        </w:r>
+        <w:r>
+          <w:rPr>
+            <w:rStyle w:val="Hyperlink"/>
+          </w:rPr>
+          <w:t>en</w:t>
         </w:r>
       </w:hyperlink>
     </w:p>
@@ -916,7 +1101,7 @@
         <w:rPr>
           <w:color w:val="4472C4" w:themeColor="accent1"/>
         </w:rPr>
-        <w:t>Fix reference, add link</w:t>
+        <w:t>Thank you for pointing out this typo. The wrong link was included for ref. 28. We have also included your link, thanks for the suggestion.</w:t>
       </w:r>
     </w:p>
     <w:p>
@@ -1013,6 +1198,7 @@
         <w:rPr>
           <w:color w:val="4472C4" w:themeColor="accent1"/>
         </w:rPr>
+        <w:lastRenderedPageBreak/>
         <w:t>Thanks for the links, include</w:t>
       </w:r>
     </w:p>
@@ -1079,216 +1265,218 @@
         <w:rPr>
           <w:color w:val="4472C4" w:themeColor="accent1"/>
         </w:rPr>
+        <w:t>Thanks</w:t>
+      </w:r>
+      <w:r>
+        <w:rPr>
+          <w:color w:val="4472C4" w:themeColor="accent1"/>
+        </w:rPr>
+        <w:t>. Refer</w:t>
+      </w:r>
+    </w:p>
+    <w:p>
+      <w:pPr>
+        <w:pStyle w:val="NormalWeb"/>
+      </w:pPr>
+      <w:r>
+        <w:br/>
+        <w:t>Methods:</w:t>
+      </w:r>
+      <w:r>
+        <w:br/>
+        <w:t>4. Line 31: it will be better for readers unfamiliar with the copper-plate model to see a sentence or two about how does this work?</w:t>
+      </w:r>
+    </w:p>
+    <w:p>
+      <w:pPr>
+        <w:pStyle w:val="NormalWeb"/>
+        <w:pBdr>
+          <w:top w:val="single" w:sz="4" w:space="1" w:color="4472C4" w:themeColor="accent1"/>
+          <w:left w:val="single" w:sz="4" w:space="4" w:color="4472C4" w:themeColor="accent1"/>
+          <w:bottom w:val="single" w:sz="4" w:space="1" w:color="4472C4" w:themeColor="accent1"/>
+          <w:right w:val="single" w:sz="4" w:space="4" w:color="4472C4" w:themeColor="accent1"/>
+        </w:pBdr>
+        <w:rPr>
+          <w:color w:val="4472C4" w:themeColor="accent1"/>
+        </w:rPr>
+      </w:pPr>
+      <w:r>
+        <w:rPr>
+          <w:color w:val="4472C4" w:themeColor="accent1"/>
+        </w:rPr>
+        <w:t>Yes, included sentence for copper plate</w:t>
+      </w:r>
+    </w:p>
+    <w:p>
+      <w:pPr>
+        <w:pStyle w:val="NormalWeb"/>
+      </w:pPr>
+      <w:r>
+        <w:br/>
+        <w:t xml:space="preserve">5. Line 54: it is more accurate to </w:t>
+      </w:r>
+      <w:proofErr w:type="gramStart"/>
+      <w:r>
+        <w:t>say</w:t>
+      </w:r>
+      <w:proofErr w:type="gramEnd"/>
+      <w:r>
+        <w:t xml:space="preserve"> “onshore wind” instead of “wind.”</w:t>
+      </w:r>
+    </w:p>
+    <w:p>
+      <w:pPr>
+        <w:pStyle w:val="NormalWeb"/>
+        <w:pBdr>
+          <w:top w:val="single" w:sz="4" w:space="1" w:color="4472C4" w:themeColor="accent1"/>
+          <w:left w:val="single" w:sz="4" w:space="4" w:color="4472C4" w:themeColor="accent1"/>
+          <w:bottom w:val="single" w:sz="4" w:space="1" w:color="4472C4" w:themeColor="accent1"/>
+          <w:right w:val="single" w:sz="4" w:space="4" w:color="4472C4" w:themeColor="accent1"/>
+        </w:pBdr>
+        <w:rPr>
+          <w:color w:val="4472C4" w:themeColor="accent1"/>
+        </w:rPr>
+      </w:pPr>
+      <w:r>
+        <w:rPr>
+          <w:color w:val="4472C4" w:themeColor="accent1"/>
+        </w:rPr>
+        <w:t>Added</w:t>
+      </w:r>
+    </w:p>
+    <w:p>
+      <w:pPr>
+        <w:pStyle w:val="NormalWeb"/>
+      </w:pPr>
+      <w:r>
+        <w:br/>
+        <w:t>Results</w:t>
+      </w:r>
+      <w:r>
+        <w:br/>
+        <w:t>6. Line 58: “While analyzing latitude should be similar to analyzing the solar CF, it is still worthwhile to do this separate analysis.”. I am sorry; I didn’t get what you meant in this sentence. Can you rewrite it to be clear?</w:t>
+      </w:r>
+    </w:p>
+    <w:p>
+      <w:pPr>
+        <w:pStyle w:val="NormalWeb"/>
+        <w:pBdr>
+          <w:top w:val="single" w:sz="4" w:space="1" w:color="4472C4" w:themeColor="accent1"/>
+          <w:left w:val="single" w:sz="4" w:space="4" w:color="4472C4" w:themeColor="accent1"/>
+          <w:bottom w:val="single" w:sz="4" w:space="1" w:color="4472C4" w:themeColor="accent1"/>
+          <w:right w:val="single" w:sz="4" w:space="4" w:color="4472C4" w:themeColor="accent1"/>
+        </w:pBdr>
+        <w:rPr>
+          <w:color w:val="4472C4" w:themeColor="accent1"/>
+        </w:rPr>
+      </w:pPr>
+      <w:r>
+        <w:rPr>
+          <w:color w:val="4472C4" w:themeColor="accent1"/>
+        </w:rPr>
+        <w:t>Yes, rewritten</w:t>
+      </w:r>
+    </w:p>
+    <w:p>
+      <w:pPr>
+        <w:pStyle w:val="NormalWeb"/>
+      </w:pPr>
+      <w:r>
+        <w:br/>
+        <w:t>7. Figure 5: you may find it interesting if you generate a similar figure for the curtailed electricity.</w:t>
+      </w:r>
+    </w:p>
+    <w:p>
+      <w:pPr>
+        <w:pStyle w:val="NormalWeb"/>
+        <w:pBdr>
+          <w:top w:val="single" w:sz="4" w:space="1" w:color="4472C4" w:themeColor="accent1"/>
+          <w:left w:val="single" w:sz="4" w:space="4" w:color="4472C4" w:themeColor="accent1"/>
+          <w:bottom w:val="single" w:sz="4" w:space="1" w:color="4472C4" w:themeColor="accent1"/>
+          <w:right w:val="single" w:sz="4" w:space="4" w:color="4472C4" w:themeColor="accent1"/>
+        </w:pBdr>
+        <w:rPr>
+          <w:color w:val="4472C4" w:themeColor="accent1"/>
+        </w:rPr>
+      </w:pPr>
+      <w:r>
+        <w:rPr>
+          <w:color w:val="4472C4" w:themeColor="accent1"/>
+        </w:rPr>
+        <w:t xml:space="preserve">Will do </w:t>
+      </w:r>
+    </w:p>
+    <w:p>
+      <w:pPr>
+        <w:pStyle w:val="NormalWeb"/>
+      </w:pPr>
+      <w:r>
+        <w:br/>
+        <w:t>8. Figure 7: you may find it interesting if you color these dots by the average latitude for each country</w:t>
+      </w:r>
+    </w:p>
+    <w:p>
+      <w:pPr>
+        <w:pStyle w:val="NormalWeb"/>
+        <w:pBdr>
+          <w:top w:val="single" w:sz="4" w:space="1" w:color="4472C4" w:themeColor="accent1"/>
+          <w:left w:val="single" w:sz="4" w:space="4" w:color="4472C4" w:themeColor="accent1"/>
+          <w:bottom w:val="single" w:sz="4" w:space="1" w:color="4472C4" w:themeColor="accent1"/>
+          <w:right w:val="single" w:sz="4" w:space="4" w:color="4472C4" w:themeColor="accent1"/>
+        </w:pBdr>
+        <w:rPr>
+          <w:color w:val="4472C4" w:themeColor="accent1"/>
+        </w:rPr>
+      </w:pPr>
+      <w:r>
+        <w:rPr>
+          <w:color w:val="4472C4" w:themeColor="accent1"/>
+        </w:rPr>
+        <w:t>Will do</w:t>
+      </w:r>
+    </w:p>
+    <w:p>
+      <w:pPr>
+        <w:pStyle w:val="NormalWeb"/>
+      </w:pPr>
+      <w:r>
+        <w:br/>
+        <w:t>9. Figure 8: you may find it interesting if you color these dots by the average latitude for each country</w:t>
+      </w:r>
+    </w:p>
+    <w:p>
+      <w:pPr>
+        <w:pStyle w:val="NormalWeb"/>
+        <w:pBdr>
+          <w:top w:val="single" w:sz="4" w:space="1" w:color="4472C4" w:themeColor="accent1"/>
+          <w:left w:val="single" w:sz="4" w:space="4" w:color="4472C4" w:themeColor="accent1"/>
+          <w:bottom w:val="single" w:sz="4" w:space="1" w:color="4472C4" w:themeColor="accent1"/>
+          <w:right w:val="single" w:sz="4" w:space="4" w:color="4472C4" w:themeColor="accent1"/>
+        </w:pBdr>
+        <w:rPr>
+          <w:color w:val="4472C4" w:themeColor="accent1"/>
+        </w:rPr>
+      </w:pPr>
+      <w:r>
+        <w:rPr>
+          <w:color w:val="4472C4" w:themeColor="accent1"/>
+        </w:rPr>
+        <w:t>Will do</w:t>
+      </w:r>
+    </w:p>
+    <w:p>
+      <w:pPr>
+        <w:pStyle w:val="NormalWeb"/>
+      </w:pPr>
+      <w:r>
+        <w:br/>
+        <w:t>Discussion</w:t>
+      </w:r>
+      <w:r>
+        <w:br/>
+      </w:r>
+      <w:r>
         <w:lastRenderedPageBreak/>
-        <w:t>Thanks</w:t>
-      </w:r>
-      <w:r>
-        <w:rPr>
-          <w:color w:val="4472C4" w:themeColor="accent1"/>
-        </w:rPr>
-        <w:t>. Refer</w:t>
-      </w:r>
-    </w:p>
-    <w:p>
-      <w:pPr>
-        <w:pStyle w:val="NormalWeb"/>
-      </w:pPr>
-      <w:r>
-        <w:br/>
-        <w:t>Methods:</w:t>
-      </w:r>
-      <w:r>
-        <w:br/>
-        <w:t>4. Line 31: it will be better for readers unfamiliar with the copper-plate model to see a sentence or two about how does this work?</w:t>
-      </w:r>
-    </w:p>
-    <w:p>
-      <w:pPr>
-        <w:pStyle w:val="NormalWeb"/>
-        <w:pBdr>
-          <w:top w:val="single" w:sz="4" w:space="1" w:color="4472C4" w:themeColor="accent1"/>
-          <w:left w:val="single" w:sz="4" w:space="4" w:color="4472C4" w:themeColor="accent1"/>
-          <w:bottom w:val="single" w:sz="4" w:space="1" w:color="4472C4" w:themeColor="accent1"/>
-          <w:right w:val="single" w:sz="4" w:space="4" w:color="4472C4" w:themeColor="accent1"/>
-        </w:pBdr>
-        <w:rPr>
-          <w:color w:val="4472C4" w:themeColor="accent1"/>
-        </w:rPr>
-      </w:pPr>
-      <w:r>
-        <w:rPr>
-          <w:color w:val="4472C4" w:themeColor="accent1"/>
-        </w:rPr>
-        <w:t>Yes, included sentence for copper plate</w:t>
-      </w:r>
-    </w:p>
-    <w:p>
-      <w:pPr>
-        <w:pStyle w:val="NormalWeb"/>
-      </w:pPr>
-      <w:r>
-        <w:br/>
-        <w:t xml:space="preserve">5. Line 54: it is more accurate to </w:t>
-      </w:r>
-      <w:proofErr w:type="gramStart"/>
-      <w:r>
-        <w:t>say</w:t>
-      </w:r>
-      <w:proofErr w:type="gramEnd"/>
-      <w:r>
-        <w:t xml:space="preserve"> “onshore wind” instead of “wind.”</w:t>
-      </w:r>
-    </w:p>
-    <w:p>
-      <w:pPr>
-        <w:pStyle w:val="NormalWeb"/>
-        <w:pBdr>
-          <w:top w:val="single" w:sz="4" w:space="1" w:color="4472C4" w:themeColor="accent1"/>
-          <w:left w:val="single" w:sz="4" w:space="4" w:color="4472C4" w:themeColor="accent1"/>
-          <w:bottom w:val="single" w:sz="4" w:space="1" w:color="4472C4" w:themeColor="accent1"/>
-          <w:right w:val="single" w:sz="4" w:space="4" w:color="4472C4" w:themeColor="accent1"/>
-        </w:pBdr>
-        <w:rPr>
-          <w:color w:val="4472C4" w:themeColor="accent1"/>
-        </w:rPr>
-      </w:pPr>
-      <w:r>
-        <w:rPr>
-          <w:color w:val="4472C4" w:themeColor="accent1"/>
-        </w:rPr>
-        <w:t>Added</w:t>
-      </w:r>
-    </w:p>
-    <w:p>
-      <w:pPr>
-        <w:pStyle w:val="NormalWeb"/>
-      </w:pPr>
-      <w:r>
-        <w:br/>
-        <w:t>Results</w:t>
-      </w:r>
-      <w:r>
-        <w:br/>
-        <w:t>6. Line 58: “While analyzing latitude should be similar to analyzing the solar CF, it is still worthwhile to do this separate analysis.”. I am sorry; I didn’t get what you meant in this sentence. Can you rewrite it to be clear?</w:t>
-      </w:r>
-    </w:p>
-    <w:p>
-      <w:pPr>
-        <w:pStyle w:val="NormalWeb"/>
-        <w:pBdr>
-          <w:top w:val="single" w:sz="4" w:space="1" w:color="4472C4" w:themeColor="accent1"/>
-          <w:left w:val="single" w:sz="4" w:space="4" w:color="4472C4" w:themeColor="accent1"/>
-          <w:bottom w:val="single" w:sz="4" w:space="1" w:color="4472C4" w:themeColor="accent1"/>
-          <w:right w:val="single" w:sz="4" w:space="4" w:color="4472C4" w:themeColor="accent1"/>
-        </w:pBdr>
-        <w:rPr>
-          <w:color w:val="4472C4" w:themeColor="accent1"/>
-        </w:rPr>
-      </w:pPr>
-      <w:r>
-        <w:rPr>
-          <w:color w:val="4472C4" w:themeColor="accent1"/>
-        </w:rPr>
-        <w:t>Yes, rewritten</w:t>
-      </w:r>
-    </w:p>
-    <w:p>
-      <w:pPr>
-        <w:pStyle w:val="NormalWeb"/>
-      </w:pPr>
-      <w:r>
-        <w:br/>
-        <w:t>7. Figure 5: you may find it interesting if you generate a similar figure for the curtailed electricity.</w:t>
-      </w:r>
-    </w:p>
-    <w:p>
-      <w:pPr>
-        <w:pStyle w:val="NormalWeb"/>
-        <w:pBdr>
-          <w:top w:val="single" w:sz="4" w:space="1" w:color="4472C4" w:themeColor="accent1"/>
-          <w:left w:val="single" w:sz="4" w:space="4" w:color="4472C4" w:themeColor="accent1"/>
-          <w:bottom w:val="single" w:sz="4" w:space="1" w:color="4472C4" w:themeColor="accent1"/>
-          <w:right w:val="single" w:sz="4" w:space="4" w:color="4472C4" w:themeColor="accent1"/>
-        </w:pBdr>
-        <w:rPr>
-          <w:color w:val="4472C4" w:themeColor="accent1"/>
-        </w:rPr>
-      </w:pPr>
-      <w:r>
-        <w:rPr>
-          <w:color w:val="4472C4" w:themeColor="accent1"/>
-        </w:rPr>
-        <w:t xml:space="preserve">Will do </w:t>
-      </w:r>
-    </w:p>
-    <w:p>
-      <w:pPr>
-        <w:pStyle w:val="NormalWeb"/>
-      </w:pPr>
-      <w:r>
-        <w:br/>
-        <w:t>8. Figure 7: you may find it interesting if you color these dots by the average latitude for each country</w:t>
-      </w:r>
-    </w:p>
-    <w:p>
-      <w:pPr>
-        <w:pStyle w:val="NormalWeb"/>
-        <w:pBdr>
-          <w:top w:val="single" w:sz="4" w:space="1" w:color="4472C4" w:themeColor="accent1"/>
-          <w:left w:val="single" w:sz="4" w:space="4" w:color="4472C4" w:themeColor="accent1"/>
-          <w:bottom w:val="single" w:sz="4" w:space="1" w:color="4472C4" w:themeColor="accent1"/>
-          <w:right w:val="single" w:sz="4" w:space="4" w:color="4472C4" w:themeColor="accent1"/>
-        </w:pBdr>
-        <w:rPr>
-          <w:color w:val="4472C4" w:themeColor="accent1"/>
-        </w:rPr>
-      </w:pPr>
-      <w:r>
-        <w:rPr>
-          <w:color w:val="4472C4" w:themeColor="accent1"/>
-        </w:rPr>
-        <w:t>Will do</w:t>
-      </w:r>
-    </w:p>
-    <w:p>
-      <w:pPr>
-        <w:pStyle w:val="NormalWeb"/>
-      </w:pPr>
-      <w:r>
-        <w:br/>
-        <w:t>9. Figure 8: you may find it interesting if you color these dots by the average latitude for each country</w:t>
-      </w:r>
-    </w:p>
-    <w:p>
-      <w:pPr>
-        <w:pStyle w:val="NormalWeb"/>
-        <w:pBdr>
-          <w:top w:val="single" w:sz="4" w:space="1" w:color="4472C4" w:themeColor="accent1"/>
-          <w:left w:val="single" w:sz="4" w:space="4" w:color="4472C4" w:themeColor="accent1"/>
-          <w:bottom w:val="single" w:sz="4" w:space="1" w:color="4472C4" w:themeColor="accent1"/>
-          <w:right w:val="single" w:sz="4" w:space="4" w:color="4472C4" w:themeColor="accent1"/>
-        </w:pBdr>
-        <w:rPr>
-          <w:color w:val="4472C4" w:themeColor="accent1"/>
-        </w:rPr>
-      </w:pPr>
-      <w:r>
-        <w:rPr>
-          <w:color w:val="4472C4" w:themeColor="accent1"/>
-        </w:rPr>
-        <w:t>Will do</w:t>
-      </w:r>
-    </w:p>
-    <w:p>
-      <w:pPr>
-        <w:pStyle w:val="NormalWeb"/>
-      </w:pPr>
-      <w:r>
-        <w:br/>
-        <w:t>Discussion</w:t>
-      </w:r>
-      <w:r>
-        <w:br/>
         <w:t>10. Usually, it is better to start the discussion with a more substantial sentence than this one. Please keep the first sentence attractive to the reader as a motivation to continue reading the section. In the first sentence, you can focus on your best results.</w:t>
       </w:r>
     </w:p>
@@ -1461,7 +1649,52 @@
               <w:rPr>
                 <w:color w:val="4F81BD"/>
               </w:rPr>
-              <w:t>Thank you for your helpful suggestions</w:t>
+              <w:t>Thank you for your many helpful comments. We have tried to respond to each one with the attention that it deserves. We are very grateful for your time in creating such a constructive review of this paper, and we hope that the new draft will be to your satisfaction.</w:t>
+            </w:r>
+          </w:p>
+          <w:p>
+            <w:pPr>
+              <w:widowControl w:val="0"/>
+              <w:autoSpaceDE w:val="0"/>
+              <w:spacing w:line="259" w:lineRule="atLeast"/>
+              <w:jc w:val="both"/>
+              <w:rPr>
+                <w:color w:val="4F81BD"/>
+              </w:rPr>
+            </w:pPr>
+          </w:p>
+          <w:p>
+            <w:pPr>
+              <w:widowControl w:val="0"/>
+              <w:autoSpaceDE w:val="0"/>
+              <w:spacing w:line="259" w:lineRule="atLeast"/>
+              <w:jc w:val="both"/>
+              <w:rPr>
+                <w:color w:val="4F81BD"/>
+              </w:rPr>
+            </w:pPr>
+            <w:r>
+              <w:rPr>
+                <w:color w:val="4F81BD"/>
+              </w:rPr>
+              <w:t>Sincerely,</w:t>
+            </w:r>
+          </w:p>
+          <w:p>
+            <w:pPr>
+              <w:widowControl w:val="0"/>
+              <w:autoSpaceDE w:val="0"/>
+              <w:spacing w:line="259" w:lineRule="atLeast"/>
+              <w:jc w:val="both"/>
+              <w:rPr>
+                <w:color w:val="4F81BD"/>
+              </w:rPr>
+            </w:pPr>
+            <w:r>
+              <w:rPr>
+                <w:color w:val="4F81BD"/>
+              </w:rPr>
+              <w:t>Adam and Marta</w:t>
             </w:r>
           </w:p>
         </w:tc>
@@ -1534,6 +1767,7 @@
         <w:rPr>
           <w:color w:val="4472C4" w:themeColor="accent1"/>
         </w:rPr>
+        <w:lastRenderedPageBreak/>
         <w:t xml:space="preserve">Maybe: only look at single countries, </w:t>
       </w:r>
       <w:proofErr w:type="spellStart"/>
@@ -1671,7 +1905,6 @@
         <w:rPr>
           <w:color w:val="4472C4" w:themeColor="accent1"/>
         </w:rPr>
-        <w:lastRenderedPageBreak/>
         <w:t>How much is this actually?</w:t>
       </w:r>
     </w:p>
@@ -1808,7 +2041,11 @@
       </w:r>
       <w:r>
         <w:br/>
-        <w:t>9. While the methodology seems solid overall, the author should further explain the role of energy storage and hydrogen to increase the share of solar further. As mentioned by the author, the model only assumes battery and hydrogen to balance the grid. However, these assets need to be further mentioned in the manuscript on how they help meet the demand or reduce renewable curtailment.</w:t>
+        <w:t xml:space="preserve">9. While the methodology seems solid overall, the author should further explain the role of energy storage and hydrogen to increase the share of solar further. As mentioned by the author, </w:t>
+      </w:r>
+      <w:r>
+        <w:lastRenderedPageBreak/>
+        <w:t>the model only assumes battery and hydrogen to balance the grid. However, these assets need to be further mentioned in the manuscript on how they help meet the demand or reduce renewable curtailment.</w:t>
       </w:r>
     </w:p>
     <w:p>
@@ -1891,7 +2128,6 @@
     </w:p>
     <w:p>
       <w:r>
-        <w:lastRenderedPageBreak/>
         <w:br/>
       </w:r>
       <w:r>
@@ -2345,25 +2581,52 @@
               <w:rPr>
                 <w:color w:val="4F81BD"/>
               </w:rPr>
-              <w:t xml:space="preserve">Thank you for your </w:t>
+              <w:t>Thank you for your many helpful comments. We have tried to respond to each one with the attention that it deserves. We are very grateful for your time in creating such a constructive review of this paper, and we hope that the new draft will be to your satisfaction.</w:t>
             </w:r>
+          </w:p>
+          <w:p>
+            <w:pPr>
+              <w:widowControl w:val="0"/>
+              <w:autoSpaceDE w:val="0"/>
+              <w:spacing w:line="259" w:lineRule="atLeast"/>
+              <w:jc w:val="both"/>
+              <w:rPr>
+                <w:color w:val="4F81BD"/>
+              </w:rPr>
+            </w:pPr>
+          </w:p>
+          <w:p>
+            <w:pPr>
+              <w:widowControl w:val="0"/>
+              <w:autoSpaceDE w:val="0"/>
+              <w:spacing w:line="259" w:lineRule="atLeast"/>
+              <w:jc w:val="both"/>
+              <w:rPr>
+                <w:color w:val="4F81BD"/>
+              </w:rPr>
+            </w:pPr>
             <w:r>
               <w:rPr>
                 <w:color w:val="4F81BD"/>
               </w:rPr>
-              <w:t xml:space="preserve">helpful </w:t>
+              <w:t>Sincerely,</w:t>
             </w:r>
+          </w:p>
+          <w:p>
+            <w:pPr>
+              <w:widowControl w:val="0"/>
+              <w:autoSpaceDE w:val="0"/>
+              <w:spacing w:line="259" w:lineRule="atLeast"/>
+              <w:jc w:val="both"/>
+              <w:rPr>
+                <w:color w:val="4F81BD"/>
+              </w:rPr>
+            </w:pPr>
             <w:r>
               <w:rPr>
                 <w:color w:val="4F81BD"/>
               </w:rPr>
-              <w:t>suggestions</w:t>
-            </w:r>
-            <w:r>
-              <w:rPr>
-                <w:color w:val="4F81BD"/>
-              </w:rPr>
-              <w:t xml:space="preserve"> and comments</w:t>
+              <w:t>Adam and Marta</w:t>
             </w:r>
           </w:p>
         </w:tc>
@@ -2420,6 +2683,7 @@
         <w:rPr>
           <w:color w:val="4472C4" w:themeColor="accent1"/>
         </w:rPr>
+        <w:lastRenderedPageBreak/>
         <w:t>We hope that the revisions have improved the quality of the paper, made less confusing, and verified accuracy of the data</w:t>
       </w:r>
     </w:p>
@@ -2519,7 +2783,6 @@
           <w:sz w:val="22"/>
           <w:szCs w:val="22"/>
         </w:rPr>
-        <w:lastRenderedPageBreak/>
         <w:fldChar w:fldCharType="begin"/>
       </w:r>
       <w:r>
@@ -2724,6 +2987,7 @@
           <w:sz w:val="22"/>
           <w:szCs w:val="22"/>
         </w:rPr>
+        <w:lastRenderedPageBreak/>
         <w:t>I spent a little time trying to understand how Fig. 1 could suggest data so different from what I would expect – I even went to the sites specified in references 20 and 22, but I found that the data I accessed at those references showed strong seasonality, in contradiction to Fig. 1. Given the dependence of the solar capacity factors on mounting (</w:t>
       </w:r>
       <w:proofErr w:type="gramStart"/>
@@ -2762,76 +3026,189 @@
         <w:rPr>
           <w:color w:val="4472C4" w:themeColor="accent1"/>
         </w:rPr>
-        <w:t>Checks the annual capacity factor for wind</w:t>
-      </w:r>
-      <w:r>
-        <w:rPr>
-          <w:color w:val="4472C4" w:themeColor="accent1"/>
-        </w:rPr>
-        <w:t>. Possibly run new simulation</w:t>
-      </w:r>
-    </w:p>
-    <w:p>
-      <w:pPr>
-        <w:suppressAutoHyphens/>
-        <w:autoSpaceDN w:val="0"/>
-        <w:spacing w:after="160" w:line="251" w:lineRule="auto"/>
-        <w:textAlignment w:val="baseline"/>
-        <w:rPr>
-          <w:rFonts w:ascii="Calibri" w:eastAsia="Calibri" w:hAnsi="Calibri"/>
-          <w:sz w:val="22"/>
-          <w:szCs w:val="22"/>
-        </w:rPr>
-      </w:pPr>
-    </w:p>
-    <w:p>
-      <w:pPr>
-        <w:suppressAutoHyphens/>
-        <w:autoSpaceDN w:val="0"/>
-        <w:spacing w:after="160" w:line="251" w:lineRule="auto"/>
-        <w:textAlignment w:val="baseline"/>
-        <w:rPr>
-          <w:rFonts w:ascii="Calibri" w:eastAsia="Calibri" w:hAnsi="Calibri"/>
-          <w:sz w:val="22"/>
-          <w:szCs w:val="22"/>
-        </w:rPr>
-      </w:pPr>
-      <w:r>
-        <w:rPr>
-          <w:rFonts w:ascii="Calibri" w:eastAsia="Calibri" w:hAnsi="Calibri"/>
-          <w:sz w:val="22"/>
-          <w:szCs w:val="22"/>
-        </w:rPr>
-        <w:t xml:space="preserve">One could argue that it is better to average the capacity factor that would be observed if the entire state or country were filled with wind turbines or solar plants, but it is more likely that generators would be </w:t>
-      </w:r>
-      <w:r>
-        <w:rPr>
-          <w:rFonts w:ascii="Calibri" w:eastAsia="Calibri" w:hAnsi="Calibri"/>
-          <w:sz w:val="22"/>
-          <w:szCs w:val="22"/>
-        </w:rPr>
-        <w:lastRenderedPageBreak/>
-        <w:t xml:space="preserve">built in the best sites rather than uniformly. Using the observed values would, therefore, be more realistic in my opinion than using average simulated data, especially when the simulated data differ so much from observed data. </w:t>
-      </w:r>
-    </w:p>
-    <w:p>
-      <w:pPr>
-        <w:pStyle w:val="NormalWeb"/>
-        <w:pBdr>
-          <w:top w:val="single" w:sz="4" w:space="1" w:color="4472C4" w:themeColor="accent1"/>
-          <w:left w:val="single" w:sz="4" w:space="4" w:color="4472C4" w:themeColor="accent1"/>
-          <w:bottom w:val="single" w:sz="4" w:space="1" w:color="4472C4" w:themeColor="accent1"/>
-          <w:right w:val="single" w:sz="4" w:space="4" w:color="4472C4" w:themeColor="accent1"/>
-        </w:pBdr>
-        <w:rPr>
-          <w:color w:val="4472C4" w:themeColor="accent1"/>
-        </w:rPr>
-      </w:pPr>
-      <w:r>
-        <w:rPr>
-          <w:color w:val="4472C4" w:themeColor="accent1"/>
-        </w:rPr>
-        <w:t>Use of observed vs simulated data?</w:t>
+        <w:t>Thank you for your efforts</w:t>
+      </w:r>
+      <w:r>
+        <w:rPr>
+          <w:color w:val="4472C4" w:themeColor="accent1"/>
+        </w:rPr>
+        <w:t xml:space="preserve"> </w:t>
+      </w:r>
+      <w:r>
+        <w:rPr>
+          <w:color w:val="4472C4" w:themeColor="accent1"/>
+        </w:rPr>
+        <w:t>verifying</w:t>
+      </w:r>
+      <w:r>
+        <w:rPr>
+          <w:color w:val="4472C4" w:themeColor="accent1"/>
+        </w:rPr>
+        <w:t xml:space="preserve"> our data</w:t>
+      </w:r>
+      <w:r>
+        <w:rPr>
+          <w:color w:val="4472C4" w:themeColor="accent1"/>
+        </w:rPr>
+        <w:t>. While conducting our extensive verification on your points, we found</w:t>
+      </w:r>
+      <w:r>
+        <w:rPr>
+          <w:color w:val="4472C4" w:themeColor="accent1"/>
+        </w:rPr>
+        <w:t xml:space="preserve"> that we made a major error in referencing—instead of using </w:t>
+      </w:r>
+      <w:proofErr w:type="spellStart"/>
+      <w:proofErr w:type="gramStart"/>
+      <w:r>
+        <w:rPr>
+          <w:color w:val="4472C4" w:themeColor="accent1"/>
+        </w:rPr>
+        <w:t>renewables.ninja</w:t>
+      </w:r>
+      <w:proofErr w:type="spellEnd"/>
+      <w:proofErr w:type="gramEnd"/>
+      <w:r>
+        <w:rPr>
+          <w:color w:val="4472C4" w:themeColor="accent1"/>
+        </w:rPr>
+        <w:t xml:space="preserve">,  </w:t>
+      </w:r>
+      <w:r>
+        <w:rPr>
+          <w:color w:val="4472C4" w:themeColor="accent1"/>
+        </w:rPr>
+        <w:t xml:space="preserve">we used the site </w:t>
+      </w:r>
+      <w:proofErr w:type="spellStart"/>
+      <w:r>
+        <w:rPr>
+          <w:color w:val="4472C4" w:themeColor="accent1"/>
+        </w:rPr>
+        <w:t>model.energy</w:t>
+      </w:r>
+      <w:proofErr w:type="spellEnd"/>
+      <w:r>
+        <w:rPr>
+          <w:color w:val="4472C4" w:themeColor="accent1"/>
+        </w:rPr>
+        <w:t xml:space="preserve"> for the capacity factors of wind and solar of California and Colorado. </w:t>
+      </w:r>
+    </w:p>
+    <w:p>
+      <w:pPr>
+        <w:pStyle w:val="NormalWeb"/>
+        <w:pBdr>
+          <w:top w:val="single" w:sz="4" w:space="1" w:color="4472C4" w:themeColor="accent1"/>
+          <w:left w:val="single" w:sz="4" w:space="4" w:color="4472C4" w:themeColor="accent1"/>
+          <w:bottom w:val="single" w:sz="4" w:space="1" w:color="4472C4" w:themeColor="accent1"/>
+          <w:right w:val="single" w:sz="4" w:space="4" w:color="4472C4" w:themeColor="accent1"/>
+        </w:pBdr>
+        <w:rPr>
+          <w:color w:val="4472C4" w:themeColor="accent1"/>
+        </w:rPr>
+      </w:pPr>
+    </w:p>
+    <w:p>
+      <w:pPr>
+        <w:pStyle w:val="NormalWeb"/>
+        <w:pBdr>
+          <w:top w:val="single" w:sz="4" w:space="1" w:color="4472C4" w:themeColor="accent1"/>
+          <w:left w:val="single" w:sz="4" w:space="4" w:color="4472C4" w:themeColor="accent1"/>
+          <w:bottom w:val="single" w:sz="4" w:space="1" w:color="4472C4" w:themeColor="accent1"/>
+          <w:right w:val="single" w:sz="4" w:space="4" w:color="4472C4" w:themeColor="accent1"/>
+        </w:pBdr>
+        <w:rPr>
+          <w:color w:val="4472C4" w:themeColor="accent1"/>
+        </w:rPr>
+      </w:pPr>
+    </w:p>
+    <w:p>
+      <w:pPr>
+        <w:pStyle w:val="NormalWeb"/>
+        <w:pBdr>
+          <w:top w:val="single" w:sz="4" w:space="1" w:color="4472C4" w:themeColor="accent1"/>
+          <w:left w:val="single" w:sz="4" w:space="4" w:color="4472C4" w:themeColor="accent1"/>
+          <w:bottom w:val="single" w:sz="4" w:space="1" w:color="4472C4" w:themeColor="accent1"/>
+          <w:right w:val="single" w:sz="4" w:space="4" w:color="4472C4" w:themeColor="accent1"/>
+        </w:pBdr>
+        <w:rPr>
+          <w:color w:val="4472C4" w:themeColor="accent1"/>
+        </w:rPr>
+      </w:pPr>
+    </w:p>
+    <w:p>
+      <w:pPr>
+        <w:pStyle w:val="NormalWeb"/>
+        <w:pBdr>
+          <w:top w:val="single" w:sz="4" w:space="1" w:color="4472C4" w:themeColor="accent1"/>
+          <w:left w:val="single" w:sz="4" w:space="4" w:color="4472C4" w:themeColor="accent1"/>
+          <w:bottom w:val="single" w:sz="4" w:space="1" w:color="4472C4" w:themeColor="accent1"/>
+          <w:right w:val="single" w:sz="4" w:space="4" w:color="4472C4" w:themeColor="accent1"/>
+        </w:pBdr>
+        <w:rPr>
+          <w:color w:val="4472C4" w:themeColor="accent1"/>
+        </w:rPr>
+      </w:pPr>
+      <w:r>
+        <w:rPr>
+          <w:color w:val="4472C4" w:themeColor="accent1"/>
+        </w:rPr>
+        <w:t xml:space="preserve">The annual capacity factor of wind is also assuming that </w:t>
+      </w:r>
+    </w:p>
+    <w:p>
+      <w:pPr>
+        <w:suppressAutoHyphens/>
+        <w:autoSpaceDN w:val="0"/>
+        <w:spacing w:after="160" w:line="251" w:lineRule="auto"/>
+        <w:textAlignment w:val="baseline"/>
+        <w:rPr>
+          <w:rFonts w:ascii="Calibri" w:eastAsia="Calibri" w:hAnsi="Calibri"/>
+          <w:sz w:val="22"/>
+          <w:szCs w:val="22"/>
+        </w:rPr>
+      </w:pPr>
+    </w:p>
+    <w:p>
+      <w:pPr>
+        <w:suppressAutoHyphens/>
+        <w:autoSpaceDN w:val="0"/>
+        <w:spacing w:after="160" w:line="251" w:lineRule="auto"/>
+        <w:textAlignment w:val="baseline"/>
+        <w:rPr>
+          <w:rFonts w:ascii="Calibri" w:eastAsia="Calibri" w:hAnsi="Calibri"/>
+          <w:sz w:val="22"/>
+          <w:szCs w:val="22"/>
+        </w:rPr>
+      </w:pPr>
+      <w:r>
+        <w:rPr>
+          <w:rFonts w:ascii="Calibri" w:eastAsia="Calibri" w:hAnsi="Calibri"/>
+          <w:sz w:val="22"/>
+          <w:szCs w:val="22"/>
+        </w:rPr>
+        <w:t xml:space="preserve">One could argue that it is better to average the capacity factor that would be observed if the entire state or country were filled with wind turbines or solar plants, but it is more likely that generators would be built in the best sites rather than uniformly. Using the observed values would, therefore, be more realistic in my opinion than using average simulated data, especially when the simulated data differ so much from observed data. </w:t>
+      </w:r>
+    </w:p>
+    <w:p>
+      <w:pPr>
+        <w:pStyle w:val="NormalWeb"/>
+        <w:pBdr>
+          <w:top w:val="single" w:sz="4" w:space="1" w:color="4472C4" w:themeColor="accent1"/>
+          <w:left w:val="single" w:sz="4" w:space="4" w:color="4472C4" w:themeColor="accent1"/>
+          <w:bottom w:val="single" w:sz="4" w:space="1" w:color="4472C4" w:themeColor="accent1"/>
+          <w:right w:val="single" w:sz="4" w:space="4" w:color="4472C4" w:themeColor="accent1"/>
+        </w:pBdr>
+        <w:rPr>
+          <w:color w:val="4472C4" w:themeColor="accent1"/>
+        </w:rPr>
+      </w:pPr>
+      <w:r>
+        <w:rPr>
+          <w:color w:val="4472C4" w:themeColor="accent1"/>
+        </w:rPr>
+        <w:t xml:space="preserve">Thank you for bringing this point up. </w:t>
       </w:r>
     </w:p>
     <w:p>
@@ -2903,7 +3280,13 @@
         <w:rPr>
           <w:color w:val="4472C4" w:themeColor="accent1"/>
         </w:rPr>
-        <w:t xml:space="preserve">We hope that the verification of the data </w:t>
+        <w:t>We do not believe that the input data is inaccurate, and we hope that this discussion and the major revisions to Figure 1</w:t>
+      </w:r>
+      <w:r>
+        <w:rPr>
+          <w:color w:val="4472C4" w:themeColor="accent1"/>
+        </w:rPr>
+        <w:t xml:space="preserve"> are sufficient to assuage your concerns.</w:t>
       </w:r>
     </w:p>
     <w:p>
@@ -3005,6 +3388,14 @@
           <w:szCs w:val="22"/>
         </w:rPr>
         <w:br/>
+      </w:r>
+      <w:r>
+        <w:rPr>
+          <w:rFonts w:ascii="Calibri" w:eastAsia="Calibri" w:hAnsi="Calibri"/>
+          <w:sz w:val="22"/>
+          <w:szCs w:val="22"/>
+        </w:rPr>
+        <w:lastRenderedPageBreak/>
         <w:t xml:space="preserve">The authors note that using the module learning rate for system analysis is inappropriate, which I agree with. The authors conclude “Nevertheless, we plot values up to 0.01 C/Wp as an </w:t>
       </w:r>
     </w:p>
@@ -3067,7 +3458,55 @@
         <w:rPr>
           <w:color w:val="4472C4" w:themeColor="accent1"/>
         </w:rPr>
-        <w:t>Removes the bias</w:t>
+        <w:t xml:space="preserve">Thank you for bringing our attention to this issue. It is true that 0.529 Euros/Wp is unreasonably cheap in the USA for 2020, but on the other hand, this is the going rate for utility solar in Europe, with cheaper installations available in the present day. </w:t>
+      </w:r>
+    </w:p>
+    <w:p>
+      <w:pPr>
+        <w:pStyle w:val="NormalWeb"/>
+        <w:pBdr>
+          <w:top w:val="single" w:sz="4" w:space="1" w:color="4472C4" w:themeColor="accent1"/>
+          <w:left w:val="single" w:sz="4" w:space="4" w:color="4472C4" w:themeColor="accent1"/>
+          <w:bottom w:val="single" w:sz="4" w:space="1" w:color="4472C4" w:themeColor="accent1"/>
+          <w:right w:val="single" w:sz="4" w:space="4" w:color="4472C4" w:themeColor="accent1"/>
+        </w:pBdr>
+        <w:rPr>
+          <w:color w:val="4472C4" w:themeColor="accent1"/>
+        </w:rPr>
+      </w:pPr>
+    </w:p>
+    <w:p>
+      <w:pPr>
+        <w:pStyle w:val="NormalWeb"/>
+        <w:pBdr>
+          <w:top w:val="single" w:sz="4" w:space="1" w:color="4472C4" w:themeColor="accent1"/>
+          <w:left w:val="single" w:sz="4" w:space="4" w:color="4472C4" w:themeColor="accent1"/>
+          <w:bottom w:val="single" w:sz="4" w:space="1" w:color="4472C4" w:themeColor="accent1"/>
+          <w:right w:val="single" w:sz="4" w:space="4" w:color="4472C4" w:themeColor="accent1"/>
+        </w:pBdr>
+        <w:rPr>
+          <w:color w:val="4472C4" w:themeColor="accent1"/>
+        </w:rPr>
+      </w:pPr>
+      <w:r>
+        <w:rPr>
+          <w:color w:val="4472C4" w:themeColor="accent1"/>
+        </w:rPr>
+        <w:t xml:space="preserve">In accordance </w:t>
+      </w:r>
+      <w:proofErr w:type="gramStart"/>
+      <w:r>
+        <w:rPr>
+          <w:color w:val="4472C4" w:themeColor="accent1"/>
+        </w:rPr>
+        <w:t>to</w:t>
+      </w:r>
+      <w:proofErr w:type="gramEnd"/>
+      <w:r>
+        <w:rPr>
+          <w:color w:val="4472C4" w:themeColor="accent1"/>
+        </w:rPr>
+        <w:t xml:space="preserve"> your suggestions</w:t>
       </w:r>
     </w:p>
     <w:p>
@@ -3124,8 +3563,143 @@
           <w:sz w:val="22"/>
           <w:szCs w:val="22"/>
         </w:rPr>
-        <w:t xml:space="preserve">It appears to me that the title was selected to reflect the academic exercise of using “Very Inexpensive Solar PV” for answering the important question of “In the future (2050?) what fraction of electricity generation will be from solar?” My first question is whether that’s the useful question to ask. If solar is essentially free so it’s installed at a level that 90% of the electricity is curtailed, what fraction of the land will be covered? There is some value to a purely academic study, but the study would be much more useful if the authors would explore realistic scenarios (this is underscoring my conclusion in the previous </w:t>
-      </w:r>
+        <w:t xml:space="preserve">It appears to me that the title was selected to reflect the academic exercise of using “Very Inexpensive Solar PV” for answering the important question of “In the future (2050?) what fraction of electricity generation will be from solar?” My first question is whether that’s the useful question to ask. If solar is essentially free so it’s installed at a level that 90% of the electricity is curtailed, what fraction of the land will be covered? There is some value to a purely academic study, but the study would be much more useful if the authors would explore realistic scenarios (this is underscoring my conclusion in the previous paragraph). A second question is whether the title does the paper justice – Fig. 4 shows not only the very inexpensive solar, but a cost range spanning something like a factor of 200 – it seems that the study is broader than the title would suggest. Perhaps the authors would be interested in a title like “Key Determinants of Solar Fraction in Solar- and Wind-Driven Grids”. </w:t>
+      </w:r>
+    </w:p>
+    <w:p>
+      <w:pPr>
+        <w:pStyle w:val="NormalWeb"/>
+        <w:pBdr>
+          <w:top w:val="single" w:sz="4" w:space="1" w:color="4472C4" w:themeColor="accent1"/>
+          <w:left w:val="single" w:sz="4" w:space="4" w:color="4472C4" w:themeColor="accent1"/>
+          <w:bottom w:val="single" w:sz="4" w:space="1" w:color="4472C4" w:themeColor="accent1"/>
+          <w:right w:val="single" w:sz="4" w:space="4" w:color="4472C4" w:themeColor="accent1"/>
+        </w:pBdr>
+        <w:rPr>
+          <w:color w:val="4472C4" w:themeColor="accent1"/>
+        </w:rPr>
+      </w:pPr>
+      <w:r>
+        <w:rPr>
+          <w:color w:val="4472C4" w:themeColor="accent1"/>
+        </w:rPr>
+        <w:t xml:space="preserve">We appreciate your rational argumentation for </w:t>
+      </w:r>
+    </w:p>
+    <w:p>
+      <w:pPr>
+        <w:suppressAutoHyphens/>
+        <w:autoSpaceDN w:val="0"/>
+        <w:spacing w:after="160" w:line="251" w:lineRule="auto"/>
+        <w:textAlignment w:val="baseline"/>
+        <w:rPr>
+          <w:rFonts w:ascii="Calibri" w:eastAsia="Calibri" w:hAnsi="Calibri"/>
+          <w:sz w:val="22"/>
+          <w:szCs w:val="22"/>
+        </w:rPr>
+      </w:pPr>
+    </w:p>
+    <w:p>
+      <w:pPr>
+        <w:suppressAutoHyphens/>
+        <w:autoSpaceDN w:val="0"/>
+        <w:spacing w:after="160" w:line="251" w:lineRule="auto"/>
+        <w:textAlignment w:val="baseline"/>
+        <w:rPr>
+          <w:rFonts w:ascii="Calibri" w:eastAsia="Calibri" w:hAnsi="Calibri"/>
+          <w:sz w:val="22"/>
+          <w:szCs w:val="22"/>
+        </w:rPr>
+      </w:pPr>
+      <w:r>
+        <w:rPr>
+          <w:rFonts w:ascii="Calibri" w:eastAsia="Calibri" w:hAnsi="Calibri"/>
+          <w:sz w:val="22"/>
+          <w:szCs w:val="22"/>
+        </w:rPr>
+        <w:t>I would also encourage the authors to think about the scope of the paper. I see many ideas mentioned as part of the consideration, but then not treated very well or being confusing. For example:</w:t>
+      </w:r>
+      <w:r>
+        <w:rPr>
+          <w:rFonts w:ascii="Calibri" w:eastAsia="Calibri" w:hAnsi="Calibri"/>
+          <w:sz w:val="22"/>
+          <w:szCs w:val="22"/>
+        </w:rPr>
+        <w:br/>
+        <w:t xml:space="preserve">4. The authors mention doing analysis of the effects of battery and other costs, but no data are presented. </w:t>
+      </w:r>
+    </w:p>
+    <w:p>
+      <w:pPr>
+        <w:pStyle w:val="NormalWeb"/>
+        <w:pBdr>
+          <w:top w:val="single" w:sz="4" w:space="1" w:color="4472C4" w:themeColor="accent1"/>
+          <w:left w:val="single" w:sz="4" w:space="4" w:color="4472C4" w:themeColor="accent1"/>
+          <w:bottom w:val="single" w:sz="4" w:space="1" w:color="4472C4" w:themeColor="accent1"/>
+          <w:right w:val="single" w:sz="4" w:space="4" w:color="4472C4" w:themeColor="accent1"/>
+        </w:pBdr>
+        <w:rPr>
+          <w:color w:val="4472C4" w:themeColor="accent1"/>
+        </w:rPr>
+      </w:pPr>
+      <w:r>
+        <w:rPr>
+          <w:color w:val="4472C4" w:themeColor="accent1"/>
+        </w:rPr>
+        <w:t>Thank you for this comment. The original scope of the paper was much broader and included analysis of these components, but the current scope of the paper does not include them. We have removed mention of batter</w:t>
+      </w:r>
+      <w:r>
+        <w:rPr>
+          <w:color w:val="4472C4" w:themeColor="accent1"/>
+        </w:rPr>
+        <w:t xml:space="preserve">y cost analysis </w:t>
+      </w:r>
+      <w:r>
+        <w:rPr>
+          <w:color w:val="4472C4" w:themeColor="accent1"/>
+        </w:rPr>
+        <w:t xml:space="preserve">and other factors </w:t>
+      </w:r>
+      <w:proofErr w:type="gramStart"/>
+      <w:r>
+        <w:rPr>
+          <w:color w:val="4472C4" w:themeColor="accent1"/>
+        </w:rPr>
+        <w:t>not present</w:t>
+      </w:r>
+      <w:proofErr w:type="gramEnd"/>
+      <w:r>
+        <w:rPr>
+          <w:color w:val="4472C4" w:themeColor="accent1"/>
+        </w:rPr>
+        <w:t xml:space="preserve"> in the paper.</w:t>
+      </w:r>
+    </w:p>
+    <w:p>
+      <w:pPr>
+        <w:suppressAutoHyphens/>
+        <w:autoSpaceDN w:val="0"/>
+        <w:spacing w:after="160" w:line="251" w:lineRule="auto"/>
+        <w:textAlignment w:val="baseline"/>
+        <w:rPr>
+          <w:rFonts w:ascii="Calibri" w:eastAsia="Calibri" w:hAnsi="Calibri"/>
+          <w:sz w:val="22"/>
+          <w:szCs w:val="22"/>
+        </w:rPr>
+      </w:pPr>
+    </w:p>
+    <w:p>
+      <w:pPr>
+        <w:suppressAutoHyphens/>
+        <w:autoSpaceDN w:val="0"/>
+        <w:spacing w:after="160" w:line="251" w:lineRule="auto"/>
+        <w:textAlignment w:val="baseline"/>
+        <w:rPr>
+          <w:rFonts w:ascii="Calibri" w:eastAsia="Calibri" w:hAnsi="Calibri"/>
+          <w:sz w:val="22"/>
+          <w:szCs w:val="22"/>
+        </w:rPr>
+      </w:pPr>
       <w:r>
         <w:rPr>
           <w:rFonts w:ascii="Calibri" w:eastAsia="Calibri" w:hAnsi="Calibri"/>
@@ -3133,123 +3707,6 @@
           <w:szCs w:val="22"/>
         </w:rPr>
         <w:lastRenderedPageBreak/>
-        <w:t xml:space="preserve">paragraph). A second question is whether the title does the paper justice – Fig. 4 shows not only the very inexpensive solar, but a cost range spanning something like a factor of 200 – it seems that the study is broader than the title would suggest. Perhaps the authors would be interested in a title like “Key Determinants of Solar Fraction in Solar- and Wind-Driven Grids”. </w:t>
-      </w:r>
-    </w:p>
-    <w:p>
-      <w:pPr>
-        <w:pStyle w:val="NormalWeb"/>
-        <w:pBdr>
-          <w:top w:val="single" w:sz="4" w:space="1" w:color="4472C4" w:themeColor="accent1"/>
-          <w:left w:val="single" w:sz="4" w:space="4" w:color="4472C4" w:themeColor="accent1"/>
-          <w:bottom w:val="single" w:sz="4" w:space="1" w:color="4472C4" w:themeColor="accent1"/>
-          <w:right w:val="single" w:sz="4" w:space="4" w:color="4472C4" w:themeColor="accent1"/>
-        </w:pBdr>
-        <w:rPr>
-          <w:color w:val="4472C4" w:themeColor="accent1"/>
-        </w:rPr>
-      </w:pPr>
-      <w:r>
-        <w:rPr>
-          <w:color w:val="4472C4" w:themeColor="accent1"/>
-        </w:rPr>
-        <w:t>Thank you for the suggestion of title</w:t>
-      </w:r>
-    </w:p>
-    <w:p>
-      <w:pPr>
-        <w:suppressAutoHyphens/>
-        <w:autoSpaceDN w:val="0"/>
-        <w:spacing w:after="160" w:line="251" w:lineRule="auto"/>
-        <w:textAlignment w:val="baseline"/>
-        <w:rPr>
-          <w:rFonts w:ascii="Calibri" w:eastAsia="Calibri" w:hAnsi="Calibri"/>
-          <w:sz w:val="22"/>
-          <w:szCs w:val="22"/>
-        </w:rPr>
-      </w:pPr>
-    </w:p>
-    <w:p>
-      <w:pPr>
-        <w:suppressAutoHyphens/>
-        <w:autoSpaceDN w:val="0"/>
-        <w:spacing w:after="160" w:line="251" w:lineRule="auto"/>
-        <w:textAlignment w:val="baseline"/>
-        <w:rPr>
-          <w:rFonts w:ascii="Calibri" w:eastAsia="Calibri" w:hAnsi="Calibri"/>
-          <w:sz w:val="22"/>
-          <w:szCs w:val="22"/>
-        </w:rPr>
-      </w:pPr>
-      <w:r>
-        <w:rPr>
-          <w:rFonts w:ascii="Calibri" w:eastAsia="Calibri" w:hAnsi="Calibri"/>
-          <w:sz w:val="22"/>
-          <w:szCs w:val="22"/>
-        </w:rPr>
-        <w:t>I would also encourage the authors to think about the scope of the paper. I see many ideas mentioned as part of the consideration, but then not treated very well or being confusing. For example:</w:t>
-      </w:r>
-      <w:r>
-        <w:rPr>
-          <w:rFonts w:ascii="Calibri" w:eastAsia="Calibri" w:hAnsi="Calibri"/>
-          <w:sz w:val="22"/>
-          <w:szCs w:val="22"/>
-        </w:rPr>
-        <w:br/>
-        <w:t xml:space="preserve">4. The authors mention doing analysis of the effects of battery and other costs, but no data are presented. </w:t>
-      </w:r>
-    </w:p>
-    <w:p>
-      <w:pPr>
-        <w:pStyle w:val="NormalWeb"/>
-        <w:pBdr>
-          <w:top w:val="single" w:sz="4" w:space="1" w:color="4472C4" w:themeColor="accent1"/>
-          <w:left w:val="single" w:sz="4" w:space="4" w:color="4472C4" w:themeColor="accent1"/>
-          <w:bottom w:val="single" w:sz="4" w:space="1" w:color="4472C4" w:themeColor="accent1"/>
-          <w:right w:val="single" w:sz="4" w:space="4" w:color="4472C4" w:themeColor="accent1"/>
-        </w:pBdr>
-        <w:rPr>
-          <w:color w:val="4472C4" w:themeColor="accent1"/>
-        </w:rPr>
-      </w:pPr>
-      <w:r>
-        <w:rPr>
-          <w:color w:val="4472C4" w:themeColor="accent1"/>
-        </w:rPr>
-        <w:t>Redo battery cost analysis</w:t>
-      </w:r>
-    </w:p>
-    <w:p>
-      <w:pPr>
-        <w:suppressAutoHyphens/>
-        <w:autoSpaceDN w:val="0"/>
-        <w:spacing w:after="160" w:line="251" w:lineRule="auto"/>
-        <w:textAlignment w:val="baseline"/>
-        <w:rPr>
-          <w:rFonts w:ascii="Calibri" w:eastAsia="Calibri" w:hAnsi="Calibri"/>
-          <w:sz w:val="22"/>
-          <w:szCs w:val="22"/>
-        </w:rPr>
-      </w:pPr>
-    </w:p>
-    <w:p>
-      <w:pPr>
-        <w:suppressAutoHyphens/>
-        <w:autoSpaceDN w:val="0"/>
-        <w:spacing w:after="160" w:line="251" w:lineRule="auto"/>
-        <w:textAlignment w:val="baseline"/>
-        <w:rPr>
-          <w:rFonts w:ascii="Calibri" w:eastAsia="Calibri" w:hAnsi="Calibri"/>
-          <w:sz w:val="22"/>
-          <w:szCs w:val="22"/>
-        </w:rPr>
-      </w:pPr>
-      <w:r>
-        <w:rPr>
-          <w:rFonts w:ascii="Calibri" w:eastAsia="Calibri" w:hAnsi="Calibri"/>
-          <w:sz w:val="22"/>
-          <w:szCs w:val="22"/>
-        </w:rPr>
         <w:t>5. I found Fig. 2/3 to be very interesting, but it appears that the heating load has very little effect on the solar-wind ratio. The authors budgeted 2 figures to explaining the calculation of the heating loads, but the effects aren’t discussed in the conclusion.</w:t>
       </w:r>
     </w:p>
@@ -3270,7 +3727,7 @@
         <w:rPr>
           <w:color w:val="4472C4" w:themeColor="accent1"/>
         </w:rPr>
-        <w:t>Now discussed in the conclusion</w:t>
+        <w:t>Thank you for bringing our attention to this issue. The effect of heating loads is now discussed in the conclusion.</w:t>
       </w:r>
     </w:p>
     <w:p>
@@ -3465,7 +3922,6 @@
           <w:sz w:val="22"/>
           <w:szCs w:val="22"/>
         </w:rPr>
-        <w:lastRenderedPageBreak/>
         <w:t xml:space="preserve">Throughout, the authors talk about the “less optimistic” and “optimistic” prices. Table 1 </w:t>
       </w:r>
     </w:p>
@@ -3634,7 +4090,26 @@
         <w:rPr>
           <w:color w:val="4472C4" w:themeColor="accent1"/>
         </w:rPr>
-        <w:t>Specifies battery efficiency</w:t>
+        <w:lastRenderedPageBreak/>
+        <w:t xml:space="preserve">The </w:t>
+      </w:r>
+      <w:r>
+        <w:rPr>
+          <w:color w:val="4472C4" w:themeColor="accent1"/>
+        </w:rPr>
+        <w:t xml:space="preserve">efficiency of </w:t>
+      </w:r>
+      <w:r>
+        <w:rPr>
+          <w:color w:val="4472C4" w:themeColor="accent1"/>
+        </w:rPr>
+        <w:t>the battery inverter, but we have also added the assumed efficiency of the battery, which is 100%</w:t>
+      </w:r>
+      <w:r>
+        <w:rPr>
+          <w:color w:val="4472C4" w:themeColor="accent1"/>
+        </w:rPr>
+        <w:t xml:space="preserve">. </w:t>
       </w:r>
     </w:p>
     <w:p>
@@ -3844,7 +4319,41 @@
         <w:rPr>
           <w:color w:val="4472C4" w:themeColor="accent1"/>
         </w:rPr>
-        <w:t>Change the colors</w:t>
+        <w:t xml:space="preserve">The plot is made such that the lighter colors are plotted on top of the darker ones. This means that they are not visible when they share area, and that the difference is only visible upon seeing where the lighter blue overlaps the darker </w:t>
+      </w:r>
+    </w:p>
+    <w:p>
+      <w:pPr>
+        <w:pStyle w:val="NormalWeb"/>
+        <w:pBdr>
+          <w:top w:val="single" w:sz="4" w:space="1" w:color="4472C4" w:themeColor="accent1"/>
+          <w:left w:val="single" w:sz="4" w:space="4" w:color="4472C4" w:themeColor="accent1"/>
+          <w:bottom w:val="single" w:sz="4" w:space="1" w:color="4472C4" w:themeColor="accent1"/>
+          <w:right w:val="single" w:sz="4" w:space="4" w:color="4472C4" w:themeColor="accent1"/>
+        </w:pBdr>
+        <w:rPr>
+          <w:color w:val="4472C4" w:themeColor="accent1"/>
+        </w:rPr>
+      </w:pPr>
+    </w:p>
+    <w:p>
+      <w:pPr>
+        <w:pStyle w:val="NormalWeb"/>
+        <w:pBdr>
+          <w:top w:val="single" w:sz="4" w:space="1" w:color="4472C4" w:themeColor="accent1"/>
+          <w:left w:val="single" w:sz="4" w:space="4" w:color="4472C4" w:themeColor="accent1"/>
+          <w:bottom w:val="single" w:sz="4" w:space="1" w:color="4472C4" w:themeColor="accent1"/>
+          <w:right w:val="single" w:sz="4" w:space="4" w:color="4472C4" w:themeColor="accent1"/>
+        </w:pBdr>
+        <w:rPr>
+          <w:color w:val="4472C4" w:themeColor="accent1"/>
+        </w:rPr>
+      </w:pPr>
+      <w:r>
+        <w:rPr>
+          <w:color w:val="4472C4" w:themeColor="accent1"/>
+        </w:rPr>
+        <w:t>## I need to find the real color in the picture and then plot it in the legend</w:t>
       </w:r>
     </w:p>
     <w:p>
@@ -3947,18 +4456,129 @@
         <w:pBdr>
           <w:top w:val="single" w:sz="4" w:space="1" w:color="4472C4" w:themeColor="accent1"/>
           <w:left w:val="single" w:sz="4" w:space="4" w:color="4472C4" w:themeColor="accent1"/>
-          <w:bottom w:val="single" w:sz="4" w:space="1" w:color="4472C4" w:themeColor="accent1"/>
-          <w:right w:val="single" w:sz="4" w:space="4" w:color="4472C4" w:themeColor="accent1"/>
-        </w:pBdr>
-        <w:rPr>
-          <w:color w:val="4472C4" w:themeColor="accent1"/>
-        </w:rPr>
-      </w:pPr>
-      <w:r>
-        <w:rPr>
-          <w:color w:val="4472C4" w:themeColor="accent1"/>
-        </w:rPr>
-        <w:t xml:space="preserve">Adds definition of sector coupling, improve space heating assumptions. </w:t>
+          <w:bottom w:val="single" w:sz="4" w:space="0" w:color="4472C4" w:themeColor="accent1"/>
+          <w:right w:val="single" w:sz="4" w:space="4" w:color="4472C4" w:themeColor="accent1"/>
+        </w:pBdr>
+        <w:rPr>
+          <w:color w:val="4472C4" w:themeColor="accent1"/>
+        </w:rPr>
+      </w:pPr>
+      <w:r>
+        <w:rPr>
+          <w:color w:val="4472C4" w:themeColor="accent1"/>
+        </w:rPr>
+        <w:t xml:space="preserve">Thank you for these notes. </w:t>
+      </w:r>
+      <w:r>
+        <w:rPr>
+          <w:color w:val="4472C4" w:themeColor="accent1"/>
+        </w:rPr>
+        <w:t>For a) w</w:t>
+      </w:r>
+      <w:r>
+        <w:rPr>
+          <w:color w:val="4472C4" w:themeColor="accent1"/>
+        </w:rPr>
+        <w:t>e have added a definition of sector coupling</w:t>
+      </w:r>
+      <w:r>
+        <w:rPr>
+          <w:color w:val="4472C4" w:themeColor="accent1"/>
+        </w:rPr>
+        <w:t>, which reads: “</w:t>
+      </w:r>
+      <w:r>
+        <w:rPr>
+          <w:color w:val="4472C4" w:themeColor="accent1"/>
+        </w:rPr>
+        <w:t>Sector coupling includes the assumption that sectors such as future transport and heating methods will be coupled to the electricity sector, for example, in the form of battery electric vehicles and heat pumps, respectively</w:t>
+      </w:r>
+      <w:r>
+        <w:rPr>
+          <w:color w:val="4472C4" w:themeColor="accent1"/>
+        </w:rPr>
+        <w:t>.”</w:t>
+      </w:r>
+      <w:r>
+        <w:rPr>
+          <w:color w:val="4472C4" w:themeColor="accent1"/>
+        </w:rPr>
+        <w:t xml:space="preserve"> </w:t>
+      </w:r>
+    </w:p>
+    <w:p>
+      <w:pPr>
+        <w:pStyle w:val="NormalWeb"/>
+        <w:pBdr>
+          <w:top w:val="single" w:sz="4" w:space="1" w:color="4472C4" w:themeColor="accent1"/>
+          <w:left w:val="single" w:sz="4" w:space="4" w:color="4472C4" w:themeColor="accent1"/>
+          <w:bottom w:val="single" w:sz="4" w:space="0" w:color="4472C4" w:themeColor="accent1"/>
+          <w:right w:val="single" w:sz="4" w:space="4" w:color="4472C4" w:themeColor="accent1"/>
+        </w:pBdr>
+        <w:rPr>
+          <w:color w:val="4472C4" w:themeColor="accent1"/>
+        </w:rPr>
+      </w:pPr>
+    </w:p>
+    <w:p>
+      <w:pPr>
+        <w:pStyle w:val="NormalWeb"/>
+        <w:pBdr>
+          <w:top w:val="single" w:sz="4" w:space="1" w:color="4472C4" w:themeColor="accent1"/>
+          <w:left w:val="single" w:sz="4" w:space="4" w:color="4472C4" w:themeColor="accent1"/>
+          <w:bottom w:val="single" w:sz="4" w:space="0" w:color="4472C4" w:themeColor="accent1"/>
+          <w:right w:val="single" w:sz="4" w:space="4" w:color="4472C4" w:themeColor="accent1"/>
+        </w:pBdr>
+        <w:rPr>
+          <w:color w:val="4472C4" w:themeColor="accent1"/>
+        </w:rPr>
+      </w:pPr>
+      <w:r>
+        <w:rPr>
+          <w:color w:val="4472C4" w:themeColor="accent1"/>
+        </w:rPr>
+        <w:t xml:space="preserve">For b) we think that there is a slight misinterpretation—we were lacking information on household heating data compared to the total, even though we had household electricity demand </w:t>
+      </w:r>
+      <w:r>
+        <w:rPr>
+          <w:color w:val="4472C4" w:themeColor="accent1"/>
+        </w:rPr>
+        <w:lastRenderedPageBreak/>
+        <w:t>compared to the total. So, we scaled up the total heating demand from our knowledge of the household electricity demand percentage.</w:t>
+      </w:r>
+    </w:p>
+    <w:p>
+      <w:pPr>
+        <w:pStyle w:val="NormalWeb"/>
+        <w:pBdr>
+          <w:top w:val="single" w:sz="4" w:space="1" w:color="4472C4" w:themeColor="accent1"/>
+          <w:left w:val="single" w:sz="4" w:space="4" w:color="4472C4" w:themeColor="accent1"/>
+          <w:bottom w:val="single" w:sz="4" w:space="0" w:color="4472C4" w:themeColor="accent1"/>
+          <w:right w:val="single" w:sz="4" w:space="4" w:color="4472C4" w:themeColor="accent1"/>
+        </w:pBdr>
+        <w:rPr>
+          <w:color w:val="4472C4" w:themeColor="accent1"/>
+        </w:rPr>
+      </w:pPr>
+    </w:p>
+    <w:p>
+      <w:pPr>
+        <w:pStyle w:val="NormalWeb"/>
+        <w:pBdr>
+          <w:top w:val="single" w:sz="4" w:space="1" w:color="4472C4" w:themeColor="accent1"/>
+          <w:left w:val="single" w:sz="4" w:space="4" w:color="4472C4" w:themeColor="accent1"/>
+          <w:bottom w:val="single" w:sz="4" w:space="0" w:color="4472C4" w:themeColor="accent1"/>
+          <w:right w:val="single" w:sz="4" w:space="4" w:color="4472C4" w:themeColor="accent1"/>
+        </w:pBdr>
+        <w:rPr>
+          <w:color w:val="4472C4" w:themeColor="accent1"/>
+        </w:rPr>
+      </w:pPr>
+      <w:r>
+        <w:rPr>
+          <w:color w:val="4472C4" w:themeColor="accent1"/>
+        </w:rPr>
+        <w:t xml:space="preserve">We have added the reference number to Victoria et al. </w:t>
       </w:r>
     </w:p>
     <w:sectPr>

</xml_diff>

<commit_message>
Modifying ed cf figure
</commit_message>
<xml_diff>
--- a/Revision/Response_to_reviewers_Adam_JPV.docx
+++ b/Revision/Response_to_reviewers_Adam_JPV.docx
@@ -3122,6 +3122,102 @@
           <w:color w:val="4472C4" w:themeColor="accent1"/>
         </w:rPr>
       </w:pPr>
+      <w:r>
+        <w:rPr>
+          <w:color w:val="4472C4" w:themeColor="accent1"/>
+        </w:rPr>
+        <w:t xml:space="preserve">The annual capacity factor for wind might be less than expected because through </w:t>
+      </w:r>
+      <w:proofErr w:type="spellStart"/>
+      <w:proofErr w:type="gramStart"/>
+      <w:r>
+        <w:rPr>
+          <w:color w:val="4472C4" w:themeColor="accent1"/>
+        </w:rPr>
+        <w:t>model.energy</w:t>
+      </w:r>
+      <w:proofErr w:type="spellEnd"/>
+      <w:proofErr w:type="gramEnd"/>
+      <w:r>
+        <w:rPr>
+          <w:color w:val="4472C4" w:themeColor="accent1"/>
+        </w:rPr>
+        <w:t>, we assume</w:t>
+      </w:r>
+      <w:r>
+        <w:rPr>
+          <w:color w:val="4472C4" w:themeColor="accent1"/>
+        </w:rPr>
+        <w:t xml:space="preserve"> a capacity factor distribution of CF^2 with </w:t>
+      </w:r>
+      <w:proofErr w:type="spellStart"/>
+      <w:r>
+        <w:rPr>
+          <w:color w:val="4472C4" w:themeColor="accent1"/>
+        </w:rPr>
+        <w:t>model.energy</w:t>
+      </w:r>
+      <w:proofErr w:type="spellEnd"/>
+      <w:r>
+        <w:rPr>
+          <w:color w:val="4472C4" w:themeColor="accent1"/>
+        </w:rPr>
+        <w:t>, so a place with a 0.2 capacity factor will have four times more than a place with 0.1 average capacity factor  (0.04 vs 0.01)</w:t>
+      </w:r>
+      <w:r>
+        <w:rPr>
+          <w:color w:val="4472C4" w:themeColor="accent1"/>
+        </w:rPr>
+        <w:t>. This yields the present capacity factor of 0.18. However, if we assume a capacity factor distribution of CF^3, then this yields a new capacity factor of 0.27.</w:t>
+      </w:r>
+    </w:p>
+    <w:p>
+      <w:pPr>
+        <w:pStyle w:val="NormalWeb"/>
+        <w:pBdr>
+          <w:top w:val="single" w:sz="4" w:space="1" w:color="4472C4" w:themeColor="accent1"/>
+          <w:left w:val="single" w:sz="4" w:space="4" w:color="4472C4" w:themeColor="accent1"/>
+          <w:bottom w:val="single" w:sz="4" w:space="1" w:color="4472C4" w:themeColor="accent1"/>
+          <w:right w:val="single" w:sz="4" w:space="4" w:color="4472C4" w:themeColor="accent1"/>
+        </w:pBdr>
+        <w:rPr>
+          <w:color w:val="4472C4" w:themeColor="accent1"/>
+        </w:rPr>
+      </w:pPr>
+    </w:p>
+    <w:p>
+      <w:pPr>
+        <w:pStyle w:val="NormalWeb"/>
+        <w:pBdr>
+          <w:top w:val="single" w:sz="4" w:space="1" w:color="4472C4" w:themeColor="accent1"/>
+          <w:left w:val="single" w:sz="4" w:space="4" w:color="4472C4" w:themeColor="accent1"/>
+          <w:bottom w:val="single" w:sz="4" w:space="1" w:color="4472C4" w:themeColor="accent1"/>
+          <w:right w:val="single" w:sz="4" w:space="4" w:color="4472C4" w:themeColor="accent1"/>
+        </w:pBdr>
+        <w:rPr>
+          <w:color w:val="4472C4" w:themeColor="accent1"/>
+        </w:rPr>
+      </w:pPr>
+      <w:r>
+        <w:rPr>
+          <w:color w:val="4472C4" w:themeColor="accent1"/>
+        </w:rPr>
+        <w:t xml:space="preserve">##How do we know </w:t>
+      </w:r>
+    </w:p>
+    <w:p>
+      <w:pPr>
+        <w:pStyle w:val="NormalWeb"/>
+        <w:pBdr>
+          <w:top w:val="single" w:sz="4" w:space="1" w:color="4472C4" w:themeColor="accent1"/>
+          <w:left w:val="single" w:sz="4" w:space="4" w:color="4472C4" w:themeColor="accent1"/>
+          <w:bottom w:val="single" w:sz="4" w:space="1" w:color="4472C4" w:themeColor="accent1"/>
+          <w:right w:val="single" w:sz="4" w:space="4" w:color="4472C4" w:themeColor="accent1"/>
+        </w:pBdr>
+        <w:rPr>
+          <w:color w:val="4472C4" w:themeColor="accent1"/>
+        </w:rPr>
+      </w:pPr>
     </w:p>
     <w:p>
       <w:pPr>
@@ -3343,6 +3439,7 @@
           <w:sz w:val="22"/>
           <w:szCs w:val="22"/>
         </w:rPr>
+        <w:lastRenderedPageBreak/>
         <w:t xml:space="preserve">The representation of literature price data </w:t>
       </w:r>
       <w:proofErr w:type="gramStart"/>
@@ -3388,14 +3485,6 @@
           <w:szCs w:val="22"/>
         </w:rPr>
         <w:br/>
-      </w:r>
-      <w:r>
-        <w:rPr>
-          <w:rFonts w:ascii="Calibri" w:eastAsia="Calibri" w:hAnsi="Calibri"/>
-          <w:sz w:val="22"/>
-          <w:szCs w:val="22"/>
-        </w:rPr>
-        <w:lastRenderedPageBreak/>
         <w:t xml:space="preserve">The authors note that using the module learning rate for system analysis is inappropriate, which I agree with. The authors conclude “Nevertheless, we plot values up to 0.01 C/Wp as an </w:t>
       </w:r>
     </w:p>
@@ -3646,6 +3735,7 @@
         <w:rPr>
           <w:color w:val="4472C4" w:themeColor="accent1"/>
         </w:rPr>
+        <w:lastRenderedPageBreak/>
         <w:t>Thank you for this comment. The original scope of the paper was much broader and included analysis of these components, but the current scope of the paper does not include them. We have removed mention of batter</w:t>
       </w:r>
       <w:r>
@@ -3706,7 +3796,6 @@
           <w:sz w:val="22"/>
           <w:szCs w:val="22"/>
         </w:rPr>
-        <w:lastRenderedPageBreak/>
         <w:t>5. I found Fig. 2/3 to be very interesting, but it appears that the heating load has very little effect on the solar-wind ratio. The authors budgeted 2 figures to explaining the calculation of the heating loads, but the effects aren’t discussed in the conclusion.</w:t>
       </w:r>
     </w:p>
@@ -4057,6 +4146,7 @@
           <w:sz w:val="22"/>
           <w:szCs w:val="22"/>
         </w:rPr>
+        <w:lastRenderedPageBreak/>
         <w:t xml:space="preserve">It seems strange that the efficiency of the batteries is not specified. </w:t>
       </w:r>
     </w:p>
@@ -4090,7 +4180,6 @@
         <w:rPr>
           <w:color w:val="4472C4" w:themeColor="accent1"/>
         </w:rPr>
-        <w:lastRenderedPageBreak/>
         <w:t xml:space="preserve">The </w:t>
       </w:r>
       <w:r>
@@ -4537,14 +4626,8 @@
         <w:rPr>
           <w:color w:val="4472C4" w:themeColor="accent1"/>
         </w:rPr>
-        <w:t xml:space="preserve">For b) we think that there is a slight misinterpretation—we were lacking information on household heating data compared to the total, even though we had household electricity demand </w:t>
-      </w:r>
-      <w:r>
-        <w:rPr>
-          <w:color w:val="4472C4" w:themeColor="accent1"/>
-        </w:rPr>
         <w:lastRenderedPageBreak/>
-        <w:t>compared to the total. So, we scaled up the total heating demand from our knowledge of the household electricity demand percentage.</w:t>
+        <w:t>For b) we think that there is a slight misinterpretation—we were lacking information on household heating data compared to the total, even though we had household electricity demand compared to the total. So, we scaled up the total heating demand from our knowledge of the household electricity demand percentage.</w:t>
       </w:r>
     </w:p>
     <w:p>

</xml_diff>

<commit_message>
Modification to Figure 1
</commit_message>
<xml_diff>
--- a/Revision/Response_to_reviewers_Adam_JPV.docx
+++ b/Revision/Response_to_reviewers_Adam_JPV.docx
@@ -419,14 +419,21 @@
         <w:rPr>
           <w:color w:val="4472C4" w:themeColor="accent1"/>
         </w:rPr>
-        <w:t xml:space="preserve"> only has 2011 and 2012 years. </w:t>
-      </w:r>
-    </w:p>
-    <w:p>
-      <w:pPr>
-        <w:pStyle w:val="NormalWeb"/>
-      </w:pPr>
-      <w:r>
+        <w:t xml:space="preserve"> only has 2011 and 2012 years</w:t>
+      </w:r>
+      <w:r>
+        <w:rPr>
+          <w:color w:val="4472C4" w:themeColor="accent1"/>
+        </w:rPr>
+        <w:t xml:space="preserve">, which is why we used 2011. </w:t>
+      </w:r>
+    </w:p>
+    <w:p>
+      <w:pPr>
+        <w:pStyle w:val="NormalWeb"/>
+      </w:pPr>
+      <w:r>
+        <w:lastRenderedPageBreak/>
         <w:br/>
       </w:r>
       <w:r>
@@ -453,22 +460,7 @@
         <w:rPr>
           <w:color w:val="4472C4" w:themeColor="accent1"/>
         </w:rPr>
-        <w:lastRenderedPageBreak/>
-        <w:t xml:space="preserve">We used the optimal </w:t>
-      </w:r>
-      <w:proofErr w:type="spellStart"/>
-      <w:r>
-        <w:rPr>
-          <w:color w:val="4472C4" w:themeColor="accent1"/>
-        </w:rPr>
-        <w:t>tilt</w:t>
-      </w:r>
-      <w:proofErr w:type="spellEnd"/>
-      <w:r>
-        <w:rPr>
-          <w:color w:val="4472C4" w:themeColor="accent1"/>
-        </w:rPr>
-        <w:t>. This is now made clear</w:t>
+        <w:t>We used the optimal tilt. This is now made clear</w:t>
       </w:r>
       <w:r>
         <w:rPr>
@@ -789,7 +781,11 @@
         <w:t>11</w:t>
       </w:r>
       <w:r>
-        <w:t xml:space="preserve">. Figure 4: it is nice to relate between the source of energy and the color used in the figure, but I am not able to distinguish between solar elect + heat and solar </w:t>
+        <w:t xml:space="preserve">. Figure 4: it is nice to relate between the source of energy and the color used in the figure, but </w:t>
+      </w:r>
+      <w:r>
+        <w:lastRenderedPageBreak/>
+        <w:t xml:space="preserve">I am not able to distinguish between solar elect + heat and solar </w:t>
       </w:r>
       <w:proofErr w:type="spellStart"/>
       <w:r>
@@ -839,9 +835,16 @@
         <w:pStyle w:val="NormalWeb"/>
       </w:pPr>
       <w:r>
-        <w:lastRenderedPageBreak/>
-        <w:br/>
-        <w:t>12. Figure 4: Can you add to the figure legend what is the orange line and the light Orange line</w:t>
+        <w:br/>
+      </w:r>
+      <w:r>
+        <w:rPr>
+          <w:highlight w:val="red"/>
+        </w:rPr>
+        <w:t>12.</w:t>
+      </w:r>
+      <w:r>
+        <w:t xml:space="preserve"> Figure 4: Can you add to the figure legend what is the orange line and the light Orange line</w:t>
       </w:r>
     </w:p>
     <w:p>
@@ -1148,6 +1151,7 @@
         <w:pStyle w:val="NormalWeb"/>
       </w:pPr>
       <w:r>
+        <w:lastRenderedPageBreak/>
         <w:t>Day April 30 in this link  </w:t>
       </w:r>
       <w:hyperlink r:id="rId9" w:tooltip="https://www.caiso.com/TodaysOutlook/Pages/supply.html" w:history="1">
@@ -1198,7 +1202,6 @@
         <w:rPr>
           <w:color w:val="4472C4" w:themeColor="accent1"/>
         </w:rPr>
-        <w:lastRenderedPageBreak/>
         <w:t>Thanks for the links, include</w:t>
       </w:r>
     </w:p>
@@ -1284,7 +1287,15 @@
       </w:r>
       <w:r>
         <w:br/>
-        <w:t>4. Line 31: it will be better for readers unfamiliar with the copper-plate model to see a sentence or two about how does this work?</w:t>
+      </w:r>
+      <w:r>
+        <w:rPr>
+          <w:highlight w:val="red"/>
+        </w:rPr>
+        <w:t>4.</w:t>
+      </w:r>
+      <w:r>
+        <w:t xml:space="preserve"> Line 31: it will be better for readers unfamiliar with the copper-plate model to see a sentence or two about how does this work?</w:t>
       </w:r>
     </w:p>
     <w:p>
@@ -1313,7 +1324,15 @@
       </w:pPr>
       <w:r>
         <w:br/>
-        <w:t xml:space="preserve">5. Line 54: it is more accurate to </w:t>
+      </w:r>
+      <w:r>
+        <w:rPr>
+          <w:highlight w:val="red"/>
+        </w:rPr>
+        <w:t>5.</w:t>
+      </w:r>
+      <w:r>
+        <w:t xml:space="preserve"> Line 54: it is more accurate to </w:t>
       </w:r>
       <w:proofErr w:type="gramStart"/>
       <w:r>
@@ -1354,7 +1373,15 @@
       </w:r>
       <w:r>
         <w:br/>
-        <w:t>6. Line 58: “While analyzing latitude should be similar to analyzing the solar CF, it is still worthwhile to do this separate analysis.”. I am sorry; I didn’t get what you meant in this sentence. Can you rewrite it to be clear?</w:t>
+      </w:r>
+      <w:r>
+        <w:rPr>
+          <w:highlight w:val="red"/>
+        </w:rPr>
+        <w:t>6.</w:t>
+      </w:r>
+      <w:r>
+        <w:t xml:space="preserve"> Line 58: “While analyzing latitude should be similar to analyzing the solar CF, it is still worthwhile to do this separate analysis.”. I am sorry; I didn’t get what you meant in this sentence. Can you rewrite it to be clear?</w:t>
       </w:r>
     </w:p>
     <w:p>
@@ -1383,7 +1410,15 @@
       </w:pPr>
       <w:r>
         <w:br/>
-        <w:t>7. Figure 5: you may find it interesting if you generate a similar figure for the curtailed electricity.</w:t>
+      </w:r>
+      <w:r>
+        <w:rPr>
+          <w:highlight w:val="red"/>
+        </w:rPr>
+        <w:t>7</w:t>
+      </w:r>
+      <w:r>
+        <w:t>. Figure 5: you may find it interesting if you generate a similar figure for the curtailed electricity.</w:t>
       </w:r>
     </w:p>
     <w:p>
@@ -1461,6 +1496,7 @@
         <w:rPr>
           <w:color w:val="4472C4" w:themeColor="accent1"/>
         </w:rPr>
+        <w:lastRenderedPageBreak/>
         <w:t>Will do</w:t>
       </w:r>
     </w:p>
@@ -1474,9 +1510,6 @@
       </w:r>
       <w:r>
         <w:br/>
-      </w:r>
-      <w:r>
-        <w:lastRenderedPageBreak/>
         <w:t>10. Usually, it is better to start the discussion with a more substantial sentence than this one. Please keep the first sentence attractive to the reader as a motivation to continue reading the section. In the first sentence, you can focus on your best results.</w:t>
       </w:r>
     </w:p>
@@ -1747,6 +1780,9 @@
       </w:r>
       <w:r>
         <w:br/>
+      </w:r>
+      <w:r>
+        <w:lastRenderedPageBreak/>
         <w:t>1. As mentioned by the author, the topic is complex and has many variables interacting. The study might benefit or see different results if it analyzed a single country and modeled the capacity additions instead of analyzing a multi-country spatial resolution.</w:t>
       </w:r>
     </w:p>
@@ -1767,122 +1803,84 @@
         <w:rPr>
           <w:color w:val="4472C4" w:themeColor="accent1"/>
         </w:rPr>
-        <w:lastRenderedPageBreak/>
-        <w:t xml:space="preserve">Maybe: only look at single countries, </w:t>
+        <w:t xml:space="preserve">Thank you for the suggestion. </w:t>
+      </w:r>
+    </w:p>
+    <w:p>
+      <w:r>
+        <w:br/>
+        <w:t xml:space="preserve">2. It needs to be clarified what period was analyzed using the </w:t>
       </w:r>
       <w:proofErr w:type="spellStart"/>
-      <w:proofErr w:type="gramStart"/>
-      <w:r>
-        <w:rPr>
-          <w:color w:val="4472C4" w:themeColor="accent1"/>
-        </w:rPr>
-        <w:t>ie</w:t>
+      <w:r>
+        <w:t>PyPSA</w:t>
       </w:r>
       <w:proofErr w:type="spellEnd"/>
-      <w:proofErr w:type="gramEnd"/>
-      <w:r>
-        <w:rPr>
-          <w:color w:val="4472C4" w:themeColor="accent1"/>
-        </w:rPr>
-        <w:t xml:space="preserve"> no transmission?</w:t>
-      </w:r>
-      <w:r>
-        <w:rPr>
-          <w:color w:val="4472C4" w:themeColor="accent1"/>
-        </w:rPr>
-        <w:t xml:space="preserve"> Would involve new model </w:t>
+      <w:r>
+        <w:t>. It is mentioned that it is a yearly resolution, but there is no mention of what year it is.</w:t>
+      </w:r>
+    </w:p>
+    <w:p>
+      <w:pPr>
+        <w:pStyle w:val="NormalWeb"/>
+        <w:pBdr>
+          <w:top w:val="single" w:sz="4" w:space="1" w:color="4472C4" w:themeColor="accent1"/>
+          <w:left w:val="single" w:sz="4" w:space="4" w:color="4472C4" w:themeColor="accent1"/>
+          <w:bottom w:val="single" w:sz="4" w:space="1" w:color="4472C4" w:themeColor="accent1"/>
+          <w:right w:val="single" w:sz="4" w:space="4" w:color="4472C4" w:themeColor="accent1"/>
+        </w:pBdr>
+        <w:rPr>
+          <w:color w:val="4472C4" w:themeColor="accent1"/>
+        </w:rPr>
+      </w:pPr>
+      <w:r>
+        <w:rPr>
+          <w:color w:val="4472C4" w:themeColor="accent1"/>
+        </w:rPr>
+        <w:t>Clarify year resolution</w:t>
+      </w:r>
+    </w:p>
+    <w:p>
+      <w:r>
+        <w:br/>
+        <w:t>3. The authors must include or mention which input assumptions and constraints are relevant to the results shown in the manuscript.</w:t>
+      </w:r>
+    </w:p>
+    <w:p>
+      <w:pPr>
+        <w:pStyle w:val="NormalWeb"/>
+        <w:pBdr>
+          <w:top w:val="single" w:sz="4" w:space="1" w:color="4472C4" w:themeColor="accent1"/>
+          <w:left w:val="single" w:sz="4" w:space="4" w:color="4472C4" w:themeColor="accent1"/>
+          <w:bottom w:val="single" w:sz="4" w:space="1" w:color="4472C4" w:themeColor="accent1"/>
+          <w:right w:val="single" w:sz="4" w:space="4" w:color="4472C4" w:themeColor="accent1"/>
+        </w:pBdr>
+        <w:rPr>
+          <w:color w:val="4472C4" w:themeColor="accent1"/>
+        </w:rPr>
+      </w:pPr>
+      <w:r>
+        <w:rPr>
+          <w:color w:val="4472C4" w:themeColor="accent1"/>
+        </w:rPr>
+        <w:t>Include these</w:t>
+      </w:r>
+    </w:p>
+    <w:p>
+      <w:r>
+        <w:br/>
+        <w:t xml:space="preserve">4. The author should </w:t>
       </w:r>
       <w:commentRangeStart w:id="0"/>
       <w:r>
-        <w:rPr>
-          <w:color w:val="4472C4" w:themeColor="accent1"/>
-        </w:rPr>
-        <w:t>run</w:t>
+        <w:t xml:space="preserve">include behind-the-meter (BTM) installations </w:t>
       </w:r>
       <w:commentRangeEnd w:id="0"/>
       <w:r>
         <w:rPr>
           <w:rStyle w:val="CommentReference"/>
-          <w:lang w:eastAsia="en-US"/>
         </w:rPr>
         <w:commentReference w:id="0"/>
-      </w:r>
-    </w:p>
-    <w:p>
-      <w:r>
-        <w:br/>
-        <w:t xml:space="preserve">2. It needs to be clarified what period was analyzed using the </w:t>
-      </w:r>
-      <w:proofErr w:type="spellStart"/>
-      <w:r>
-        <w:t>PyPSA</w:t>
-      </w:r>
-      <w:proofErr w:type="spellEnd"/>
-      <w:r>
-        <w:t>. It is mentioned that it is a yearly resolution, but there is no mention of what year it is.</w:t>
-      </w:r>
-    </w:p>
-    <w:p>
-      <w:pPr>
-        <w:pStyle w:val="NormalWeb"/>
-        <w:pBdr>
-          <w:top w:val="single" w:sz="4" w:space="1" w:color="4472C4" w:themeColor="accent1"/>
-          <w:left w:val="single" w:sz="4" w:space="4" w:color="4472C4" w:themeColor="accent1"/>
-          <w:bottom w:val="single" w:sz="4" w:space="1" w:color="4472C4" w:themeColor="accent1"/>
-          <w:right w:val="single" w:sz="4" w:space="4" w:color="4472C4" w:themeColor="accent1"/>
-        </w:pBdr>
-        <w:rPr>
-          <w:color w:val="4472C4" w:themeColor="accent1"/>
-        </w:rPr>
-      </w:pPr>
-      <w:r>
-        <w:rPr>
-          <w:color w:val="4472C4" w:themeColor="accent1"/>
-        </w:rPr>
-        <w:t>Clarify year resolution</w:t>
-      </w:r>
-    </w:p>
-    <w:p>
-      <w:r>
-        <w:br/>
-        <w:t>3. The authors must include or mention which input assumptions and constraints are relevant to the results shown in the manuscript.</w:t>
-      </w:r>
-    </w:p>
-    <w:p>
-      <w:pPr>
-        <w:pStyle w:val="NormalWeb"/>
-        <w:pBdr>
-          <w:top w:val="single" w:sz="4" w:space="1" w:color="4472C4" w:themeColor="accent1"/>
-          <w:left w:val="single" w:sz="4" w:space="4" w:color="4472C4" w:themeColor="accent1"/>
-          <w:bottom w:val="single" w:sz="4" w:space="1" w:color="4472C4" w:themeColor="accent1"/>
-          <w:right w:val="single" w:sz="4" w:space="4" w:color="4472C4" w:themeColor="accent1"/>
-        </w:pBdr>
-        <w:rPr>
-          <w:color w:val="4472C4" w:themeColor="accent1"/>
-        </w:rPr>
-      </w:pPr>
-      <w:r>
-        <w:rPr>
-          <w:color w:val="4472C4" w:themeColor="accent1"/>
-        </w:rPr>
-        <w:t>Include these</w:t>
-      </w:r>
-    </w:p>
-    <w:p>
-      <w:r>
-        <w:br/>
-        <w:t xml:space="preserve">4. The author should </w:t>
-      </w:r>
-      <w:commentRangeStart w:id="1"/>
-      <w:r>
-        <w:t xml:space="preserve">include behind-the-meter (BTM) installations </w:t>
-      </w:r>
-      <w:commentRangeEnd w:id="1"/>
-      <w:r>
-        <w:rPr>
-          <w:rStyle w:val="CommentReference"/>
-        </w:rPr>
-        <w:commentReference w:id="1"/>
       </w:r>
       <w:r>
         <w:t>or mention why they were not included in the model. BTM systems impact electrical demand, and the number of installations has been growing worldwide. The omission of this kind of system could represent a bias in the results.</w:t>
@@ -2008,7 +2006,19 @@
           <w:rPr>
             <w:rStyle w:val="Hyperlink"/>
           </w:rPr>
-          <w:t>https://windexchange.energy.gov/maps-data/17</w:t>
+          <w:t>https://windexchange.ene</w:t>
+        </w:r>
+        <w:r>
+          <w:rPr>
+            <w:rStyle w:val="Hyperlink"/>
+          </w:rPr>
+          <w:t>r</w:t>
+        </w:r>
+        <w:r>
+          <w:rPr>
+            <w:rStyle w:val="Hyperlink"/>
+          </w:rPr>
+          <w:t>gy.gov/maps-data/17</w:t>
         </w:r>
       </w:hyperlink>
       <w:r>
@@ -2037,15 +2047,12 @@
     </w:p>
     <w:p>
       <w:r>
-        <w:br/>
-      </w:r>
-      <w:r>
-        <w:br/>
-        <w:t xml:space="preserve">9. While the methodology seems solid overall, the author should further explain the role of energy storage and hydrogen to increase the share of solar further. As mentioned by the author, </w:t>
-      </w:r>
-      <w:r>
         <w:lastRenderedPageBreak/>
-        <w:t>the model only assumes battery and hydrogen to balance the grid. However, these assets need to be further mentioned in the manuscript on how they help meet the demand or reduce renewable curtailment.</w:t>
+        <w:br/>
+      </w:r>
+      <w:r>
+        <w:br/>
+        <w:t>9. While the methodology seems solid overall, the author should further explain the role of energy storage and hydrogen to increase the share of solar further. As mentioned by the author, the model only assumes battery and hydrogen to balance the grid. However, these assets need to be further mentioned in the manuscript on how they help meet the demand or reduce renewable curtailment.</w:t>
       </w:r>
     </w:p>
     <w:p>
@@ -2181,7 +2188,19 @@
         <w:rPr>
           <w:color w:val="4472C4" w:themeColor="accent1"/>
         </w:rPr>
-        <w:t>Fix</w:t>
+        <w:t>Thank you for this catch. This was in reference to a Figure</w:t>
+      </w:r>
+      <w:r>
+        <w:rPr>
+          <w:color w:val="4472C4" w:themeColor="accent1"/>
+        </w:rPr>
+        <w:t xml:space="preserve"> </w:t>
+      </w:r>
+      <w:r>
+        <w:rPr>
+          <w:color w:val="4472C4" w:themeColor="accent1"/>
+        </w:rPr>
+        <w:t>from a previous draft of the paper, which has since been removed. The sentence has been modified.</w:t>
       </w:r>
     </w:p>
     <w:p>
@@ -2487,7 +2506,7 @@
           <w:bCs/>
           <w:lang w:eastAsia="es-ES"/>
         </w:rPr>
-        <w:t>2</w:t>
+        <w:t>3</w:t>
       </w:r>
       <w:r>
         <w:rPr>
@@ -2663,27 +2682,35 @@
           <w:sz w:val="22"/>
           <w:szCs w:val="22"/>
         </w:rPr>
-        <w:t xml:space="preserve">Review of Dvorak &amp; Victoria “What is the Optimal Electricity Share for Very Inexpensive Solar PV Energy?” The paper analyzes the fraction of solar and wind that could be used to meet the electricity demand in selected locations including two studies (one that compares four locations using a single-node model and a second that studies Europe including sector-coupling and transmission). The first study’s results show that the Denmark would use mostly wind and California would use mostly solar regardless of the cost of solar while Spain and Colorado might switch from wind to solar if the price of solar drops low enough. The second study explores the effects of latitude, solar quality, wind quality, transmission and sector coupling on the fraction of solar vs wind finding that sector coupling increases use of solar while transmission increases use of wind while no single variable determined the amount of solar. The overall conclusions are not surprising but provide some insights that some readers may find interesting and useful. However, I was disappointed– this group has published some excellent papers in the past, but this paper I found to be confusing, and I question the accuracy of the data. It needs to be revised before publication. </w:t>
-      </w:r>
-    </w:p>
-    <w:p>
-      <w:pPr>
-        <w:pStyle w:val="NormalWeb"/>
-        <w:pBdr>
-          <w:top w:val="single" w:sz="4" w:space="1" w:color="4472C4" w:themeColor="accent1"/>
-          <w:left w:val="single" w:sz="4" w:space="4" w:color="4472C4" w:themeColor="accent1"/>
-          <w:bottom w:val="single" w:sz="4" w:space="1" w:color="4472C4" w:themeColor="accent1"/>
-          <w:right w:val="single" w:sz="4" w:space="4" w:color="4472C4" w:themeColor="accent1"/>
-        </w:pBdr>
-        <w:rPr>
-          <w:color w:val="4472C4" w:themeColor="accent1"/>
-        </w:rPr>
-      </w:pPr>
-      <w:r>
-        <w:rPr>
-          <w:color w:val="4472C4" w:themeColor="accent1"/>
+        <w:t xml:space="preserve">Review of Dvorak &amp; Victoria “What is the Optimal Electricity Share for Very Inexpensive Solar PV Energy?” The paper analyzes the fraction of solar and wind that could be used to meet the electricity demand in selected locations including two studies (one that compares four locations using a single-node model and a second that studies Europe including sector-coupling and transmission). The first study’s results show that the Denmark would use mostly wind and California would use mostly solar regardless of the cost of solar while Spain and Colorado might switch from wind to solar if the price of solar drops low enough. The second study explores the effects of latitude, solar quality, wind quality, transmission and sector coupling on the fraction of solar vs wind finding that sector coupling increases </w:t>
+      </w:r>
+      <w:r>
+        <w:rPr>
+          <w:rFonts w:ascii="Calibri" w:eastAsia="Calibri" w:hAnsi="Calibri"/>
+          <w:sz w:val="22"/>
+          <w:szCs w:val="22"/>
         </w:rPr>
         <w:lastRenderedPageBreak/>
+        <w:t xml:space="preserve">use of solar while transmission increases use of wind while no single variable determined the amount of solar. The overall conclusions are not surprising but provide some insights that some readers may find interesting and useful. However, I was disappointed– this group has published some excellent papers in the past, but this paper I found to be confusing, and I question the accuracy of the data. It needs to be revised before publication. </w:t>
+      </w:r>
+    </w:p>
+    <w:p>
+      <w:pPr>
+        <w:pStyle w:val="NormalWeb"/>
+        <w:pBdr>
+          <w:top w:val="single" w:sz="4" w:space="1" w:color="4472C4" w:themeColor="accent1"/>
+          <w:left w:val="single" w:sz="4" w:space="4" w:color="4472C4" w:themeColor="accent1"/>
+          <w:bottom w:val="single" w:sz="4" w:space="1" w:color="4472C4" w:themeColor="accent1"/>
+          <w:right w:val="single" w:sz="4" w:space="4" w:color="4472C4" w:themeColor="accent1"/>
+        </w:pBdr>
+        <w:rPr>
+          <w:color w:val="4472C4" w:themeColor="accent1"/>
+        </w:rPr>
+      </w:pPr>
+      <w:r>
+        <w:rPr>
+          <w:color w:val="4472C4" w:themeColor="accent1"/>
+        </w:rPr>
         <w:t>We hope that the revisions have improved the quality of the paper, made less confusing, and verified accuracy of the data</w:t>
       </w:r>
     </w:p>
@@ -2885,6 +2912,7 @@
           <w:sz w:val="22"/>
           <w:szCs w:val="22"/>
         </w:rPr>
+        <w:lastRenderedPageBreak/>
         <w:fldChar w:fldCharType="begin"/>
       </w:r>
       <w:r>
@@ -2987,7 +3015,6 @@
           <w:sz w:val="22"/>
           <w:szCs w:val="22"/>
         </w:rPr>
-        <w:lastRenderedPageBreak/>
         <w:t>I spent a little time trying to understand how Fig. 1 could suggest data so different from what I would expect – I even went to the sites specified in references 20 and 22, but I found that the data I accessed at those references showed strong seasonality, in contradiction to Fig. 1. Given the dependence of the solar capacity factors on mounting (</w:t>
       </w:r>
       <w:proofErr w:type="gramStart"/>
@@ -3011,6 +3038,27 @@
     </w:p>
     <w:p>
       <w:pPr>
+        <w:suppressAutoHyphens/>
+        <w:autoSpaceDN w:val="0"/>
+        <w:spacing w:after="160" w:line="251" w:lineRule="auto"/>
+        <w:textAlignment w:val="baseline"/>
+        <w:rPr>
+          <w:rFonts w:ascii="Calibri" w:eastAsia="Calibri" w:hAnsi="Calibri"/>
+          <w:sz w:val="22"/>
+          <w:szCs w:val="22"/>
+        </w:rPr>
+      </w:pPr>
+      <w:r>
+        <w:rPr>
+          <w:rFonts w:ascii="Calibri" w:eastAsia="Calibri" w:hAnsi="Calibri"/>
+          <w:sz w:val="22"/>
+          <w:szCs w:val="22"/>
+        </w:rPr>
+        <w:t xml:space="preserve">One could argue that it is better to average the capacity factor that would be observed if the entire state or country were filled with wind turbines or solar plants, but it is more likely that generators would be built in the best sites rather than uniformly. Using the observed values would, therefore, be more realistic in my opinion than using average simulated data, especially when the simulated data differ so much from observed data. </w:t>
+      </w:r>
+    </w:p>
+    <w:p>
+      <w:pPr>
         <w:pStyle w:val="NormalWeb"/>
         <w:pBdr>
           <w:top w:val="single" w:sz="4" w:space="1" w:color="4472C4" w:themeColor="accent1"/>
@@ -3050,7 +3098,19 @@
         <w:rPr>
           <w:color w:val="4472C4" w:themeColor="accent1"/>
         </w:rPr>
-        <w:t>. While conducting our extensive verification on your points, we found</w:t>
+        <w:t xml:space="preserve">. While conducting our </w:t>
+      </w:r>
+      <w:r>
+        <w:rPr>
+          <w:color w:val="4472C4" w:themeColor="accent1"/>
+        </w:rPr>
+        <w:t xml:space="preserve">own </w:t>
+      </w:r>
+      <w:r>
+        <w:rPr>
+          <w:color w:val="4472C4" w:themeColor="accent1"/>
+        </w:rPr>
+        <w:t>extensive verification on your points, we found</w:t>
       </w:r>
       <w:r>
         <w:rPr>
@@ -3092,7 +3152,83 @@
         <w:rPr>
           <w:color w:val="4472C4" w:themeColor="accent1"/>
         </w:rPr>
-        <w:t xml:space="preserve"> for the capacity factors of wind and solar of California and Colorado. </w:t>
+        <w:t xml:space="preserve"> for the capacity factors of wind and solar of California and Colorado</w:t>
+      </w:r>
+      <w:r>
+        <w:rPr>
+          <w:color w:val="4472C4" w:themeColor="accent1"/>
+        </w:rPr>
+        <w:t>.</w:t>
+      </w:r>
+      <w:r>
+        <w:rPr>
+          <w:color w:val="4472C4" w:themeColor="accent1"/>
+        </w:rPr>
+        <w:t xml:space="preserve"> In addition, the solar and wind lines in Figure 1 (though not the average CF values) between California and Colorado were switched. </w:t>
+      </w:r>
+      <w:r>
+        <w:rPr>
+          <w:color w:val="4472C4" w:themeColor="accent1"/>
+        </w:rPr>
+        <w:t>These were</w:t>
+      </w:r>
+      <w:r>
+        <w:rPr>
+          <w:color w:val="4472C4" w:themeColor="accent1"/>
+        </w:rPr>
+        <w:t xml:space="preserve"> careless error</w:t>
+      </w:r>
+      <w:r>
+        <w:rPr>
+          <w:color w:val="4472C4" w:themeColor="accent1"/>
+        </w:rPr>
+        <w:t>s</w:t>
+      </w:r>
+      <w:r>
+        <w:rPr>
+          <w:color w:val="4472C4" w:themeColor="accent1"/>
+        </w:rPr>
+        <w:t xml:space="preserve"> and we are very grateful for your detailed review.</w:t>
+      </w:r>
+    </w:p>
+    <w:p>
+      <w:pPr>
+        <w:pStyle w:val="NormalWeb"/>
+        <w:pBdr>
+          <w:top w:val="single" w:sz="4" w:space="1" w:color="4472C4" w:themeColor="accent1"/>
+          <w:left w:val="single" w:sz="4" w:space="4" w:color="4472C4" w:themeColor="accent1"/>
+          <w:bottom w:val="single" w:sz="4" w:space="1" w:color="4472C4" w:themeColor="accent1"/>
+          <w:right w:val="single" w:sz="4" w:space="4" w:color="4472C4" w:themeColor="accent1"/>
+        </w:pBdr>
+        <w:rPr>
+          <w:color w:val="4472C4" w:themeColor="accent1"/>
+        </w:rPr>
+      </w:pPr>
+    </w:p>
+    <w:p>
+      <w:pPr>
+        <w:pStyle w:val="NormalWeb"/>
+        <w:pBdr>
+          <w:top w:val="single" w:sz="4" w:space="1" w:color="4472C4" w:themeColor="accent1"/>
+          <w:left w:val="single" w:sz="4" w:space="4" w:color="4472C4" w:themeColor="accent1"/>
+          <w:bottom w:val="single" w:sz="4" w:space="1" w:color="4472C4" w:themeColor="accent1"/>
+          <w:right w:val="single" w:sz="4" w:space="4" w:color="4472C4" w:themeColor="accent1"/>
+        </w:pBdr>
+        <w:rPr>
+          <w:color w:val="4472C4" w:themeColor="accent1"/>
+        </w:rPr>
+      </w:pPr>
+      <w:r>
+        <w:rPr>
+          <w:color w:val="4472C4" w:themeColor="accent1"/>
+        </w:rPr>
+        <w:t xml:space="preserve">We believe that Figure 1 as previously presented was doing an inadequate job of showing the real seasonal trends </w:t>
+      </w:r>
+      <w:r>
+        <w:rPr>
+          <w:color w:val="4472C4" w:themeColor="accent1"/>
+        </w:rPr>
+        <w:t>for every country. Thanks to your comments, it is now presented in a way which we hope is truer to the seasonality.</w:t>
       </w:r>
     </w:p>
     <w:p>
@@ -3168,144 +3304,234 @@
         <w:rPr>
           <w:color w:val="4472C4" w:themeColor="accent1"/>
         </w:rPr>
-        <w:t>. This yields the present capacity factor of 0.18. However, if we assume a capacity factor distribution of CF^3, then this yields a new capacity factor of 0.27.</w:t>
-      </w:r>
-    </w:p>
-    <w:p>
-      <w:pPr>
-        <w:pStyle w:val="NormalWeb"/>
-        <w:pBdr>
-          <w:top w:val="single" w:sz="4" w:space="1" w:color="4472C4" w:themeColor="accent1"/>
-          <w:left w:val="single" w:sz="4" w:space="4" w:color="4472C4" w:themeColor="accent1"/>
-          <w:bottom w:val="single" w:sz="4" w:space="1" w:color="4472C4" w:themeColor="accent1"/>
-          <w:right w:val="single" w:sz="4" w:space="4" w:color="4472C4" w:themeColor="accent1"/>
-        </w:pBdr>
-        <w:rPr>
-          <w:color w:val="4472C4" w:themeColor="accent1"/>
-        </w:rPr>
-      </w:pPr>
-    </w:p>
-    <w:p>
-      <w:pPr>
-        <w:pStyle w:val="NormalWeb"/>
-        <w:pBdr>
-          <w:top w:val="single" w:sz="4" w:space="1" w:color="4472C4" w:themeColor="accent1"/>
-          <w:left w:val="single" w:sz="4" w:space="4" w:color="4472C4" w:themeColor="accent1"/>
-          <w:bottom w:val="single" w:sz="4" w:space="1" w:color="4472C4" w:themeColor="accent1"/>
-          <w:right w:val="single" w:sz="4" w:space="4" w:color="4472C4" w:themeColor="accent1"/>
-        </w:pBdr>
-        <w:rPr>
-          <w:color w:val="4472C4" w:themeColor="accent1"/>
-        </w:rPr>
-      </w:pPr>
-      <w:r>
-        <w:rPr>
-          <w:color w:val="4472C4" w:themeColor="accent1"/>
-        </w:rPr>
-        <w:t xml:space="preserve">##How do we know </w:t>
-      </w:r>
-    </w:p>
-    <w:p>
-      <w:pPr>
-        <w:pStyle w:val="NormalWeb"/>
-        <w:pBdr>
-          <w:top w:val="single" w:sz="4" w:space="1" w:color="4472C4" w:themeColor="accent1"/>
-          <w:left w:val="single" w:sz="4" w:space="4" w:color="4472C4" w:themeColor="accent1"/>
-          <w:bottom w:val="single" w:sz="4" w:space="1" w:color="4472C4" w:themeColor="accent1"/>
-          <w:right w:val="single" w:sz="4" w:space="4" w:color="4472C4" w:themeColor="accent1"/>
-        </w:pBdr>
-        <w:rPr>
-          <w:color w:val="4472C4" w:themeColor="accent1"/>
-        </w:rPr>
-      </w:pPr>
-    </w:p>
-    <w:p>
-      <w:pPr>
-        <w:pStyle w:val="NormalWeb"/>
-        <w:pBdr>
-          <w:top w:val="single" w:sz="4" w:space="1" w:color="4472C4" w:themeColor="accent1"/>
-          <w:left w:val="single" w:sz="4" w:space="4" w:color="4472C4" w:themeColor="accent1"/>
-          <w:bottom w:val="single" w:sz="4" w:space="1" w:color="4472C4" w:themeColor="accent1"/>
-          <w:right w:val="single" w:sz="4" w:space="4" w:color="4472C4" w:themeColor="accent1"/>
-        </w:pBdr>
-        <w:rPr>
-          <w:color w:val="4472C4" w:themeColor="accent1"/>
-        </w:rPr>
-      </w:pPr>
-    </w:p>
-    <w:p>
-      <w:pPr>
-        <w:pStyle w:val="NormalWeb"/>
-        <w:pBdr>
-          <w:top w:val="single" w:sz="4" w:space="1" w:color="4472C4" w:themeColor="accent1"/>
-          <w:left w:val="single" w:sz="4" w:space="4" w:color="4472C4" w:themeColor="accent1"/>
-          <w:bottom w:val="single" w:sz="4" w:space="1" w:color="4472C4" w:themeColor="accent1"/>
-          <w:right w:val="single" w:sz="4" w:space="4" w:color="4472C4" w:themeColor="accent1"/>
-        </w:pBdr>
-        <w:rPr>
-          <w:color w:val="4472C4" w:themeColor="accent1"/>
-        </w:rPr>
-      </w:pPr>
-      <w:r>
-        <w:rPr>
-          <w:color w:val="4472C4" w:themeColor="accent1"/>
-        </w:rPr>
-        <w:t xml:space="preserve">The annual capacity factor of wind is also assuming that </w:t>
-      </w:r>
-    </w:p>
-    <w:p>
-      <w:pPr>
-        <w:suppressAutoHyphens/>
-        <w:autoSpaceDN w:val="0"/>
-        <w:spacing w:after="160" w:line="251" w:lineRule="auto"/>
-        <w:textAlignment w:val="baseline"/>
-        <w:rPr>
-          <w:rFonts w:ascii="Calibri" w:eastAsia="Calibri" w:hAnsi="Calibri"/>
-          <w:sz w:val="22"/>
-          <w:szCs w:val="22"/>
-        </w:rPr>
-      </w:pPr>
-    </w:p>
-    <w:p>
-      <w:pPr>
-        <w:suppressAutoHyphens/>
-        <w:autoSpaceDN w:val="0"/>
-        <w:spacing w:after="160" w:line="251" w:lineRule="auto"/>
-        <w:textAlignment w:val="baseline"/>
-        <w:rPr>
-          <w:rFonts w:ascii="Calibri" w:eastAsia="Calibri" w:hAnsi="Calibri"/>
-          <w:sz w:val="22"/>
-          <w:szCs w:val="22"/>
-        </w:rPr>
-      </w:pPr>
-      <w:r>
-        <w:rPr>
-          <w:rFonts w:ascii="Calibri" w:eastAsia="Calibri" w:hAnsi="Calibri"/>
-          <w:sz w:val="22"/>
-          <w:szCs w:val="22"/>
-        </w:rPr>
-        <w:t xml:space="preserve">One could argue that it is better to average the capacity factor that would be observed if the entire state or country were filled with wind turbines or solar plants, but it is more likely that generators would be built in the best sites rather than uniformly. Using the observed values would, therefore, be more realistic in my opinion than using average simulated data, especially when the simulated data differ so much from observed data. </w:t>
-      </w:r>
-    </w:p>
-    <w:p>
-      <w:pPr>
-        <w:pStyle w:val="NormalWeb"/>
-        <w:pBdr>
-          <w:top w:val="single" w:sz="4" w:space="1" w:color="4472C4" w:themeColor="accent1"/>
-          <w:left w:val="single" w:sz="4" w:space="4" w:color="4472C4" w:themeColor="accent1"/>
-          <w:bottom w:val="single" w:sz="4" w:space="1" w:color="4472C4" w:themeColor="accent1"/>
-          <w:right w:val="single" w:sz="4" w:space="4" w:color="4472C4" w:themeColor="accent1"/>
-        </w:pBdr>
-        <w:rPr>
-          <w:color w:val="4472C4" w:themeColor="accent1"/>
-        </w:rPr>
-      </w:pPr>
-      <w:r>
-        <w:rPr>
-          <w:color w:val="4472C4" w:themeColor="accent1"/>
-        </w:rPr>
-        <w:t xml:space="preserve">Thank you for bringing this point up. </w:t>
-      </w:r>
+        <w:t xml:space="preserve">. This yields the </w:t>
+      </w:r>
+      <w:r>
+        <w:rPr>
+          <w:color w:val="4472C4" w:themeColor="accent1"/>
+        </w:rPr>
+        <w:t>found wind</w:t>
+      </w:r>
+      <w:r>
+        <w:rPr>
+          <w:color w:val="4472C4" w:themeColor="accent1"/>
+        </w:rPr>
+        <w:t xml:space="preserve"> capacity factor of 0.18. However, if we assume a capacity </w:t>
+      </w:r>
+      <w:r>
+        <w:rPr>
+          <w:color w:val="4472C4" w:themeColor="accent1"/>
+        </w:rPr>
+        <w:lastRenderedPageBreak/>
+        <w:t xml:space="preserve">factor distribution of CF^3, then this yields a new </w:t>
+      </w:r>
+      <w:r>
+        <w:rPr>
+          <w:color w:val="4472C4" w:themeColor="accent1"/>
+        </w:rPr>
+        <w:t xml:space="preserve">wind </w:t>
+      </w:r>
+      <w:r>
+        <w:rPr>
+          <w:color w:val="4472C4" w:themeColor="accent1"/>
+        </w:rPr>
+        <w:t>capacity factor of 0.27.</w:t>
+      </w:r>
+      <w:r>
+        <w:rPr>
+          <w:color w:val="4472C4" w:themeColor="accent1"/>
+        </w:rPr>
+        <w:t xml:space="preserve"> </w:t>
+      </w:r>
+      <w:r>
+        <w:rPr>
+          <w:color w:val="4472C4" w:themeColor="accent1"/>
+        </w:rPr>
+        <w:t>Solar is not affected by this assumption.</w:t>
+      </w:r>
+    </w:p>
+    <w:p>
+      <w:pPr>
+        <w:pStyle w:val="NormalWeb"/>
+        <w:pBdr>
+          <w:top w:val="single" w:sz="4" w:space="1" w:color="4472C4" w:themeColor="accent1"/>
+          <w:left w:val="single" w:sz="4" w:space="4" w:color="4472C4" w:themeColor="accent1"/>
+          <w:bottom w:val="single" w:sz="4" w:space="1" w:color="4472C4" w:themeColor="accent1"/>
+          <w:right w:val="single" w:sz="4" w:space="4" w:color="4472C4" w:themeColor="accent1"/>
+        </w:pBdr>
+        <w:rPr>
+          <w:color w:val="4472C4" w:themeColor="accent1"/>
+        </w:rPr>
+      </w:pPr>
+    </w:p>
+    <w:p>
+      <w:pPr>
+        <w:pStyle w:val="NormalWeb"/>
+        <w:pBdr>
+          <w:top w:val="single" w:sz="4" w:space="1" w:color="4472C4" w:themeColor="accent1"/>
+          <w:left w:val="single" w:sz="4" w:space="4" w:color="4472C4" w:themeColor="accent1"/>
+          <w:bottom w:val="single" w:sz="4" w:space="1" w:color="4472C4" w:themeColor="accent1"/>
+          <w:right w:val="single" w:sz="4" w:space="4" w:color="4472C4" w:themeColor="accent1"/>
+        </w:pBdr>
+        <w:rPr>
+          <w:color w:val="4472C4" w:themeColor="accent1"/>
+        </w:rPr>
+      </w:pPr>
+      <w:r>
+        <w:rPr>
+          <w:color w:val="4472C4" w:themeColor="accent1"/>
+        </w:rPr>
+        <w:t xml:space="preserve">As you note, this difference is likely because present-day windmills are built in the optimal regions. However, as more windmills are installed, </w:t>
+      </w:r>
+      <w:r>
+        <w:rPr>
+          <w:color w:val="4472C4" w:themeColor="accent1"/>
+        </w:rPr>
+        <w:t xml:space="preserve">more of them will have to be installed in less optimal locations. </w:t>
+      </w:r>
+      <w:r>
+        <w:rPr>
+          <w:color w:val="4472C4" w:themeColor="accent1"/>
+        </w:rPr>
+        <w:t xml:space="preserve">This is even more applicable when considering conditions for social acceptance. We </w:t>
+      </w:r>
+      <w:r>
+        <w:rPr>
+          <w:color w:val="4472C4" w:themeColor="accent1"/>
+        </w:rPr>
+        <w:t>do not actually know what</w:t>
+      </w:r>
+      <w:r>
+        <w:rPr>
+          <w:color w:val="4472C4" w:themeColor="accent1"/>
+        </w:rPr>
+        <w:t xml:space="preserve"> the future</w:t>
+      </w:r>
+      <w:r>
+        <w:rPr>
+          <w:color w:val="4472C4" w:themeColor="accent1"/>
+        </w:rPr>
+        <w:t xml:space="preserve"> distribution will be, or how many windmills will be installed in non-ideal locations</w:t>
+      </w:r>
+    </w:p>
+    <w:p>
+      <w:pPr>
+        <w:pStyle w:val="NormalWeb"/>
+        <w:pBdr>
+          <w:top w:val="single" w:sz="4" w:space="1" w:color="4472C4" w:themeColor="accent1"/>
+          <w:left w:val="single" w:sz="4" w:space="4" w:color="4472C4" w:themeColor="accent1"/>
+          <w:bottom w:val="single" w:sz="4" w:space="1" w:color="4472C4" w:themeColor="accent1"/>
+          <w:right w:val="single" w:sz="4" w:space="4" w:color="4472C4" w:themeColor="accent1"/>
+        </w:pBdr>
+        <w:rPr>
+          <w:color w:val="4472C4" w:themeColor="accent1"/>
+        </w:rPr>
+      </w:pPr>
+    </w:p>
+    <w:p>
+      <w:pPr>
+        <w:pStyle w:val="NormalWeb"/>
+        <w:pBdr>
+          <w:top w:val="single" w:sz="4" w:space="1" w:color="4472C4" w:themeColor="accent1"/>
+          <w:left w:val="single" w:sz="4" w:space="4" w:color="4472C4" w:themeColor="accent1"/>
+          <w:bottom w:val="single" w:sz="4" w:space="1" w:color="4472C4" w:themeColor="accent1"/>
+          <w:right w:val="single" w:sz="4" w:space="4" w:color="4472C4" w:themeColor="accent1"/>
+        </w:pBdr>
+        <w:rPr>
+          <w:color w:val="4472C4" w:themeColor="accent1"/>
+        </w:rPr>
+      </w:pPr>
+      <w:r>
+        <w:rPr>
+          <w:color w:val="4472C4" w:themeColor="accent1"/>
+        </w:rPr>
+        <w:t xml:space="preserve">In any case, the exact value of the capacity factor of California is not of the utmost importance. We are not claiming to predict the future, nor can we (or anybody). </w:t>
+      </w:r>
+      <w:r>
+        <w:rPr>
+          <w:color w:val="4472C4" w:themeColor="accent1"/>
+        </w:rPr>
+        <w:t>It does not detract from our goal of showing patterns within the data given a certain set of assumptions.</w:t>
+      </w:r>
+    </w:p>
+    <w:p>
+      <w:pPr>
+        <w:pStyle w:val="NormalWeb"/>
+        <w:pBdr>
+          <w:top w:val="single" w:sz="4" w:space="1" w:color="4472C4" w:themeColor="accent1"/>
+          <w:left w:val="single" w:sz="4" w:space="4" w:color="4472C4" w:themeColor="accent1"/>
+          <w:bottom w:val="single" w:sz="4" w:space="1" w:color="4472C4" w:themeColor="accent1"/>
+          <w:right w:val="single" w:sz="4" w:space="4" w:color="4472C4" w:themeColor="accent1"/>
+        </w:pBdr>
+        <w:rPr>
+          <w:color w:val="4472C4" w:themeColor="accent1"/>
+        </w:rPr>
+      </w:pPr>
+    </w:p>
+    <w:p>
+      <w:pPr>
+        <w:pStyle w:val="NormalWeb"/>
+        <w:pBdr>
+          <w:top w:val="single" w:sz="4" w:space="1" w:color="4472C4" w:themeColor="accent1"/>
+          <w:left w:val="single" w:sz="4" w:space="4" w:color="4472C4" w:themeColor="accent1"/>
+          <w:bottom w:val="single" w:sz="4" w:space="1" w:color="4472C4" w:themeColor="accent1"/>
+          <w:right w:val="single" w:sz="4" w:space="4" w:color="4472C4" w:themeColor="accent1"/>
+        </w:pBdr>
+        <w:rPr>
+          <w:color w:val="4472C4" w:themeColor="accent1"/>
+        </w:rPr>
+      </w:pPr>
+      <w:r>
+        <w:rPr>
+          <w:color w:val="4472C4" w:themeColor="accent1"/>
+        </w:rPr>
+        <w:t>We have added a few sentences in the methodology with assumptions of solar and wind in mind, which read as follows</w:t>
+      </w:r>
+      <w:r>
+        <w:rPr>
+          <w:color w:val="4472C4" w:themeColor="accent1"/>
+        </w:rPr>
+        <w:t>: “</w:t>
+      </w:r>
+      <w:r>
+        <w:rPr>
+          <w:color w:val="4472C4" w:themeColor="accent1"/>
+        </w:rPr>
+        <w:t>The solar CFs for DNK and ESP are obtained assuming the optimal fixed tilt angle for the respective regions, while the solar CFs for CO and CA are obtained assuming a 35\degree tilt. Distribution of solar and wind plants are proportional to CF$^2$, such that a location with a solar CF of 0.2 will receive four times as many solar plants as a location with a CF of 0.1.</w:t>
+      </w:r>
+      <w:r>
+        <w:rPr>
+          <w:color w:val="4472C4" w:themeColor="accent1"/>
+        </w:rPr>
+        <w:t>”</w:t>
+      </w:r>
+    </w:p>
+    <w:p>
+      <w:pPr>
+        <w:pStyle w:val="NormalWeb"/>
+        <w:pBdr>
+          <w:top w:val="single" w:sz="4" w:space="1" w:color="4472C4" w:themeColor="accent1"/>
+          <w:left w:val="single" w:sz="4" w:space="4" w:color="4472C4" w:themeColor="accent1"/>
+          <w:bottom w:val="single" w:sz="4" w:space="1" w:color="4472C4" w:themeColor="accent1"/>
+          <w:right w:val="single" w:sz="4" w:space="4" w:color="4472C4" w:themeColor="accent1"/>
+        </w:pBdr>
+        <w:rPr>
+          <w:color w:val="4472C4" w:themeColor="accent1"/>
+        </w:rPr>
+      </w:pPr>
+    </w:p>
+    <w:p>
+      <w:pPr>
+        <w:suppressAutoHyphens/>
+        <w:autoSpaceDN w:val="0"/>
+        <w:spacing w:after="160" w:line="251" w:lineRule="auto"/>
+        <w:textAlignment w:val="baseline"/>
+        <w:rPr>
+          <w:rFonts w:ascii="Calibri" w:eastAsia="Calibri" w:hAnsi="Calibri"/>
+          <w:sz w:val="22"/>
+          <w:szCs w:val="22"/>
+        </w:rPr>
+      </w:pPr>
     </w:p>
     <w:p>
       <w:pPr>
@@ -3417,212 +3643,10 @@
           <w:bCs/>
           <w:sz w:val="22"/>
           <w:szCs w:val="22"/>
-        </w:rPr>
-        <w:t xml:space="preserve">2. Bias in price data: </w:t>
-      </w:r>
-    </w:p>
-    <w:p>
-      <w:pPr>
-        <w:suppressAutoHyphens/>
-        <w:autoSpaceDN w:val="0"/>
-        <w:spacing w:after="160" w:line="251" w:lineRule="auto"/>
-        <w:textAlignment w:val="baseline"/>
-        <w:rPr>
-          <w:rFonts w:ascii="Calibri" w:eastAsia="Calibri" w:hAnsi="Calibri"/>
-          <w:sz w:val="22"/>
-          <w:szCs w:val="22"/>
-        </w:rPr>
-      </w:pPr>
-      <w:r>
-        <w:rPr>
-          <w:rFonts w:ascii="Calibri" w:eastAsia="Calibri" w:hAnsi="Calibri"/>
-          <w:sz w:val="22"/>
-          <w:szCs w:val="22"/>
-        </w:rPr>
-        <w:lastRenderedPageBreak/>
-        <w:t xml:space="preserve">The representation of literature price data </w:t>
-      </w:r>
-      <w:proofErr w:type="gramStart"/>
-      <w:r>
-        <w:rPr>
-          <w:rFonts w:ascii="Calibri" w:eastAsia="Calibri" w:hAnsi="Calibri"/>
-          <w:sz w:val="22"/>
-          <w:szCs w:val="22"/>
-        </w:rPr>
-        <w:t>appear</w:t>
-      </w:r>
-      <w:proofErr w:type="gramEnd"/>
-      <w:r>
-        <w:rPr>
-          <w:rFonts w:ascii="Calibri" w:eastAsia="Calibri" w:hAnsi="Calibri"/>
-          <w:sz w:val="22"/>
-          <w:szCs w:val="22"/>
-        </w:rPr>
-        <w:t xml:space="preserve"> to be biased. For example, “The price of utility scale solar PV in 2020 can be estimated to be 0.529 C/Wp [30</w:t>
-      </w:r>
-      <w:proofErr w:type="gramStart"/>
-      <w:r>
-        <w:rPr>
-          <w:rFonts w:ascii="Calibri" w:eastAsia="Calibri" w:hAnsi="Calibri"/>
-          <w:sz w:val="22"/>
-          <w:szCs w:val="22"/>
-        </w:rPr>
-        <w:t>], but</w:t>
-      </w:r>
-      <w:proofErr w:type="gramEnd"/>
-      <w:r>
-        <w:rPr>
-          <w:rFonts w:ascii="Calibri" w:eastAsia="Calibri" w:hAnsi="Calibri"/>
-          <w:sz w:val="22"/>
-          <w:szCs w:val="22"/>
-        </w:rPr>
-        <w:t xml:space="preserve"> can also reach up to 1.3 C/Wp [31]. The cost of solar PV is known to vary widely by region [32].” Suggests that 0.529 Euros/Wp is an average price. I tried to understand how this was arrived at: I could not find any mention of this price in reference 30. Reference 31, which is implied by this passage to be on the high end of the price statistics is a study that assessed many data and identified something like a median (not high-end) price, so might be better taken as the “estimated price.”</w:t>
-      </w:r>
-      <w:r>
-        <w:rPr>
-          <w:rFonts w:ascii="Calibri" w:eastAsia="Calibri" w:hAnsi="Calibri"/>
-          <w:sz w:val="22"/>
-          <w:szCs w:val="22"/>
-        </w:rPr>
-        <w:br/>
-        <w:t xml:space="preserve">The authors note that using the module learning rate for system analysis is inappropriate, which I agree with. The authors conclude “Nevertheless, we plot values up to 0.01 C/Wp as an </w:t>
-      </w:r>
-    </w:p>
-    <w:p>
-      <w:pPr>
-        <w:suppressAutoHyphens/>
-        <w:autoSpaceDN w:val="0"/>
-        <w:spacing w:after="160" w:line="251" w:lineRule="auto"/>
-        <w:textAlignment w:val="baseline"/>
-        <w:rPr>
-          <w:rFonts w:ascii="Calibri" w:eastAsia="Calibri" w:hAnsi="Calibri"/>
-          <w:sz w:val="22"/>
-          <w:szCs w:val="22"/>
-        </w:rPr>
-      </w:pPr>
-      <w:r>
-        <w:rPr>
-          <w:rFonts w:ascii="Calibri" w:eastAsia="Calibri" w:hAnsi="Calibri"/>
-          <w:sz w:val="22"/>
-          <w:szCs w:val="22"/>
-        </w:rPr>
-        <w:t xml:space="preserve">academic exercise to better understand what would happen in a universe with extremely cheap solar.” While it is reasonable to plot values outside of a realistic range as an academic exercise, the analysis of the expected price should be accurate and the shaded “Today’s range” and “Future range” regions in Fig. 4 should be objective and consistent with the literature. For example, reference 32, Fig. 3.3 suggests a much wider range for today’s prices. </w:t>
-      </w:r>
-    </w:p>
-    <w:p>
-      <w:pPr>
-        <w:suppressAutoHyphens/>
-        <w:autoSpaceDN w:val="0"/>
-        <w:spacing w:after="160" w:line="251" w:lineRule="auto"/>
-        <w:textAlignment w:val="baseline"/>
-        <w:rPr>
-          <w:rFonts w:ascii="Calibri" w:eastAsia="Calibri" w:hAnsi="Calibri"/>
-          <w:sz w:val="22"/>
-          <w:szCs w:val="22"/>
-        </w:rPr>
-      </w:pPr>
-      <w:r>
-        <w:rPr>
-          <w:rFonts w:ascii="Calibri" w:eastAsia="Calibri" w:hAnsi="Calibri"/>
-          <w:sz w:val="22"/>
-          <w:szCs w:val="22"/>
-        </w:rPr>
-        <w:t xml:space="preserve">To me, the focus on unrealistically low prices detracts from the paper. The major conclusions are all found using realistic prices, so why spend time persuading the readers that the authors are biased? It would be a stronger paper without the bias. </w:t>
-      </w:r>
-    </w:p>
-    <w:p>
-      <w:pPr>
-        <w:pStyle w:val="NormalWeb"/>
-        <w:pBdr>
-          <w:top w:val="single" w:sz="4" w:space="1" w:color="4472C4" w:themeColor="accent1"/>
-          <w:left w:val="single" w:sz="4" w:space="4" w:color="4472C4" w:themeColor="accent1"/>
-          <w:bottom w:val="single" w:sz="4" w:space="1" w:color="4472C4" w:themeColor="accent1"/>
-          <w:right w:val="single" w:sz="4" w:space="4" w:color="4472C4" w:themeColor="accent1"/>
-        </w:pBdr>
-        <w:rPr>
-          <w:color w:val="4472C4" w:themeColor="accent1"/>
-        </w:rPr>
-      </w:pPr>
-      <w:r>
-        <w:rPr>
-          <w:color w:val="4472C4" w:themeColor="accent1"/>
-        </w:rPr>
-        <w:t xml:space="preserve">Thank you for bringing our attention to this issue. It is true that 0.529 Euros/Wp is unreasonably cheap in the USA for 2020, but on the other hand, this is the going rate for utility solar in Europe, with cheaper installations available in the present day. </w:t>
-      </w:r>
-    </w:p>
-    <w:p>
-      <w:pPr>
-        <w:pStyle w:val="NormalWeb"/>
-        <w:pBdr>
-          <w:top w:val="single" w:sz="4" w:space="1" w:color="4472C4" w:themeColor="accent1"/>
-          <w:left w:val="single" w:sz="4" w:space="4" w:color="4472C4" w:themeColor="accent1"/>
-          <w:bottom w:val="single" w:sz="4" w:space="1" w:color="4472C4" w:themeColor="accent1"/>
-          <w:right w:val="single" w:sz="4" w:space="4" w:color="4472C4" w:themeColor="accent1"/>
-        </w:pBdr>
-        <w:rPr>
-          <w:color w:val="4472C4" w:themeColor="accent1"/>
-        </w:rPr>
-      </w:pPr>
-    </w:p>
-    <w:p>
-      <w:pPr>
-        <w:pStyle w:val="NormalWeb"/>
-        <w:pBdr>
-          <w:top w:val="single" w:sz="4" w:space="1" w:color="4472C4" w:themeColor="accent1"/>
-          <w:left w:val="single" w:sz="4" w:space="4" w:color="4472C4" w:themeColor="accent1"/>
-          <w:bottom w:val="single" w:sz="4" w:space="1" w:color="4472C4" w:themeColor="accent1"/>
-          <w:right w:val="single" w:sz="4" w:space="4" w:color="4472C4" w:themeColor="accent1"/>
-        </w:pBdr>
-        <w:rPr>
-          <w:color w:val="4472C4" w:themeColor="accent1"/>
-        </w:rPr>
-      </w:pPr>
-      <w:r>
-        <w:rPr>
-          <w:color w:val="4472C4" w:themeColor="accent1"/>
-        </w:rPr>
-        <w:t xml:space="preserve">In accordance </w:t>
-      </w:r>
-      <w:proofErr w:type="gramStart"/>
-      <w:r>
-        <w:rPr>
-          <w:color w:val="4472C4" w:themeColor="accent1"/>
-        </w:rPr>
-        <w:t>to</w:t>
-      </w:r>
-      <w:proofErr w:type="gramEnd"/>
-      <w:r>
-        <w:rPr>
-          <w:color w:val="4472C4" w:themeColor="accent1"/>
-        </w:rPr>
-        <w:t xml:space="preserve"> your suggestions</w:t>
-      </w:r>
-    </w:p>
-    <w:p>
-      <w:pPr>
-        <w:suppressAutoHyphens/>
-        <w:autoSpaceDN w:val="0"/>
-        <w:spacing w:after="160" w:line="251" w:lineRule="auto"/>
-        <w:textAlignment w:val="baseline"/>
-        <w:rPr>
-          <w:rFonts w:ascii="Calibri" w:eastAsia="Calibri" w:hAnsi="Calibri"/>
-          <w:sz w:val="22"/>
-          <w:szCs w:val="22"/>
-        </w:rPr>
-      </w:pPr>
-    </w:p>
-    <w:p>
-      <w:pPr>
-        <w:suppressAutoHyphens/>
-        <w:autoSpaceDN w:val="0"/>
-        <w:spacing w:after="160" w:line="251" w:lineRule="auto"/>
-        <w:textAlignment w:val="baseline"/>
-        <w:rPr>
-          <w:rFonts w:ascii="Calibri" w:eastAsia="Calibri" w:hAnsi="Calibri"/>
-          <w:sz w:val="22"/>
-          <w:szCs w:val="22"/>
-        </w:rPr>
-      </w:pPr>
+          <w:highlight w:val="red"/>
+        </w:rPr>
+        <w:t>2.</w:t>
+      </w:r>
       <w:r>
         <w:rPr>
           <w:rFonts w:ascii="Calibri" w:eastAsia="Calibri" w:hAnsi="Calibri"/>
@@ -3631,6 +3655,223 @@
           <w:sz w:val="22"/>
           <w:szCs w:val="22"/>
         </w:rPr>
+        <w:t xml:space="preserve"> Bias in price data: </w:t>
+      </w:r>
+    </w:p>
+    <w:p>
+      <w:pPr>
+        <w:suppressAutoHyphens/>
+        <w:autoSpaceDN w:val="0"/>
+        <w:spacing w:after="160" w:line="251" w:lineRule="auto"/>
+        <w:textAlignment w:val="baseline"/>
+        <w:rPr>
+          <w:rFonts w:ascii="Calibri" w:eastAsia="Calibri" w:hAnsi="Calibri"/>
+          <w:sz w:val="22"/>
+          <w:szCs w:val="22"/>
+        </w:rPr>
+      </w:pPr>
+      <w:r>
+        <w:rPr>
+          <w:rFonts w:ascii="Calibri" w:eastAsia="Calibri" w:hAnsi="Calibri"/>
+          <w:sz w:val="22"/>
+          <w:szCs w:val="22"/>
+        </w:rPr>
+        <w:t xml:space="preserve">The representation of literature price data </w:t>
+      </w:r>
+      <w:proofErr w:type="gramStart"/>
+      <w:r>
+        <w:rPr>
+          <w:rFonts w:ascii="Calibri" w:eastAsia="Calibri" w:hAnsi="Calibri"/>
+          <w:sz w:val="22"/>
+          <w:szCs w:val="22"/>
+        </w:rPr>
+        <w:t>appear</w:t>
+      </w:r>
+      <w:proofErr w:type="gramEnd"/>
+      <w:r>
+        <w:rPr>
+          <w:rFonts w:ascii="Calibri" w:eastAsia="Calibri" w:hAnsi="Calibri"/>
+          <w:sz w:val="22"/>
+          <w:szCs w:val="22"/>
+        </w:rPr>
+        <w:t xml:space="preserve"> to be biased. For example, “The price of utility scale solar PV in 2020 can be estimated to be 0.529 C/Wp [30</w:t>
+      </w:r>
+      <w:proofErr w:type="gramStart"/>
+      <w:r>
+        <w:rPr>
+          <w:rFonts w:ascii="Calibri" w:eastAsia="Calibri" w:hAnsi="Calibri"/>
+          <w:sz w:val="22"/>
+          <w:szCs w:val="22"/>
+        </w:rPr>
+        <w:t>], but</w:t>
+      </w:r>
+      <w:proofErr w:type="gramEnd"/>
+      <w:r>
+        <w:rPr>
+          <w:rFonts w:ascii="Calibri" w:eastAsia="Calibri" w:hAnsi="Calibri"/>
+          <w:sz w:val="22"/>
+          <w:szCs w:val="22"/>
+        </w:rPr>
+        <w:t xml:space="preserve"> can also reach up to 1.3 C/Wp [31]. The cost of solar PV is known to vary widely by region [32].” Suggests that 0.529 Euros/Wp is an average price. I tried to understand how this was arrived at: I could not find any mention of this price in reference 30. Reference 31, which is implied by this passage to be on the high end of the price statistics is a study that assessed many data and identified something like a median (not high-end) price, so might be better taken as the “estimated price.”</w:t>
+      </w:r>
+      <w:r>
+        <w:rPr>
+          <w:rFonts w:ascii="Calibri" w:eastAsia="Calibri" w:hAnsi="Calibri"/>
+          <w:sz w:val="22"/>
+          <w:szCs w:val="22"/>
+        </w:rPr>
+        <w:br/>
+        <w:t xml:space="preserve">The authors note that using the module learning rate for system analysis is inappropriate, which I agree with. The authors conclude “Nevertheless, we plot values up to 0.01 C/Wp as an </w:t>
+      </w:r>
+    </w:p>
+    <w:p>
+      <w:pPr>
+        <w:suppressAutoHyphens/>
+        <w:autoSpaceDN w:val="0"/>
+        <w:spacing w:after="160" w:line="251" w:lineRule="auto"/>
+        <w:textAlignment w:val="baseline"/>
+        <w:rPr>
+          <w:rFonts w:ascii="Calibri" w:eastAsia="Calibri" w:hAnsi="Calibri"/>
+          <w:sz w:val="22"/>
+          <w:szCs w:val="22"/>
+        </w:rPr>
+      </w:pPr>
+      <w:r>
+        <w:rPr>
+          <w:rFonts w:ascii="Calibri" w:eastAsia="Calibri" w:hAnsi="Calibri"/>
+          <w:sz w:val="22"/>
+          <w:szCs w:val="22"/>
+        </w:rPr>
+        <w:lastRenderedPageBreak/>
+        <w:t xml:space="preserve">academic exercise to better understand what would happen in a universe with extremely cheap solar.” While it is reasonable to plot values outside of a realistic range as an academic exercise, the analysis of the expected price should be accurate and the shaded “Today’s range” and “Future range” regions in Fig. 4 should be objective and consistent with the literature. For example, reference 32, Fig. 3.3 suggests a much wider range for today’s prices. </w:t>
+      </w:r>
+    </w:p>
+    <w:p>
+      <w:pPr>
+        <w:suppressAutoHyphens/>
+        <w:autoSpaceDN w:val="0"/>
+        <w:spacing w:after="160" w:line="251" w:lineRule="auto"/>
+        <w:textAlignment w:val="baseline"/>
+        <w:rPr>
+          <w:rFonts w:ascii="Calibri" w:eastAsia="Calibri" w:hAnsi="Calibri"/>
+          <w:sz w:val="22"/>
+          <w:szCs w:val="22"/>
+        </w:rPr>
+      </w:pPr>
+      <w:r>
+        <w:rPr>
+          <w:rFonts w:ascii="Calibri" w:eastAsia="Calibri" w:hAnsi="Calibri"/>
+          <w:sz w:val="22"/>
+          <w:szCs w:val="22"/>
+        </w:rPr>
+        <w:t xml:space="preserve">To me, the focus on unrealistically low prices detracts from the paper. The major conclusions are all found using realistic prices, so why spend time persuading the readers that the authors are biased? It would be a stronger paper without the bias. </w:t>
+      </w:r>
+    </w:p>
+    <w:p>
+      <w:pPr>
+        <w:pStyle w:val="NormalWeb"/>
+        <w:pBdr>
+          <w:top w:val="single" w:sz="4" w:space="1" w:color="4472C4" w:themeColor="accent1"/>
+          <w:left w:val="single" w:sz="4" w:space="4" w:color="4472C4" w:themeColor="accent1"/>
+          <w:bottom w:val="single" w:sz="4" w:space="1" w:color="4472C4" w:themeColor="accent1"/>
+          <w:right w:val="single" w:sz="4" w:space="4" w:color="4472C4" w:themeColor="accent1"/>
+        </w:pBdr>
+        <w:rPr>
+          <w:color w:val="4472C4" w:themeColor="accent1"/>
+        </w:rPr>
+      </w:pPr>
+      <w:r>
+        <w:rPr>
+          <w:color w:val="4472C4" w:themeColor="accent1"/>
+        </w:rPr>
+        <w:t xml:space="preserve">Thank you for bringing our attention to this issue. It is true that 0.529 Euros/Wp is unreasonably cheap in the USA for 2020, but on the other hand, this is the going rate for utility solar in Europe, with cheaper installations available in the present day. </w:t>
+      </w:r>
+      <w:r>
+        <w:rPr>
+          <w:color w:val="4472C4" w:themeColor="accent1"/>
+        </w:rPr>
+        <w:t xml:space="preserve">We have modified the text to read in a less biased way. </w:t>
+      </w:r>
+    </w:p>
+    <w:p>
+      <w:pPr>
+        <w:pStyle w:val="NormalWeb"/>
+        <w:pBdr>
+          <w:top w:val="single" w:sz="4" w:space="1" w:color="4472C4" w:themeColor="accent1"/>
+          <w:left w:val="single" w:sz="4" w:space="4" w:color="4472C4" w:themeColor="accent1"/>
+          <w:bottom w:val="single" w:sz="4" w:space="1" w:color="4472C4" w:themeColor="accent1"/>
+          <w:right w:val="single" w:sz="4" w:space="4" w:color="4472C4" w:themeColor="accent1"/>
+        </w:pBdr>
+        <w:rPr>
+          <w:color w:val="4472C4" w:themeColor="accent1"/>
+        </w:rPr>
+      </w:pPr>
+    </w:p>
+    <w:p>
+      <w:pPr>
+        <w:pStyle w:val="NormalWeb"/>
+        <w:pBdr>
+          <w:top w:val="single" w:sz="4" w:space="1" w:color="4472C4" w:themeColor="accent1"/>
+          <w:left w:val="single" w:sz="4" w:space="4" w:color="4472C4" w:themeColor="accent1"/>
+          <w:bottom w:val="single" w:sz="4" w:space="1" w:color="4472C4" w:themeColor="accent1"/>
+          <w:right w:val="single" w:sz="4" w:space="4" w:color="4472C4" w:themeColor="accent1"/>
+        </w:pBdr>
+        <w:rPr>
+          <w:color w:val="4472C4" w:themeColor="accent1"/>
+        </w:rPr>
+      </w:pPr>
+      <w:r>
+        <w:rPr>
+          <w:color w:val="4472C4" w:themeColor="accent1"/>
+        </w:rPr>
+        <w:t xml:space="preserve">We agree that the focus should be more on </w:t>
+      </w:r>
+      <w:r>
+        <w:rPr>
+          <w:color w:val="4472C4" w:themeColor="accent1"/>
+        </w:rPr>
+        <w:t>the more “realistic” price range</w:t>
+      </w:r>
+      <w:r>
+        <w:rPr>
+          <w:color w:val="4472C4" w:themeColor="accent1"/>
+        </w:rPr>
+        <w:t xml:space="preserve"> and have shifted focus in the text accordingly. We have adjusted the price ranges in Figure 4. </w:t>
+      </w:r>
+    </w:p>
+    <w:p>
+      <w:pPr>
+        <w:suppressAutoHyphens/>
+        <w:autoSpaceDN w:val="0"/>
+        <w:spacing w:after="160" w:line="251" w:lineRule="auto"/>
+        <w:textAlignment w:val="baseline"/>
+        <w:rPr>
+          <w:rFonts w:ascii="Calibri" w:eastAsia="Calibri" w:hAnsi="Calibri"/>
+          <w:sz w:val="22"/>
+          <w:szCs w:val="22"/>
+        </w:rPr>
+      </w:pPr>
+    </w:p>
+    <w:p>
+      <w:pPr>
+        <w:suppressAutoHyphens/>
+        <w:autoSpaceDN w:val="0"/>
+        <w:spacing w:after="160" w:line="251" w:lineRule="auto"/>
+        <w:textAlignment w:val="baseline"/>
+        <w:rPr>
+          <w:rFonts w:ascii="Calibri" w:eastAsia="Calibri" w:hAnsi="Calibri"/>
+          <w:sz w:val="22"/>
+          <w:szCs w:val="22"/>
+        </w:rPr>
+      </w:pPr>
+      <w:r>
+        <w:rPr>
+          <w:rFonts w:ascii="Calibri" w:eastAsia="Calibri" w:hAnsi="Calibri"/>
+          <w:b/>
+          <w:bCs/>
+          <w:sz w:val="22"/>
+          <w:szCs w:val="22"/>
+        </w:rPr>
         <w:t xml:space="preserve">3. Title and take-away messages: </w:t>
       </w:r>
     </w:p>
@@ -3672,7 +3913,7 @@
         <w:rPr>
           <w:color w:val="4472C4" w:themeColor="accent1"/>
         </w:rPr>
-        <w:t xml:space="preserve">We appreciate your rational argumentation for </w:t>
+        <w:t xml:space="preserve">Thank you for this discussion. </w:t>
       </w:r>
     </w:p>
     <w:p>
@@ -3735,68 +3976,69 @@
         <w:rPr>
           <w:color w:val="4472C4" w:themeColor="accent1"/>
         </w:rPr>
+        <w:t>Thank you for this comment. The original scope of the paper was much broader and included analysis of these components, but the current scope of the paper does not include them. We have removed mention of batter</w:t>
+      </w:r>
+      <w:r>
+        <w:rPr>
+          <w:color w:val="4472C4" w:themeColor="accent1"/>
+        </w:rPr>
+        <w:t xml:space="preserve">y cost analysis </w:t>
+      </w:r>
+      <w:r>
+        <w:rPr>
+          <w:color w:val="4472C4" w:themeColor="accent1"/>
+        </w:rPr>
+        <w:t>and other factors not present in the paper.</w:t>
+      </w:r>
+      <w:r>
+        <w:rPr>
+          <w:color w:val="4472C4" w:themeColor="accent1"/>
+        </w:rPr>
+        <w:t xml:space="preserve"> We apologize for the confusion.</w:t>
+      </w:r>
+    </w:p>
+    <w:p>
+      <w:pPr>
+        <w:suppressAutoHyphens/>
+        <w:autoSpaceDN w:val="0"/>
+        <w:spacing w:after="160" w:line="251" w:lineRule="auto"/>
+        <w:textAlignment w:val="baseline"/>
+        <w:rPr>
+          <w:rFonts w:ascii="Calibri" w:eastAsia="Calibri" w:hAnsi="Calibri"/>
+          <w:sz w:val="22"/>
+          <w:szCs w:val="22"/>
+        </w:rPr>
+      </w:pPr>
+    </w:p>
+    <w:p>
+      <w:pPr>
+        <w:suppressAutoHyphens/>
+        <w:autoSpaceDN w:val="0"/>
+        <w:spacing w:after="160" w:line="251" w:lineRule="auto"/>
+        <w:textAlignment w:val="baseline"/>
+        <w:rPr>
+          <w:rFonts w:ascii="Calibri" w:eastAsia="Calibri" w:hAnsi="Calibri"/>
+          <w:sz w:val="22"/>
+          <w:szCs w:val="22"/>
+        </w:rPr>
+      </w:pPr>
+      <w:r>
+        <w:rPr>
+          <w:rFonts w:ascii="Calibri" w:eastAsia="Calibri" w:hAnsi="Calibri"/>
+          <w:sz w:val="22"/>
+          <w:szCs w:val="22"/>
+          <w:highlight w:val="red"/>
+        </w:rPr>
         <w:lastRenderedPageBreak/>
-        <w:t>Thank you for this comment. The original scope of the paper was much broader and included analysis of these components, but the current scope of the paper does not include them. We have removed mention of batter</w:t>
-      </w:r>
-      <w:r>
-        <w:rPr>
-          <w:color w:val="4472C4" w:themeColor="accent1"/>
-        </w:rPr>
-        <w:t xml:space="preserve">y cost analysis </w:t>
-      </w:r>
-      <w:r>
-        <w:rPr>
-          <w:color w:val="4472C4" w:themeColor="accent1"/>
-        </w:rPr>
-        <w:t xml:space="preserve">and other factors </w:t>
-      </w:r>
-      <w:proofErr w:type="gramStart"/>
-      <w:r>
-        <w:rPr>
-          <w:color w:val="4472C4" w:themeColor="accent1"/>
-        </w:rPr>
-        <w:t>not present</w:t>
-      </w:r>
-      <w:proofErr w:type="gramEnd"/>
-      <w:r>
-        <w:rPr>
-          <w:color w:val="4472C4" w:themeColor="accent1"/>
-        </w:rPr>
-        <w:t xml:space="preserve"> in the paper.</w:t>
-      </w:r>
-    </w:p>
-    <w:p>
-      <w:pPr>
-        <w:suppressAutoHyphens/>
-        <w:autoSpaceDN w:val="0"/>
-        <w:spacing w:after="160" w:line="251" w:lineRule="auto"/>
-        <w:textAlignment w:val="baseline"/>
-        <w:rPr>
-          <w:rFonts w:ascii="Calibri" w:eastAsia="Calibri" w:hAnsi="Calibri"/>
-          <w:sz w:val="22"/>
-          <w:szCs w:val="22"/>
-        </w:rPr>
-      </w:pPr>
-    </w:p>
-    <w:p>
-      <w:pPr>
-        <w:suppressAutoHyphens/>
-        <w:autoSpaceDN w:val="0"/>
-        <w:spacing w:after="160" w:line="251" w:lineRule="auto"/>
-        <w:textAlignment w:val="baseline"/>
-        <w:rPr>
-          <w:rFonts w:ascii="Calibri" w:eastAsia="Calibri" w:hAnsi="Calibri"/>
-          <w:sz w:val="22"/>
-          <w:szCs w:val="22"/>
-        </w:rPr>
-      </w:pPr>
-      <w:r>
-        <w:rPr>
-          <w:rFonts w:ascii="Calibri" w:eastAsia="Calibri" w:hAnsi="Calibri"/>
-          <w:sz w:val="22"/>
-          <w:szCs w:val="22"/>
-        </w:rPr>
-        <w:t>5. I found Fig. 2/3 to be very interesting, but it appears that the heating load has very little effect on the solar-wind ratio. The authors budgeted 2 figures to explaining the calculation of the heating loads, but the effects aren’t discussed in the conclusion.</w:t>
+        <w:t>5</w:t>
+      </w:r>
+      <w:r>
+        <w:rPr>
+          <w:rFonts w:ascii="Calibri" w:eastAsia="Calibri" w:hAnsi="Calibri"/>
+          <w:sz w:val="22"/>
+          <w:szCs w:val="22"/>
+        </w:rPr>
+        <w:t>. I found Fig. 2/3 to be very interesting, but it appears that the heating load has very little effect on the solar-wind ratio. The authors budgeted 2 figures to explaining the calculation of the heating loads, but the effects aren’t discussed in the conclusion.</w:t>
       </w:r>
     </w:p>
     <w:p>
@@ -4146,40 +4388,40 @@
           <w:sz w:val="22"/>
           <w:szCs w:val="22"/>
         </w:rPr>
+        <w:t xml:space="preserve">It seems strange that the efficiency of the batteries is not specified. </w:t>
+      </w:r>
+    </w:p>
+    <w:p>
+      <w:pPr>
+        <w:suppressAutoHyphens/>
+        <w:autoSpaceDN w:val="0"/>
+        <w:spacing w:after="160" w:line="251" w:lineRule="auto"/>
+        <w:textAlignment w:val="baseline"/>
+        <w:rPr>
+          <w:rFonts w:ascii="Calibri" w:eastAsia="Calibri" w:hAnsi="Calibri"/>
+          <w:sz w:val="22"/>
+          <w:szCs w:val="22"/>
+        </w:rPr>
+      </w:pPr>
+    </w:p>
+    <w:p>
+      <w:pPr>
+        <w:pStyle w:val="NormalWeb"/>
+        <w:pBdr>
+          <w:top w:val="single" w:sz="4" w:space="1" w:color="4472C4" w:themeColor="accent1"/>
+          <w:left w:val="single" w:sz="4" w:space="4" w:color="4472C4" w:themeColor="accent1"/>
+          <w:bottom w:val="single" w:sz="4" w:space="1" w:color="4472C4" w:themeColor="accent1"/>
+          <w:right w:val="single" w:sz="4" w:space="4" w:color="4472C4" w:themeColor="accent1"/>
+        </w:pBdr>
+        <w:rPr>
+          <w:color w:val="4472C4" w:themeColor="accent1"/>
+        </w:rPr>
+      </w:pPr>
+      <w:r>
+        <w:rPr>
+          <w:color w:val="4472C4" w:themeColor="accent1"/>
+        </w:rPr>
         <w:lastRenderedPageBreak/>
-        <w:t xml:space="preserve">It seems strange that the efficiency of the batteries is not specified. </w:t>
-      </w:r>
-    </w:p>
-    <w:p>
-      <w:pPr>
-        <w:suppressAutoHyphens/>
-        <w:autoSpaceDN w:val="0"/>
-        <w:spacing w:after="160" w:line="251" w:lineRule="auto"/>
-        <w:textAlignment w:val="baseline"/>
-        <w:rPr>
-          <w:rFonts w:ascii="Calibri" w:eastAsia="Calibri" w:hAnsi="Calibri"/>
-          <w:sz w:val="22"/>
-          <w:szCs w:val="22"/>
-        </w:rPr>
-      </w:pPr>
-    </w:p>
-    <w:p>
-      <w:pPr>
-        <w:pStyle w:val="NormalWeb"/>
-        <w:pBdr>
-          <w:top w:val="single" w:sz="4" w:space="1" w:color="4472C4" w:themeColor="accent1"/>
-          <w:left w:val="single" w:sz="4" w:space="4" w:color="4472C4" w:themeColor="accent1"/>
-          <w:bottom w:val="single" w:sz="4" w:space="1" w:color="4472C4" w:themeColor="accent1"/>
-          <w:right w:val="single" w:sz="4" w:space="4" w:color="4472C4" w:themeColor="accent1"/>
-        </w:pBdr>
-        <w:rPr>
-          <w:color w:val="4472C4" w:themeColor="accent1"/>
-        </w:rPr>
-      </w:pPr>
-      <w:r>
-        <w:rPr>
-          <w:color w:val="4472C4" w:themeColor="accent1"/>
-        </w:rPr>
         <w:t xml:space="preserve">The </w:t>
       </w:r>
       <w:r>
@@ -4357,25 +4599,7 @@
           <w:sz w:val="22"/>
           <w:szCs w:val="22"/>
         </w:rPr>
-        <w:t xml:space="preserve">regions, but the legend specifies four </w:t>
-      </w:r>
-      <w:proofErr w:type="gramStart"/>
-      <w:r>
-        <w:rPr>
-          <w:rFonts w:ascii="Calibri" w:eastAsia="Calibri" w:hAnsi="Calibri"/>
-          <w:sz w:val="22"/>
-          <w:szCs w:val="22"/>
-        </w:rPr>
-        <w:t>regions</w:t>
-      </w:r>
-      <w:proofErr w:type="gramEnd"/>
-      <w:r>
-        <w:rPr>
-          <w:rFonts w:ascii="Calibri" w:eastAsia="Calibri" w:hAnsi="Calibri"/>
-          <w:sz w:val="22"/>
-          <w:szCs w:val="22"/>
-        </w:rPr>
-        <w:t xml:space="preserve"> and I can’t see four colors. </w:t>
+        <w:t xml:space="preserve">regions, but the legend specifies four regions and I can’t see four colors. </w:t>
       </w:r>
     </w:p>
     <w:p>
@@ -4626,8 +4850,14 @@
         <w:rPr>
           <w:color w:val="4472C4" w:themeColor="accent1"/>
         </w:rPr>
+        <w:t xml:space="preserve">For b) we think that there is a slight misinterpretation—we were lacking information on household heating data compared to the total, even though we had household electricity demand </w:t>
+      </w:r>
+      <w:r>
+        <w:rPr>
+          <w:color w:val="4472C4" w:themeColor="accent1"/>
+        </w:rPr>
         <w:lastRenderedPageBreak/>
-        <w:t>For b) we think that there is a slight misinterpretation—we were lacking information on household heating data compared to the total, even though we had household electricity demand compared to the total. So, we scaled up the total heating demand from our knowledge of the household electricity demand percentage.</w:t>
+        <w:t>compared to the total. So, we scaled up the total heating demand from our knowledge of the household electricity demand percentage.</w:t>
       </w:r>
     </w:p>
     <w:p>
@@ -4676,24 +4906,7 @@
 
 <file path=word/comments.xml><?xml version="1.0" encoding="utf-8"?>
 <w:comments xmlns:wpc="http://schemas.microsoft.com/office/word/2010/wordprocessingCanvas" xmlns:cx="http://schemas.microsoft.com/office/drawing/2014/chartex" xmlns:cx1="http://schemas.microsoft.com/office/drawing/2015/9/8/chartex" xmlns:cx2="http://schemas.microsoft.com/office/drawing/2015/10/21/chartex" xmlns:cx3="http://schemas.microsoft.com/office/drawing/2016/5/9/chartex" xmlns:cx4="http://schemas.microsoft.com/office/drawing/2016/5/10/chartex" xmlns:cx5="http://schemas.microsoft.com/office/drawing/2016/5/11/chartex" xmlns:cx6="http://schemas.microsoft.com/office/drawing/2016/5/12/chartex" xmlns:cx7="http://schemas.microsoft.com/office/drawing/2016/5/13/chartex" xmlns:cx8="http://schemas.microsoft.com/office/drawing/2016/5/14/chartex" xmlns:mc="http://schemas.openxmlformats.org/markup-compatibility/2006" xmlns:aink="http://schemas.microsoft.com/office/drawing/2016/ink" xmlns:am3d="http://schemas.microsoft.com/office/drawing/2017/model3d" xmlns:o="urn:schemas-microsoft-com:office:office" xmlns:oel="http://schemas.microsoft.com/office/2019/extlst" xmlns:r="http://schemas.openxmlformats.org/officeDocument/2006/relationships" xmlns:m="http://schemas.openxmlformats.org/officeDocument/2006/math" xmlns:v="urn:schemas-microsoft-com:vml" xmlns:wp14="http://schemas.microsoft.com/office/word/2010/wordprocessingDrawing" xmlns:wp="http://schemas.openxmlformats.org/drawingml/2006/wordprocessingDrawing" xmlns:w10="urn:schemas-microsoft-com:office:word" xmlns:w="http://schemas.openxmlformats.org/wordprocessingml/2006/main" xmlns:w14="http://schemas.microsoft.com/office/word/2010/wordml" xmlns:w15="http://schemas.microsoft.com/office/word/2012/wordml" xmlns:w16cex="http://schemas.microsoft.com/office/word/2018/wordml/cex" xmlns:w16cid="http://schemas.microsoft.com/office/word/2016/wordml/cid" xmlns:w16="http://schemas.microsoft.com/office/word/2018/wordml" xmlns:w16sdtdh="http://schemas.microsoft.com/office/word/2020/wordml/sdtdatahash" xmlns:w16se="http://schemas.microsoft.com/office/word/2015/wordml/symex" xmlns:wpg="http://schemas.microsoft.com/office/word/2010/wordprocessingGroup" xmlns:wpi="http://schemas.microsoft.com/office/word/2010/wordprocessingInk" xmlns:wne="http://schemas.microsoft.com/office/word/2006/wordml" xmlns:wps="http://schemas.microsoft.com/office/word/2010/wordprocessingShape" mc:Ignorable="w14 w15 w16se w16cid w16 w16cex w16sdtdh wp14">
-  <w:comment w:id="0" w:author="Adam Dvorak" w:date="2022-12-13T11:02:00Z" w:initials="AD">
-    <w:p>
-      <w:r>
-        <w:rPr>
-          <w:rStyle w:val="CommentReference"/>
-        </w:rPr>
-        <w:annotationRef/>
-      </w:r>
-      <w:r>
-        <w:rPr>
-          <w:sz w:val="20"/>
-          <w:szCs w:val="20"/>
-        </w:rPr>
-        <w:t>Maybe what we should do is focus on single countries and do a more complete analysis of different factors</w:t>
-      </w:r>
-    </w:p>
-  </w:comment>
-  <w:comment w:id="1" w:author="Adam Dvorak" w:date="2022-12-12T14:58:00Z" w:initials="AD">
+  <w:comment w:id="0" w:author="Adam Dvorak" w:date="2022-12-12T14:58:00Z" w:initials="AD">
     <w:p>
       <w:r>
         <w:rPr>
@@ -4715,21 +4928,18 @@
 
 <file path=word/commentsExtended.xml><?xml version="1.0" encoding="utf-8"?>
 <w15:commentsEx xmlns:wpc="http://schemas.microsoft.com/office/word/2010/wordprocessingCanvas" xmlns:cx="http://schemas.microsoft.com/office/drawing/2014/chartex" xmlns:cx1="http://schemas.microsoft.com/office/drawing/2015/9/8/chartex" xmlns:cx2="http://schemas.microsoft.com/office/drawing/2015/10/21/chartex" xmlns:cx3="http://schemas.microsoft.com/office/drawing/2016/5/9/chartex" xmlns:cx4="http://schemas.microsoft.com/office/drawing/2016/5/10/chartex" xmlns:cx5="http://schemas.microsoft.com/office/drawing/2016/5/11/chartex" xmlns:cx6="http://schemas.microsoft.com/office/drawing/2016/5/12/chartex" xmlns:cx7="http://schemas.microsoft.com/office/drawing/2016/5/13/chartex" xmlns:cx8="http://schemas.microsoft.com/office/drawing/2016/5/14/chartex" xmlns:mc="http://schemas.openxmlformats.org/markup-compatibility/2006" xmlns:aink="http://schemas.microsoft.com/office/drawing/2016/ink" xmlns:am3d="http://schemas.microsoft.com/office/drawing/2017/model3d" xmlns:o="urn:schemas-microsoft-com:office:office" xmlns:oel="http://schemas.microsoft.com/office/2019/extlst" xmlns:r="http://schemas.openxmlformats.org/officeDocument/2006/relationships" xmlns:m="http://schemas.openxmlformats.org/officeDocument/2006/math" xmlns:v="urn:schemas-microsoft-com:vml" xmlns:wp14="http://schemas.microsoft.com/office/word/2010/wordprocessingDrawing" xmlns:wp="http://schemas.openxmlformats.org/drawingml/2006/wordprocessingDrawing" xmlns:w10="urn:schemas-microsoft-com:office:word" xmlns:w="http://schemas.openxmlformats.org/wordprocessingml/2006/main" xmlns:w14="http://schemas.microsoft.com/office/word/2010/wordml" xmlns:w15="http://schemas.microsoft.com/office/word/2012/wordml" xmlns:w16cex="http://schemas.microsoft.com/office/word/2018/wordml/cex" xmlns:w16cid="http://schemas.microsoft.com/office/word/2016/wordml/cid" xmlns:w16="http://schemas.microsoft.com/office/word/2018/wordml" xmlns:w16sdtdh="http://schemas.microsoft.com/office/word/2020/wordml/sdtdatahash" xmlns:w16se="http://schemas.microsoft.com/office/word/2015/wordml/symex" xmlns:wpg="http://schemas.microsoft.com/office/word/2010/wordprocessingGroup" xmlns:wpi="http://schemas.microsoft.com/office/word/2010/wordprocessingInk" xmlns:wne="http://schemas.microsoft.com/office/word/2006/wordml" xmlns:wps="http://schemas.microsoft.com/office/word/2010/wordprocessingShape" mc:Ignorable="w14 w15 w16se w16cid w16 w16cex w16sdtdh wp14">
-  <w15:commentEx w15:paraId="73F0BAC4" w15:done="0"/>
   <w15:commentEx w15:paraId="326293A4" w15:done="0"/>
 </w15:commentsEx>
 </file>
 
 <file path=word/commentsExtensible.xml><?xml version="1.0" encoding="utf-8"?>
 <w16cex:commentsExtensible xmlns:wpc="http://schemas.microsoft.com/office/word/2010/wordprocessingCanvas" xmlns:cx="http://schemas.microsoft.com/office/drawing/2014/chartex" xmlns:cx1="http://schemas.microsoft.com/office/drawing/2015/9/8/chartex" xmlns:cx2="http://schemas.microsoft.com/office/drawing/2015/10/21/chartex" xmlns:cx3="http://schemas.microsoft.com/office/drawing/2016/5/9/chartex" xmlns:cx4="http://schemas.microsoft.com/office/drawing/2016/5/10/chartex" xmlns:cx5="http://schemas.microsoft.com/office/drawing/2016/5/11/chartex" xmlns:cx6="http://schemas.microsoft.com/office/drawing/2016/5/12/chartex" xmlns:cx7="http://schemas.microsoft.com/office/drawing/2016/5/13/chartex" xmlns:cx8="http://schemas.microsoft.com/office/drawing/2016/5/14/chartex" xmlns:mc="http://schemas.openxmlformats.org/markup-compatibility/2006" xmlns:aink="http://schemas.microsoft.com/office/drawing/2016/ink" xmlns:am3d="http://schemas.microsoft.com/office/drawing/2017/model3d" xmlns:o="urn:schemas-microsoft-com:office:office" xmlns:oel="http://schemas.microsoft.com/office/2019/extlst" xmlns:r="http://schemas.openxmlformats.org/officeDocument/2006/relationships" xmlns:m="http://schemas.openxmlformats.org/officeDocument/2006/math" xmlns:v="urn:schemas-microsoft-com:vml" xmlns:wp14="http://schemas.microsoft.com/office/word/2010/wordprocessingDrawing" xmlns:wp="http://schemas.openxmlformats.org/drawingml/2006/wordprocessingDrawing" xmlns:w10="urn:schemas-microsoft-com:office:word" xmlns:w="http://schemas.openxmlformats.org/wordprocessingml/2006/main" xmlns:w14="http://schemas.microsoft.com/office/word/2010/wordml" xmlns:w15="http://schemas.microsoft.com/office/word/2012/wordml" xmlns:w16cex="http://schemas.microsoft.com/office/word/2018/wordml/cex" xmlns:w16cid="http://schemas.microsoft.com/office/word/2016/wordml/cid" xmlns:w16="http://schemas.microsoft.com/office/word/2018/wordml" xmlns:w16sdtdh="http://schemas.microsoft.com/office/word/2020/wordml/sdtdatahash" xmlns:w16se="http://schemas.microsoft.com/office/word/2015/wordml/symex" xmlns:wpg="http://schemas.microsoft.com/office/word/2010/wordprocessingGroup" xmlns:wpi="http://schemas.microsoft.com/office/word/2010/wordprocessingInk" xmlns:wne="http://schemas.microsoft.com/office/word/2006/wordml" xmlns:wps="http://schemas.microsoft.com/office/word/2010/wordprocessingShape" mc:Ignorable="w14 w15 w16se w16cid w16 w16cex w16sdtdh wp14">
-  <w16cex:commentExtensible w16cex:durableId="2742DA5D" w16cex:dateUtc="2022-12-13T10:02:00Z"/>
   <w16cex:commentExtensible w16cex:durableId="2741C007" w16cex:dateUtc="2022-12-12T13:58:00Z"/>
 </w16cex:commentsExtensible>
 </file>
 
 <file path=word/commentsIds.xml><?xml version="1.0" encoding="utf-8"?>
 <w16cid:commentsIds xmlns:wpc="http://schemas.microsoft.com/office/word/2010/wordprocessingCanvas" xmlns:cx="http://schemas.microsoft.com/office/drawing/2014/chartex" xmlns:cx1="http://schemas.microsoft.com/office/drawing/2015/9/8/chartex" xmlns:cx2="http://schemas.microsoft.com/office/drawing/2015/10/21/chartex" xmlns:cx3="http://schemas.microsoft.com/office/drawing/2016/5/9/chartex" xmlns:cx4="http://schemas.microsoft.com/office/drawing/2016/5/10/chartex" xmlns:cx5="http://schemas.microsoft.com/office/drawing/2016/5/11/chartex" xmlns:cx6="http://schemas.microsoft.com/office/drawing/2016/5/12/chartex" xmlns:cx7="http://schemas.microsoft.com/office/drawing/2016/5/13/chartex" xmlns:cx8="http://schemas.microsoft.com/office/drawing/2016/5/14/chartex" xmlns:mc="http://schemas.openxmlformats.org/markup-compatibility/2006" xmlns:aink="http://schemas.microsoft.com/office/drawing/2016/ink" xmlns:am3d="http://schemas.microsoft.com/office/drawing/2017/model3d" xmlns:o="urn:schemas-microsoft-com:office:office" xmlns:oel="http://schemas.microsoft.com/office/2019/extlst" xmlns:r="http://schemas.openxmlformats.org/officeDocument/2006/relationships" xmlns:m="http://schemas.openxmlformats.org/officeDocument/2006/math" xmlns:v="urn:schemas-microsoft-com:vml" xmlns:wp14="http://schemas.microsoft.com/office/word/2010/wordprocessingDrawing" xmlns:wp="http://schemas.openxmlformats.org/drawingml/2006/wordprocessingDrawing" xmlns:w10="urn:schemas-microsoft-com:office:word" xmlns:w="http://schemas.openxmlformats.org/wordprocessingml/2006/main" xmlns:w14="http://schemas.microsoft.com/office/word/2010/wordml" xmlns:w15="http://schemas.microsoft.com/office/word/2012/wordml" xmlns:w16cex="http://schemas.microsoft.com/office/word/2018/wordml/cex" xmlns:w16cid="http://schemas.microsoft.com/office/word/2016/wordml/cid" xmlns:w16="http://schemas.microsoft.com/office/word/2018/wordml" xmlns:w16sdtdh="http://schemas.microsoft.com/office/word/2020/wordml/sdtdatahash" xmlns:w16se="http://schemas.microsoft.com/office/word/2015/wordml/symex" xmlns:wpg="http://schemas.microsoft.com/office/word/2010/wordprocessingGroup" xmlns:wpi="http://schemas.microsoft.com/office/word/2010/wordprocessingInk" xmlns:wne="http://schemas.microsoft.com/office/word/2006/wordml" xmlns:wps="http://schemas.microsoft.com/office/word/2010/wordprocessingShape" mc:Ignorable="w14 w15 w16se w16cid w16 w16cex w16sdtdh wp14">
-  <w16cid:commentId w16cid:paraId="73F0BAC4" w16cid:durableId="2742DA5D"/>
   <w16cid:commentId w16cid:paraId="326293A4" w16cid:durableId="2741C007"/>
 </w16cid:commentsIds>
 </file>
@@ -5265,7 +5475,6 @@
   <w:style w:type="character" w:default="1" w:styleId="DefaultParagraphFont">
     <w:name w:val="Default Paragraph Font"/>
     <w:uiPriority w:val="1"/>
-    <w:semiHidden/>
     <w:unhideWhenUsed/>
   </w:style>
   <w:style w:type="table" w:default="1" w:styleId="TableNormal">

</xml_diff>

<commit_message>
Changing many things for the paper submission today
</commit_message>
<xml_diff>
--- a/Revision/Response_to_reviewers_Adam_JPV.docx
+++ b/Revision/Response_to_reviewers_Adam_JPV.docx
@@ -138,6 +138,34 @@
                 <w:color w:val="4F81BD"/>
               </w:rPr>
               <w:t xml:space="preserve">, and we hope that the new draft will be to your satisfaction. </w:t>
+            </w:r>
+          </w:p>
+          <w:p>
+            <w:pPr>
+              <w:widowControl w:val="0"/>
+              <w:autoSpaceDE w:val="0"/>
+              <w:spacing w:line="259" w:lineRule="atLeast"/>
+              <w:jc w:val="both"/>
+              <w:rPr>
+                <w:color w:val="4F81BD"/>
+              </w:rPr>
+            </w:pPr>
+          </w:p>
+          <w:p>
+            <w:pPr>
+              <w:widowControl w:val="0"/>
+              <w:autoSpaceDE w:val="0"/>
+              <w:spacing w:line="259" w:lineRule="atLeast"/>
+              <w:jc w:val="both"/>
+              <w:rPr>
+                <w:color w:val="4F81BD"/>
+              </w:rPr>
+            </w:pPr>
+            <w:r>
+              <w:rPr>
+                <w:color w:val="4F81BD"/>
+              </w:rPr>
+              <w:t>We have submitted a document with the tracked changes.</w:t>
             </w:r>
           </w:p>
           <w:p>
@@ -3413,6 +3441,12 @@
         </w:rPr>
         <w:t xml:space="preserve"> distribution will be, or how many windmills will be installed in non-ideal locations</w:t>
       </w:r>
+      <w:r>
+        <w:rPr>
+          <w:color w:val="4472C4" w:themeColor="accent1"/>
+        </w:rPr>
+        <w:t>.</w:t>
+      </w:r>
     </w:p>
     <w:p>
       <w:pPr>
@@ -3591,7 +3625,7 @@
         <w:pBdr>
           <w:top w:val="single" w:sz="4" w:space="1" w:color="4472C4" w:themeColor="accent1"/>
           <w:left w:val="single" w:sz="4" w:space="4" w:color="4472C4" w:themeColor="accent1"/>
-          <w:bottom w:val="single" w:sz="4" w:space="1" w:color="4472C4" w:themeColor="accent1"/>
+          <w:bottom w:val="single" w:sz="4" w:space="0" w:color="4472C4" w:themeColor="accent1"/>
           <w:right w:val="single" w:sz="4" w:space="4" w:color="4472C4" w:themeColor="accent1"/>
         </w:pBdr>
         <w:rPr>
@@ -3792,6 +3826,116 @@
         </w:rPr>
         <w:t xml:space="preserve">We have modified the text to read in a less biased way. </w:t>
       </w:r>
+      <w:r>
+        <w:rPr>
+          <w:color w:val="4472C4" w:themeColor="accent1"/>
+        </w:rPr>
+        <w:t xml:space="preserve">In addition, we added the missing reference for the “low” European cost, which was the Danish </w:t>
+      </w:r>
+      <w:r>
+        <w:rPr>
+          <w:color w:val="4472C4" w:themeColor="accent1"/>
+        </w:rPr>
+        <w:t xml:space="preserve">Energy Agency—thank you for the catch.  </w:t>
+      </w:r>
+    </w:p>
+    <w:p>
+      <w:pPr>
+        <w:pStyle w:val="NormalWeb"/>
+        <w:pBdr>
+          <w:top w:val="single" w:sz="4" w:space="1" w:color="4472C4" w:themeColor="accent1"/>
+          <w:left w:val="single" w:sz="4" w:space="4" w:color="4472C4" w:themeColor="accent1"/>
+          <w:bottom w:val="single" w:sz="4" w:space="1" w:color="4472C4" w:themeColor="accent1"/>
+          <w:right w:val="single" w:sz="4" w:space="4" w:color="4472C4" w:themeColor="accent1"/>
+        </w:pBdr>
+        <w:rPr>
+          <w:color w:val="4472C4" w:themeColor="accent1"/>
+        </w:rPr>
+      </w:pPr>
+    </w:p>
+    <w:p>
+      <w:pPr>
+        <w:pStyle w:val="NormalWeb"/>
+        <w:pBdr>
+          <w:top w:val="single" w:sz="4" w:space="1" w:color="4472C4" w:themeColor="accent1"/>
+          <w:left w:val="single" w:sz="4" w:space="4" w:color="4472C4" w:themeColor="accent1"/>
+          <w:bottom w:val="single" w:sz="4" w:space="1" w:color="4472C4" w:themeColor="accent1"/>
+          <w:right w:val="single" w:sz="4" w:space="4" w:color="4472C4" w:themeColor="accent1"/>
+        </w:pBdr>
+        <w:rPr>
+          <w:color w:val="4472C4" w:themeColor="accent1"/>
+        </w:rPr>
+      </w:pPr>
+      <w:r>
+        <w:rPr>
+          <w:color w:val="4472C4" w:themeColor="accent1"/>
+        </w:rPr>
+        <w:t xml:space="preserve">While it is true that a very wide range of solar prices is possible, </w:t>
+      </w:r>
+      <w:r>
+        <w:rPr>
+          <w:color w:val="4472C4" w:themeColor="accent1"/>
+        </w:rPr>
+        <w:t>the focus of the paper is on European and American regions, so we feel it is sufficient to only list the prices in these countries. We have modified the sentence as follows to more clearly show that a wider range for the world is more accurate.</w:t>
+      </w:r>
+    </w:p>
+    <w:p>
+      <w:pPr>
+        <w:pStyle w:val="NormalWeb"/>
+        <w:pBdr>
+          <w:top w:val="single" w:sz="4" w:space="1" w:color="4472C4" w:themeColor="accent1"/>
+          <w:left w:val="single" w:sz="4" w:space="4" w:color="4472C4" w:themeColor="accent1"/>
+          <w:bottom w:val="single" w:sz="4" w:space="1" w:color="4472C4" w:themeColor="accent1"/>
+          <w:right w:val="single" w:sz="4" w:space="4" w:color="4472C4" w:themeColor="accent1"/>
+        </w:pBdr>
+        <w:rPr>
+          <w:color w:val="4472C4" w:themeColor="accent1"/>
+        </w:rPr>
+      </w:pPr>
+    </w:p>
+    <w:p>
+      <w:pPr>
+        <w:pStyle w:val="NormalWeb"/>
+        <w:pBdr>
+          <w:top w:val="single" w:sz="4" w:space="1" w:color="4472C4" w:themeColor="accent1"/>
+          <w:left w:val="single" w:sz="4" w:space="4" w:color="4472C4" w:themeColor="accent1"/>
+          <w:bottom w:val="single" w:sz="4" w:space="1" w:color="4472C4" w:themeColor="accent1"/>
+          <w:right w:val="single" w:sz="4" w:space="4" w:color="4472C4" w:themeColor="accent1"/>
+        </w:pBdr>
+        <w:rPr>
+          <w:color w:val="4472C4" w:themeColor="accent1"/>
+        </w:rPr>
+      </w:pPr>
+      <w:r>
+        <w:rPr>
+          <w:color w:val="4472C4" w:themeColor="accent1"/>
+        </w:rPr>
+        <w:t>“</w:t>
+      </w:r>
+      <w:r>
+        <w:rPr>
+          <w:color w:val="4472C4" w:themeColor="accent1"/>
+        </w:rPr>
+        <w:t>Though the cost of solar PV is known to vary widely by region, including costs much higher than the 2020 US price</w:t>
+      </w:r>
+      <w:r>
+        <w:rPr>
+          <w:color w:val="4472C4" w:themeColor="accent1"/>
+        </w:rPr>
+        <w:t xml:space="preserve">, </w:t>
+      </w:r>
+      <w:r>
+        <w:rPr>
+          <w:color w:val="4472C4" w:themeColor="accent1"/>
+        </w:rPr>
+        <w:t>we consider will consider the US and Europe costs as the bounds for today's range.</w:t>
+      </w:r>
+      <w:r>
+        <w:rPr>
+          <w:color w:val="4472C4" w:themeColor="accent1"/>
+        </w:rPr>
+        <w:t>”</w:t>
+      </w:r>
     </w:p>
     <w:p>
       <w:pPr>
@@ -3836,7 +3980,19 @@
         <w:rPr>
           <w:color w:val="4472C4" w:themeColor="accent1"/>
         </w:rPr>
-        <w:t xml:space="preserve"> and have shifted focus in the text accordingly. We have adjusted the price ranges in Figure 4. </w:t>
+        <w:t xml:space="preserve"> and have shifted focus in the text accordingly. We have adjusted the price ranges in Figure 4</w:t>
+      </w:r>
+      <w:r>
+        <w:rPr>
+          <w:color w:val="4472C4" w:themeColor="accent1"/>
+        </w:rPr>
+        <w:t xml:space="preserve"> such that we now use only the historical learning rate of 23% on both the European and USA 2020 solar prices</w:t>
+      </w:r>
+      <w:r>
+        <w:rPr>
+          <w:color w:val="4472C4" w:themeColor="accent1"/>
+        </w:rPr>
+        <w:t xml:space="preserve"> to find the “optimistic” and “less optimistic” cost levels. </w:t>
       </w:r>
     </w:p>
     <w:p>
@@ -3913,7 +4069,8 @@
         <w:rPr>
           <w:color w:val="4472C4" w:themeColor="accent1"/>
         </w:rPr>
-        <w:t xml:space="preserve">Thank you for this discussion. </w:t>
+        <w:lastRenderedPageBreak/>
+        <w:t>We agree with your discussion on this issue, and we thank you for the suggestion of the title. We have respectfully stolen it for our use.</w:t>
       </w:r>
     </w:p>
     <w:p>
@@ -4027,170 +4184,201 @@
           <w:rFonts w:ascii="Calibri" w:eastAsia="Calibri" w:hAnsi="Calibri"/>
           <w:sz w:val="22"/>
           <w:szCs w:val="22"/>
-          <w:highlight w:val="red"/>
+        </w:rPr>
+        <w:t>5.</w:t>
+      </w:r>
+      <w:r>
+        <w:rPr>
+          <w:rFonts w:ascii="Calibri" w:eastAsia="Calibri" w:hAnsi="Calibri"/>
+          <w:sz w:val="22"/>
+          <w:szCs w:val="22"/>
+        </w:rPr>
+        <w:t xml:space="preserve"> I found Fig. 2/3 to be very interesting, but it appears that the heating load has very little effect on the solar-wind ratio. The authors budgeted 2 figures to explaining the calculation of the heating loads, but the effects aren’t discussed in the conclusion.</w:t>
+      </w:r>
+    </w:p>
+    <w:p>
+      <w:pPr>
+        <w:pStyle w:val="NormalWeb"/>
+        <w:pBdr>
+          <w:top w:val="single" w:sz="4" w:space="1" w:color="4472C4" w:themeColor="accent1"/>
+          <w:left w:val="single" w:sz="4" w:space="4" w:color="4472C4" w:themeColor="accent1"/>
+          <w:bottom w:val="single" w:sz="4" w:space="1" w:color="4472C4" w:themeColor="accent1"/>
+          <w:right w:val="single" w:sz="4" w:space="4" w:color="4472C4" w:themeColor="accent1"/>
+        </w:pBdr>
+        <w:rPr>
+          <w:color w:val="4472C4" w:themeColor="accent1"/>
+        </w:rPr>
+      </w:pPr>
+      <w:r>
+        <w:rPr>
+          <w:color w:val="4472C4" w:themeColor="accent1"/>
+        </w:rPr>
+        <w:t>Thank you for bringing our attention to this issue. The effect of heating loads is now discussed in the conclusion.</w:t>
+      </w:r>
+      <w:r>
+        <w:rPr>
+          <w:color w:val="4472C4" w:themeColor="accent1"/>
+        </w:rPr>
+        <w:t xml:space="preserve"> We have added a sentence that reads as follows: “</w:t>
+      </w:r>
+      <w:r>
+        <w:rPr>
+          <w:color w:val="4472C4" w:themeColor="accent1"/>
+        </w:rPr>
+        <w:t xml:space="preserve">We did not find the assumption of electrified heating to have either a major effect </w:t>
+      </w:r>
+      <w:proofErr w:type="gramStart"/>
+      <w:r>
+        <w:rPr>
+          <w:color w:val="4472C4" w:themeColor="accent1"/>
+        </w:rPr>
+        <w:t>nor</w:t>
+      </w:r>
+      <w:proofErr w:type="gramEnd"/>
+      <w:r>
+        <w:rPr>
+          <w:color w:val="4472C4" w:themeColor="accent1"/>
+        </w:rPr>
+        <w:t xml:space="preserve"> a consistent one on the solar share.</w:t>
+      </w:r>
+      <w:r>
+        <w:rPr>
+          <w:color w:val="4472C4" w:themeColor="accent1"/>
+        </w:rPr>
+        <w:t>”</w:t>
+      </w:r>
+    </w:p>
+    <w:p>
+      <w:pPr>
+        <w:suppressAutoHyphens/>
+        <w:autoSpaceDN w:val="0"/>
+        <w:spacing w:after="160" w:line="251" w:lineRule="auto"/>
+        <w:textAlignment w:val="baseline"/>
+        <w:rPr>
+          <w:rFonts w:ascii="Calibri" w:eastAsia="Calibri" w:hAnsi="Calibri"/>
+          <w:sz w:val="22"/>
+          <w:szCs w:val="22"/>
+        </w:rPr>
+      </w:pPr>
+      <w:r>
+        <w:rPr>
+          <w:rFonts w:ascii="Calibri" w:eastAsia="Calibri" w:hAnsi="Calibri"/>
+          <w:sz w:val="22"/>
+          <w:szCs w:val="22"/>
+        </w:rPr>
+        <w:br/>
+        <w:t xml:space="preserve">6. I am puzzled why the authors focus on capacity factor as the quality factor rather than the total potential resource. For example, a small country could have a very large capacity factor reflecting strong wind or cloudless skies, but not enough land to have a large wind and solar potential. I don’t know what to make of the author’s statement “This could help explain why the simple model shows CA to be so solar dominated and CO to be more balanced–it is not that CA has better solar than CO, but worse wind.” since the capacity factor observed for wind in CA is greater than that for solar (though the potential is less because the high capacity factor is found in some sites, but not everywhere. </w:t>
+      </w:r>
+    </w:p>
+    <w:p>
+      <w:pPr>
+        <w:pStyle w:val="NormalWeb"/>
+        <w:pBdr>
+          <w:top w:val="single" w:sz="4" w:space="1" w:color="4472C4" w:themeColor="accent1"/>
+          <w:left w:val="single" w:sz="4" w:space="4" w:color="4472C4" w:themeColor="accent1"/>
+          <w:bottom w:val="single" w:sz="4" w:space="1" w:color="4472C4" w:themeColor="accent1"/>
+          <w:right w:val="single" w:sz="4" w:space="4" w:color="4472C4" w:themeColor="accent1"/>
+        </w:pBdr>
+        <w:rPr>
+          <w:color w:val="4472C4" w:themeColor="accent1"/>
+        </w:rPr>
+      </w:pPr>
+      <w:r>
+        <w:rPr>
+          <w:color w:val="4472C4" w:themeColor="accent1"/>
+        </w:rPr>
+        <w:t xml:space="preserve">We agree with your point and have modified our discussion of capacity factor to focus on capacity factor as the potential resource. </w:t>
+      </w:r>
+    </w:p>
+    <w:p>
+      <w:pPr>
+        <w:suppressAutoHyphens/>
+        <w:autoSpaceDN w:val="0"/>
+        <w:spacing w:after="160" w:line="251" w:lineRule="auto"/>
+        <w:textAlignment w:val="baseline"/>
+        <w:rPr>
+          <w:rFonts w:ascii="Calibri" w:eastAsia="Calibri" w:hAnsi="Calibri"/>
+          <w:sz w:val="22"/>
+          <w:szCs w:val="22"/>
+        </w:rPr>
+      </w:pPr>
+    </w:p>
+    <w:p>
+      <w:pPr>
+        <w:suppressAutoHyphens/>
+        <w:autoSpaceDN w:val="0"/>
+        <w:spacing w:after="160" w:line="251" w:lineRule="auto"/>
+        <w:textAlignment w:val="baseline"/>
+        <w:rPr>
+          <w:rFonts w:ascii="Calibri" w:eastAsia="Calibri" w:hAnsi="Calibri"/>
+          <w:sz w:val="22"/>
+          <w:szCs w:val="22"/>
+        </w:rPr>
+      </w:pPr>
+      <w:r>
+        <w:rPr>
+          <w:rFonts w:ascii="Calibri" w:eastAsia="Calibri" w:hAnsi="Calibri"/>
+          <w:sz w:val="22"/>
+          <w:szCs w:val="22"/>
+        </w:rPr>
+        <w:t xml:space="preserve">7. If the overall goal of the paper is to identify the (key?) factors that might affect the solar fraction and when each contributes, it could be useful to the reader to have a table of </w:t>
+      </w:r>
+      <w:proofErr w:type="gramStart"/>
+      <w:r>
+        <w:rPr>
+          <w:rFonts w:ascii="Calibri" w:eastAsia="Calibri" w:hAnsi="Calibri"/>
+          <w:sz w:val="22"/>
+          <w:szCs w:val="22"/>
+        </w:rPr>
+        <w:t>all of</w:t>
+      </w:r>
+      <w:proofErr w:type="gramEnd"/>
+      <w:r>
+        <w:rPr>
+          <w:rFonts w:ascii="Calibri" w:eastAsia="Calibri" w:hAnsi="Calibri"/>
+          <w:sz w:val="22"/>
+          <w:szCs w:val="22"/>
+        </w:rPr>
+        <w:t xml:space="preserve"> the factors and then comment on the effect that each one has and how it varies depending on the situation. The authors already do this to some extent, but I found that there was lengthy discussion of some things that I thought were obvious and then no discussion of some other factors. The paper would be stronger if the scope and major takeaways were better defined and then presented consistently throughout the paper. A specific example is how the title currently suggests that only very low cost solar will be considered, but the paper </w:t>
+      </w:r>
+      <w:proofErr w:type="gramStart"/>
+      <w:r>
+        <w:rPr>
+          <w:rFonts w:ascii="Calibri" w:eastAsia="Calibri" w:hAnsi="Calibri"/>
+          <w:sz w:val="22"/>
+          <w:szCs w:val="22"/>
+        </w:rPr>
+        <w:t>actually documents</w:t>
+      </w:r>
+      <w:proofErr w:type="gramEnd"/>
+      <w:r>
+        <w:rPr>
+          <w:rFonts w:ascii="Calibri" w:eastAsia="Calibri" w:hAnsi="Calibri"/>
+          <w:sz w:val="22"/>
+          <w:szCs w:val="22"/>
+        </w:rPr>
+        <w:t xml:space="preserve"> the effect of variable cost. The title and abstract will help the reader understand the paper by defining the scope precisely. </w:t>
+      </w:r>
+    </w:p>
+    <w:p>
+      <w:pPr>
+        <w:pStyle w:val="NormalWeb"/>
+        <w:pBdr>
+          <w:top w:val="single" w:sz="4" w:space="1" w:color="4472C4" w:themeColor="accent1"/>
+          <w:left w:val="single" w:sz="4" w:space="4" w:color="4472C4" w:themeColor="accent1"/>
+          <w:bottom w:val="single" w:sz="4" w:space="1" w:color="4472C4" w:themeColor="accent1"/>
+          <w:right w:val="single" w:sz="4" w:space="4" w:color="4472C4" w:themeColor="accent1"/>
+        </w:pBdr>
+        <w:rPr>
+          <w:color w:val="4472C4" w:themeColor="accent1"/>
+        </w:rPr>
+      </w:pPr>
+      <w:r>
+        <w:rPr>
+          <w:color w:val="4472C4" w:themeColor="accent1"/>
         </w:rPr>
         <w:lastRenderedPageBreak/>
-        <w:t>5</w:t>
-      </w:r>
-      <w:r>
-        <w:rPr>
-          <w:rFonts w:ascii="Calibri" w:eastAsia="Calibri" w:hAnsi="Calibri"/>
-          <w:sz w:val="22"/>
-          <w:szCs w:val="22"/>
-        </w:rPr>
-        <w:t>. I found Fig. 2/3 to be very interesting, but it appears that the heating load has very little effect on the solar-wind ratio. The authors budgeted 2 figures to explaining the calculation of the heating loads, but the effects aren’t discussed in the conclusion.</w:t>
-      </w:r>
-    </w:p>
-    <w:p>
-      <w:pPr>
-        <w:pStyle w:val="NormalWeb"/>
-        <w:pBdr>
-          <w:top w:val="single" w:sz="4" w:space="1" w:color="4472C4" w:themeColor="accent1"/>
-          <w:left w:val="single" w:sz="4" w:space="4" w:color="4472C4" w:themeColor="accent1"/>
-          <w:bottom w:val="single" w:sz="4" w:space="1" w:color="4472C4" w:themeColor="accent1"/>
-          <w:right w:val="single" w:sz="4" w:space="4" w:color="4472C4" w:themeColor="accent1"/>
-        </w:pBdr>
-        <w:rPr>
-          <w:color w:val="4472C4" w:themeColor="accent1"/>
-        </w:rPr>
-      </w:pPr>
-      <w:r>
-        <w:rPr>
-          <w:color w:val="4472C4" w:themeColor="accent1"/>
-        </w:rPr>
-        <w:t>Thank you for bringing our attention to this issue. The effect of heating loads is now discussed in the conclusion.</w:t>
-      </w:r>
-    </w:p>
-    <w:p>
-      <w:pPr>
-        <w:suppressAutoHyphens/>
-        <w:autoSpaceDN w:val="0"/>
-        <w:spacing w:after="160" w:line="251" w:lineRule="auto"/>
-        <w:textAlignment w:val="baseline"/>
-        <w:rPr>
-          <w:rFonts w:ascii="Calibri" w:eastAsia="Calibri" w:hAnsi="Calibri"/>
-          <w:sz w:val="22"/>
-          <w:szCs w:val="22"/>
-        </w:rPr>
-      </w:pPr>
-      <w:r>
-        <w:rPr>
-          <w:rFonts w:ascii="Calibri" w:eastAsia="Calibri" w:hAnsi="Calibri"/>
-          <w:sz w:val="22"/>
-          <w:szCs w:val="22"/>
-        </w:rPr>
-        <w:br/>
-        <w:t xml:space="preserve">6. I am puzzled why the authors focus on capacity factor as the quality factor rather than the total potential resource. For example, a small country could have a very large capacity factor reflecting strong wind or cloudless skies, but not enough land to have a large wind and solar potential. I don’t know what to make of the author’s statement “This could help explain why the simple model shows CA to be so solar dominated and CO to be more balanced–it is not that CA has better solar than CO, but worse wind.” since the capacity factor observed for wind in CA is greater than that for solar (though the potential is less because the high capacity factor is found in some sites, but not everywhere. </w:t>
-      </w:r>
-    </w:p>
-    <w:p>
-      <w:pPr>
-        <w:pStyle w:val="NormalWeb"/>
-        <w:pBdr>
-          <w:top w:val="single" w:sz="4" w:space="1" w:color="4472C4" w:themeColor="accent1"/>
-          <w:left w:val="single" w:sz="4" w:space="4" w:color="4472C4" w:themeColor="accent1"/>
-          <w:bottom w:val="single" w:sz="4" w:space="1" w:color="4472C4" w:themeColor="accent1"/>
-          <w:right w:val="single" w:sz="4" w:space="4" w:color="4472C4" w:themeColor="accent1"/>
-        </w:pBdr>
-        <w:rPr>
-          <w:color w:val="4472C4" w:themeColor="accent1"/>
-        </w:rPr>
-      </w:pPr>
-      <w:r>
-        <w:rPr>
-          <w:color w:val="4472C4" w:themeColor="accent1"/>
-        </w:rPr>
-        <w:t>Check capacity factor of wind. Verify difference between potential and capacity factor</w:t>
-      </w:r>
-    </w:p>
-    <w:p>
-      <w:pPr>
-        <w:suppressAutoHyphens/>
-        <w:autoSpaceDN w:val="0"/>
-        <w:spacing w:after="160" w:line="251" w:lineRule="auto"/>
-        <w:textAlignment w:val="baseline"/>
-        <w:rPr>
-          <w:rFonts w:ascii="Calibri" w:eastAsia="Calibri" w:hAnsi="Calibri"/>
-          <w:sz w:val="22"/>
-          <w:szCs w:val="22"/>
-        </w:rPr>
-      </w:pPr>
-    </w:p>
-    <w:p>
-      <w:pPr>
-        <w:suppressAutoHyphens/>
-        <w:autoSpaceDN w:val="0"/>
-        <w:spacing w:after="160" w:line="251" w:lineRule="auto"/>
-        <w:textAlignment w:val="baseline"/>
-        <w:rPr>
-          <w:rFonts w:ascii="Calibri" w:eastAsia="Calibri" w:hAnsi="Calibri"/>
-          <w:sz w:val="22"/>
-          <w:szCs w:val="22"/>
-        </w:rPr>
-      </w:pPr>
-      <w:r>
-        <w:rPr>
-          <w:rFonts w:ascii="Calibri" w:eastAsia="Calibri" w:hAnsi="Calibri"/>
-          <w:sz w:val="22"/>
-          <w:szCs w:val="22"/>
-        </w:rPr>
-        <w:t xml:space="preserve">7. If the overall goal of the paper is to identify the (key?) factors that might affect the solar fraction and when each contributes, it could be useful to the reader to have a table of </w:t>
-      </w:r>
-      <w:proofErr w:type="gramStart"/>
-      <w:r>
-        <w:rPr>
-          <w:rFonts w:ascii="Calibri" w:eastAsia="Calibri" w:hAnsi="Calibri"/>
-          <w:sz w:val="22"/>
-          <w:szCs w:val="22"/>
-        </w:rPr>
-        <w:t>all of</w:t>
-      </w:r>
-      <w:proofErr w:type="gramEnd"/>
-      <w:r>
-        <w:rPr>
-          <w:rFonts w:ascii="Calibri" w:eastAsia="Calibri" w:hAnsi="Calibri"/>
-          <w:sz w:val="22"/>
-          <w:szCs w:val="22"/>
-        </w:rPr>
-        <w:t xml:space="preserve"> the factors and then comment on the effect that each one has and how it varies depending on the situation. The authors already do this to some extent, but I found that there was lengthy discussion of some things that I thought were obvious and then no discussion of some other factors. The paper would be stronger if the scope and major takeaways were better defined and then presented consistently throughout the paper. A specific example is how the title currently suggests that only very low cost solar will be considered, but the paper </w:t>
-      </w:r>
-      <w:proofErr w:type="gramStart"/>
-      <w:r>
-        <w:rPr>
-          <w:rFonts w:ascii="Calibri" w:eastAsia="Calibri" w:hAnsi="Calibri"/>
-          <w:sz w:val="22"/>
-          <w:szCs w:val="22"/>
-        </w:rPr>
-        <w:t>actually documents</w:t>
-      </w:r>
-      <w:proofErr w:type="gramEnd"/>
-      <w:r>
-        <w:rPr>
-          <w:rFonts w:ascii="Calibri" w:eastAsia="Calibri" w:hAnsi="Calibri"/>
-          <w:sz w:val="22"/>
-          <w:szCs w:val="22"/>
-        </w:rPr>
-        <w:t xml:space="preserve"> the effect of variable cost. The title and abstract will help the reader understand the paper by defining the scope precisely. </w:t>
-      </w:r>
-    </w:p>
-    <w:p>
-      <w:pPr>
-        <w:pStyle w:val="NormalWeb"/>
-        <w:pBdr>
-          <w:top w:val="single" w:sz="4" w:space="1" w:color="4472C4" w:themeColor="accent1"/>
-          <w:left w:val="single" w:sz="4" w:space="4" w:color="4472C4" w:themeColor="accent1"/>
-          <w:bottom w:val="single" w:sz="4" w:space="1" w:color="4472C4" w:themeColor="accent1"/>
-          <w:right w:val="single" w:sz="4" w:space="4" w:color="4472C4" w:themeColor="accent1"/>
-        </w:pBdr>
-        <w:rPr>
-          <w:color w:val="4472C4" w:themeColor="accent1"/>
-        </w:rPr>
-      </w:pPr>
-      <w:r>
-        <w:rPr>
-          <w:color w:val="4472C4" w:themeColor="accent1"/>
-        </w:rPr>
-        <w:t>Rewrite abstract and title to define the scope</w:t>
+        <w:t xml:space="preserve">We have taken your suggestion of title as well as refined the abstract to more precisely define the scope. </w:t>
       </w:r>
     </w:p>
     <w:p>
@@ -4346,7 +4534,7 @@
         <w:rPr>
           <w:color w:val="4472C4" w:themeColor="accent1"/>
         </w:rPr>
-        <w:t>Rewrites conclusion</w:t>
+        <w:t>Can you please clarify this point? Do you wish us to include the “less optimistic” and “optimistic” prices in Table 1, or to include the costs in Table 1 somewhere else?</w:t>
       </w:r>
     </w:p>
     <w:p>
@@ -4421,8 +4609,7 @@
         <w:rPr>
           <w:color w:val="4472C4" w:themeColor="accent1"/>
         </w:rPr>
-        <w:lastRenderedPageBreak/>
-        <w:t xml:space="preserve">The </w:t>
+        <w:t xml:space="preserve">We have already included the </w:t>
       </w:r>
       <w:r>
         <w:rPr>
@@ -4434,7 +4621,19 @@
         <w:rPr>
           <w:color w:val="4472C4" w:themeColor="accent1"/>
         </w:rPr>
-        <w:t>the battery inverter, but we have also added the assumed efficiency of the battery, which is 100%</w:t>
+        <w:t>the battery inverter, but we have also added the assumed efficiency of the battery</w:t>
+      </w:r>
+      <w:r>
+        <w:rPr>
+          <w:color w:val="4472C4" w:themeColor="accent1"/>
+        </w:rPr>
+        <w:t xml:space="preserve"> storage</w:t>
+      </w:r>
+      <w:r>
+        <w:rPr>
+          <w:color w:val="4472C4" w:themeColor="accent1"/>
+        </w:rPr>
+        <w:t>, which is 100%</w:t>
       </w:r>
       <w:r>
         <w:rPr>
@@ -4536,7 +4735,13 @@
         <w:rPr>
           <w:color w:val="4472C4" w:themeColor="accent1"/>
         </w:rPr>
-        <w:t>Improves Figure. Change color</w:t>
+        <w:t>Thank you for this comment</w:t>
+      </w:r>
+      <w:r>
+        <w:rPr>
+          <w:color w:val="4472C4" w:themeColor="accent1"/>
+        </w:rPr>
+        <w:t>. We hope that the lettering in all of the Figures and the colors in Figure 6 are more appropriate.</w:t>
       </w:r>
     </w:p>
     <w:p>
@@ -4632,41 +4837,19 @@
         <w:rPr>
           <w:color w:val="4472C4" w:themeColor="accent1"/>
         </w:rPr>
-        <w:t xml:space="preserve">The plot is made such that the lighter colors are plotted on top of the darker ones. This means that they are not visible when they share area, and that the difference is only visible upon seeing where the lighter blue overlaps the darker </w:t>
-      </w:r>
-    </w:p>
-    <w:p>
-      <w:pPr>
-        <w:pStyle w:val="NormalWeb"/>
-        <w:pBdr>
-          <w:top w:val="single" w:sz="4" w:space="1" w:color="4472C4" w:themeColor="accent1"/>
-          <w:left w:val="single" w:sz="4" w:space="4" w:color="4472C4" w:themeColor="accent1"/>
-          <w:bottom w:val="single" w:sz="4" w:space="1" w:color="4472C4" w:themeColor="accent1"/>
-          <w:right w:val="single" w:sz="4" w:space="4" w:color="4472C4" w:themeColor="accent1"/>
-        </w:pBdr>
-        <w:rPr>
-          <w:color w:val="4472C4" w:themeColor="accent1"/>
-        </w:rPr>
-      </w:pPr>
-    </w:p>
-    <w:p>
-      <w:pPr>
-        <w:pStyle w:val="NormalWeb"/>
-        <w:pBdr>
-          <w:top w:val="single" w:sz="4" w:space="1" w:color="4472C4" w:themeColor="accent1"/>
-          <w:left w:val="single" w:sz="4" w:space="4" w:color="4472C4" w:themeColor="accent1"/>
-          <w:bottom w:val="single" w:sz="4" w:space="1" w:color="4472C4" w:themeColor="accent1"/>
-          <w:right w:val="single" w:sz="4" w:space="4" w:color="4472C4" w:themeColor="accent1"/>
-        </w:pBdr>
-        <w:rPr>
-          <w:color w:val="4472C4" w:themeColor="accent1"/>
-        </w:rPr>
-      </w:pPr>
-      <w:r>
-        <w:rPr>
-          <w:color w:val="4472C4" w:themeColor="accent1"/>
-        </w:rPr>
-        <w:t>## I need to find the real color in the picture and then plot it in the legend</w:t>
+        <w:t xml:space="preserve">Thank you for the comments on the plot. </w:t>
+      </w:r>
+      <w:r>
+        <w:rPr>
+          <w:color w:val="4472C4" w:themeColor="accent1"/>
+        </w:rPr>
+        <w:t xml:space="preserve">The plot is made such that the lighter colors are plotted on top of the darker ones. </w:t>
+      </w:r>
+      <w:r>
+        <w:rPr>
+          <w:color w:val="4472C4" w:themeColor="accent1"/>
+        </w:rPr>
+        <w:t>So, the visible colors did not actually reflect what was in the legend. Now, each of the three visible colors is properly labelled.</w:t>
       </w:r>
     </w:p>
     <w:p>
@@ -4738,6 +4921,7 @@
           <w:sz w:val="22"/>
           <w:szCs w:val="22"/>
         </w:rPr>
+        <w:lastRenderedPageBreak/>
         <w:t>says</w:t>
       </w:r>
       <w:proofErr w:type="gramEnd"/>
@@ -4850,14 +5034,7 @@
         <w:rPr>
           <w:color w:val="4472C4" w:themeColor="accent1"/>
         </w:rPr>
-        <w:t xml:space="preserve">For b) we think that there is a slight misinterpretation—we were lacking information on household heating data compared to the total, even though we had household electricity demand </w:t>
-      </w:r>
-      <w:r>
-        <w:rPr>
-          <w:color w:val="4472C4" w:themeColor="accent1"/>
-        </w:rPr>
-        <w:lastRenderedPageBreak/>
-        <w:t>compared to the total. So, we scaled up the total heating demand from our knowledge of the household electricity demand percentage.</w:t>
+        <w:t>For b) we think that there is a slight misinterpretation—we were lacking information on household heating data compared to the total, even though we had household electricity demand compared to the total. So, we scaled up the total heating demand from our knowledge of the household electricity demand percentage.</w:t>
       </w:r>
     </w:p>
     <w:p>

</xml_diff>

<commit_message>
Lots of changes for reviewers
Modifying figures for reviewer comments
</commit_message>
<xml_diff>
--- a/Revision/Response_to_reviewers_Adam_JPV.docx
+++ b/Revision/Response_to_reviewers_Adam_JPV.docx
@@ -488,6 +488,12 @@
         <w:rPr>
           <w:color w:val="4472C4" w:themeColor="accent1"/>
         </w:rPr>
+        <w:t xml:space="preserve">Thanks for pointing out this discrepancy. </w:t>
+      </w:r>
+      <w:r>
+        <w:rPr>
+          <w:color w:val="4472C4" w:themeColor="accent1"/>
+        </w:rPr>
         <w:t>We used the optimal tilt. This is now made clear</w:t>
       </w:r>
       <w:r>
@@ -573,9 +579,6 @@
         <w:br/>
       </w:r>
       <w:r>
-        <w:rPr>
-          <w:highlight w:val="red"/>
-        </w:rPr>
         <w:t>5.</w:t>
       </w:r>
       <w:r>
@@ -599,7 +602,7 @@
         <w:rPr>
           <w:color w:val="4472C4" w:themeColor="accent1"/>
         </w:rPr>
-        <w:t>Yes</w:t>
+        <w:t>Yes, these are now added.</w:t>
       </w:r>
     </w:p>
     <w:p>
@@ -628,20 +631,17 @@
         <w:rPr>
           <w:color w:val="4472C4" w:themeColor="accent1"/>
         </w:rPr>
-        <w:t>As you note, Figure 1 shows a what seems to be low seasonality for the solar CF in California and Colorado. However, this can be explained by a few reasons. First, the plotted values, which are themselves averaged by week, are themselves are normalized to the average of all the values. For CO, this means that the min/max CF values of 0.18 and Second</w:t>
-      </w:r>
-    </w:p>
-    <w:p>
-      <w:pPr>
-        <w:pStyle w:val="NormalWeb"/>
-      </w:pPr>
-      <w:r>
-        <w:br/>
-      </w:r>
-      <w:r>
-        <w:rPr>
-          <w:highlight w:val="red"/>
-        </w:rPr>
+        <w:t>As the figure was previously shown, no seasonality appeared to be shown. However, with the modified figure, we hope that the seasonality is clearer.</w:t>
+      </w:r>
+    </w:p>
+    <w:p>
+      <w:pPr>
+        <w:pStyle w:val="NormalWeb"/>
+      </w:pPr>
+      <w:r>
+        <w:br/>
+      </w:r>
+      <w:r>
         <w:t>7.</w:t>
       </w:r>
       <w:r>
@@ -665,24 +665,35 @@
         <w:rPr>
           <w:color w:val="4472C4" w:themeColor="accent1"/>
         </w:rPr>
-        <w:t>Use a reason/reference from one of Marta’s previous papers</w:t>
-      </w:r>
-    </w:p>
-    <w:p>
-      <w:pPr>
-        <w:pStyle w:val="NormalWeb"/>
-      </w:pPr>
-      <w:r>
-        <w:br/>
-      </w:r>
-      <w:r>
-        <w:rPr>
-          <w:highlight w:val="red"/>
-        </w:rPr>
-        <w:t>8.</w:t>
-      </w:r>
-      <w:r>
-        <w:t xml:space="preserve"> Page 3, Line 2 (left column): for the 17</w:t>
+        <w:t>When all heating demand is assumed electrified, this provides the most stress on the energy system—</w:t>
+      </w:r>
+      <w:proofErr w:type="spellStart"/>
+      <w:r>
+        <w:rPr>
+          <w:color w:val="4472C4" w:themeColor="accent1"/>
+        </w:rPr>
+        <w:t>ie</w:t>
+      </w:r>
+      <w:proofErr w:type="spellEnd"/>
+      <w:r>
+        <w:rPr>
+          <w:color w:val="4472C4" w:themeColor="accent1"/>
+        </w:rPr>
+        <w:t>, it is the extreme, “worst case” scenario, showing a case where we need even more energy than one would think we would need. We are not trying to predict the future, however.</w:t>
+      </w:r>
+    </w:p>
+    <w:p>
+      <w:pPr>
+        <w:pStyle w:val="NormalWeb"/>
+      </w:pPr>
+      <w:r>
+        <w:br/>
+      </w:r>
+      <w:r>
+        <w:t>8. Page</w:t>
+      </w:r>
+      <w:r>
+        <w:t xml:space="preserve"> 3, Line 2 (left column): for the 17</w:t>
       </w:r>
       <w:r>
         <w:t>˚</w:t>
@@ -708,51 +719,109 @@
         <w:rPr>
           <w:color w:val="4472C4" w:themeColor="accent1"/>
         </w:rPr>
-        <w:t>While</w:t>
-      </w:r>
-    </w:p>
-    <w:p>
-      <w:pPr>
-        <w:pStyle w:val="NormalWeb"/>
-      </w:pPr>
-      <w:r>
-        <w:br/>
-      </w:r>
-      <w:r>
-        <w:rPr>
-          <w:highlight w:val="red"/>
-        </w:rPr>
+        <w:t>Yes, this threshold has been used previously in one of our previous papers (Victoria et al. “Early Decarbonization…Pays Off” (2020)). We have found 17˚C matches best (</w:t>
+      </w:r>
+      <w:proofErr w:type="spellStart"/>
+      <w:r>
+        <w:rPr>
+          <w:color w:val="4472C4" w:themeColor="accent1"/>
+        </w:rPr>
+        <w:t>ie</w:t>
+      </w:r>
+      <w:proofErr w:type="spellEnd"/>
+      <w:r>
+        <w:rPr>
+          <w:color w:val="4472C4" w:themeColor="accent1"/>
+        </w:rPr>
+        <w:t xml:space="preserve">, for Denmark) based on our internal calculations. In addition, it is common to use 17˚C as a threshold. </w:t>
+      </w:r>
+    </w:p>
+    <w:p>
+      <w:pPr>
+        <w:pStyle w:val="NormalWeb"/>
+        <w:pBdr>
+          <w:top w:val="single" w:sz="4" w:space="1" w:color="4472C4" w:themeColor="accent1"/>
+          <w:left w:val="single" w:sz="4" w:space="4" w:color="4472C4" w:themeColor="accent1"/>
+          <w:bottom w:val="single" w:sz="4" w:space="1" w:color="4472C4" w:themeColor="accent1"/>
+          <w:right w:val="single" w:sz="4" w:space="4" w:color="4472C4" w:themeColor="accent1"/>
+        </w:pBdr>
+        <w:rPr>
+          <w:color w:val="4472C4" w:themeColor="accent1"/>
+        </w:rPr>
+      </w:pPr>
+    </w:p>
+    <w:p>
+      <w:pPr>
+        <w:pStyle w:val="NormalWeb"/>
+        <w:pBdr>
+          <w:top w:val="single" w:sz="4" w:space="1" w:color="4472C4" w:themeColor="accent1"/>
+          <w:left w:val="single" w:sz="4" w:space="4" w:color="4472C4" w:themeColor="accent1"/>
+          <w:bottom w:val="single" w:sz="4" w:space="1" w:color="4472C4" w:themeColor="accent1"/>
+          <w:right w:val="single" w:sz="4" w:space="4" w:color="4472C4" w:themeColor="accent1"/>
+        </w:pBdr>
+        <w:rPr>
+          <w:color w:val="4472C4" w:themeColor="accent1"/>
+        </w:rPr>
+      </w:pPr>
+      <w:r>
+        <w:rPr>
+          <w:color w:val="4472C4" w:themeColor="accent1"/>
+        </w:rPr>
+        <w:t xml:space="preserve">See section 3.2 “Heating Sector” in the supplementary info of this paper </w:t>
+      </w:r>
+      <w:r>
+        <w:rPr>
+          <w:color w:val="4472C4" w:themeColor="accent1"/>
+        </w:rPr>
+        <w:t>https://static-content.springer.com/esm/art%3A10.1038%2Fs41467-020-20015-4/MediaObjects/41467_2020_20015_MOESM1_ESM.pdf</w:t>
+      </w:r>
+    </w:p>
+    <w:p>
+      <w:pPr>
+        <w:pStyle w:val="NormalWeb"/>
+      </w:pPr>
+      <w:r>
+        <w:br/>
+      </w:r>
+      <w:r>
         <w:t>9.</w:t>
       </w:r>
       <w:r>
-        <w:t xml:space="preserve"> Page 3, Line 16 (left column): “To estimate the total heating demand, we assume that the percentage of household heating demand of the total is the same as that of the electricity demand.” Do you have any justification/reference for this assumption?</w:t>
-      </w:r>
-    </w:p>
-    <w:p>
-      <w:pPr>
-        <w:pStyle w:val="NormalWeb"/>
-        <w:pBdr>
-          <w:top w:val="single" w:sz="4" w:space="1" w:color="4472C4" w:themeColor="accent1"/>
-          <w:left w:val="single" w:sz="4" w:space="4" w:color="4472C4" w:themeColor="accent1"/>
-          <w:bottom w:val="single" w:sz="4" w:space="1" w:color="4472C4" w:themeColor="accent1"/>
-          <w:right w:val="single" w:sz="4" w:space="4" w:color="4472C4" w:themeColor="accent1"/>
-        </w:pBdr>
-        <w:rPr>
-          <w:color w:val="4472C4" w:themeColor="accent1"/>
-        </w:rPr>
-      </w:pPr>
-      <w:r>
-        <w:rPr>
-          <w:color w:val="4472C4" w:themeColor="accent1"/>
-        </w:rPr>
-        <w:t xml:space="preserve">Unfortunately, we did not have access to </w:t>
-      </w:r>
-    </w:p>
-    <w:p>
-      <w:pPr>
-        <w:pStyle w:val="NormalWeb"/>
-      </w:pPr>
-      <w:r>
+        <w:t xml:space="preserve"> Page 3, Line 16 (left column): “To estimate the total heating demand, we assume that the </w:t>
+      </w:r>
+      <w:r>
+        <w:t>perc</w:t>
+      </w:r>
+      <w:r>
+        <w:t>entage of household heating demand of the total is the same as that of the electricity demand.” Do you have any justification/reference for this assumption?</w:t>
+      </w:r>
+    </w:p>
+    <w:p>
+      <w:pPr>
+        <w:pStyle w:val="NormalWeb"/>
+        <w:pBdr>
+          <w:top w:val="single" w:sz="4" w:space="1" w:color="4472C4" w:themeColor="accent1"/>
+          <w:left w:val="single" w:sz="4" w:space="4" w:color="4472C4" w:themeColor="accent1"/>
+          <w:bottom w:val="single" w:sz="4" w:space="1" w:color="4472C4" w:themeColor="accent1"/>
+          <w:right w:val="single" w:sz="4" w:space="4" w:color="4472C4" w:themeColor="accent1"/>
+        </w:pBdr>
+        <w:rPr>
+          <w:color w:val="4472C4" w:themeColor="accent1"/>
+        </w:rPr>
+      </w:pPr>
+      <w:r>
+        <w:rPr>
+          <w:color w:val="4472C4" w:themeColor="accent1"/>
+        </w:rPr>
+        <w:t xml:space="preserve">We did not have complete data for the heating demand, so we had to make an estimation. Unfortunately, there is no reference for this assumption.  </w:t>
+      </w:r>
+    </w:p>
+    <w:p>
+      <w:pPr>
+        <w:pStyle w:val="NormalWeb"/>
+      </w:pPr>
+      <w:r>
+        <w:lastRenderedPageBreak/>
         <w:br/>
         <w:t>10. Page 3, Line 32 (right column): “Nevertheless, we plot values up to 0.01 C/Wp as an academic exercise to better understand what would happen in a universe with extremely cheap solar.” Should it be down to instead of up to?</w:t>
       </w:r>
@@ -803,17 +872,10 @@
         <w:br/>
       </w:r>
       <w:r>
-        <w:rPr>
-          <w:highlight w:val="red"/>
-        </w:rPr>
         <w:t>11</w:t>
       </w:r>
       <w:r>
-        <w:t xml:space="preserve">. Figure 4: it is nice to relate between the source of energy and the color used in the figure, but </w:t>
-      </w:r>
-      <w:r>
-        <w:lastRenderedPageBreak/>
-        <w:t xml:space="preserve">I am not able to distinguish between solar elect + heat and solar </w:t>
+        <w:t xml:space="preserve">. Figure 4: it is nice to relate between the source of energy and the color used in the figure, but I am not able to distinguish between solar elect + heat and solar </w:t>
       </w:r>
       <w:proofErr w:type="spellStart"/>
       <w:r>
@@ -849,26 +911,17 @@
         <w:rPr>
           <w:color w:val="4472C4" w:themeColor="accent1"/>
         </w:rPr>
-        <w:t>Change colors</w:t>
-      </w:r>
-      <w:r>
-        <w:rPr>
-          <w:color w:val="4472C4" w:themeColor="accent1"/>
-        </w:rPr>
-        <w:t>. Redo plot</w:t>
-      </w:r>
-    </w:p>
-    <w:p>
-      <w:pPr>
-        <w:pStyle w:val="NormalWeb"/>
-      </w:pPr>
-      <w:r>
-        <w:br/>
-      </w:r>
-      <w:r>
-        <w:rPr>
-          <w:highlight w:val="red"/>
-        </w:rPr>
+        <w:t>Thanks, we acknowledge that the Figure used to be quite confusing—this was because one data set was plotted on top of the other, which meant that only one additional color can be seen where it overlaps. We hope that the new Figure better labels the colors.</w:t>
+      </w:r>
+    </w:p>
+    <w:p>
+      <w:pPr>
+        <w:pStyle w:val="NormalWeb"/>
+      </w:pPr>
+      <w:r>
+        <w:br/>
+      </w:r>
+      <w:r>
         <w:t>12.</w:t>
       </w:r>
       <w:r>
@@ -892,7 +945,7 @@
         <w:rPr>
           <w:color w:val="4472C4" w:themeColor="accent1"/>
         </w:rPr>
-        <w:t>Yes, fix</w:t>
+        <w:t>Yes, this is now added</w:t>
       </w:r>
     </w:p>
     <w:p>
@@ -979,46 +1032,40 @@
         <w:br/>
       </w:r>
       <w:r>
-        <w:rPr>
-          <w:highlight w:val="red"/>
-        </w:rPr>
-        <w:t>15.</w:t>
-      </w:r>
-      <w:r>
-        <w:t xml:space="preserve"> Figure 6: you can use a smaller yellow dot size than the red one to show both.</w:t>
-      </w:r>
-    </w:p>
-    <w:p>
-      <w:pPr>
-        <w:pStyle w:val="NormalWeb"/>
-        <w:pBdr>
-          <w:top w:val="single" w:sz="4" w:space="1" w:color="4472C4" w:themeColor="accent1"/>
-          <w:left w:val="single" w:sz="4" w:space="4" w:color="4472C4" w:themeColor="accent1"/>
-          <w:bottom w:val="single" w:sz="4" w:space="1" w:color="4472C4" w:themeColor="accent1"/>
-          <w:right w:val="single" w:sz="4" w:space="4" w:color="4472C4" w:themeColor="accent1"/>
-        </w:pBdr>
-        <w:rPr>
-          <w:color w:val="4472C4" w:themeColor="accent1"/>
-        </w:rPr>
-      </w:pPr>
-      <w:r>
-        <w:rPr>
-          <w:color w:val="4472C4" w:themeColor="accent1"/>
-        </w:rPr>
-        <w:t>Modify plot to use smaller yellow dot</w:t>
-      </w:r>
-    </w:p>
-    <w:p>
-      <w:pPr>
-        <w:pStyle w:val="NormalWeb"/>
-      </w:pPr>
-      <w:r>
-        <w:br/>
-      </w:r>
-      <w:r>
-        <w:rPr>
-          <w:highlight w:val="red"/>
-        </w:rPr>
+        <w:t>15. Figure</w:t>
+      </w:r>
+      <w:r>
+        <w:t xml:space="preserve"> 6: you can use a smaller yellow dot size than the red one to show both.</w:t>
+      </w:r>
+    </w:p>
+    <w:p>
+      <w:pPr>
+        <w:pStyle w:val="NormalWeb"/>
+        <w:pBdr>
+          <w:top w:val="single" w:sz="4" w:space="1" w:color="4472C4" w:themeColor="accent1"/>
+          <w:left w:val="single" w:sz="4" w:space="4" w:color="4472C4" w:themeColor="accent1"/>
+          <w:bottom w:val="single" w:sz="4" w:space="1" w:color="4472C4" w:themeColor="accent1"/>
+          <w:right w:val="single" w:sz="4" w:space="4" w:color="4472C4" w:themeColor="accent1"/>
+        </w:pBdr>
+        <w:rPr>
+          <w:color w:val="4472C4" w:themeColor="accent1"/>
+        </w:rPr>
+      </w:pPr>
+      <w:r>
+        <w:rPr>
+          <w:color w:val="4472C4" w:themeColor="accent1"/>
+        </w:rPr>
+        <w:t>Thanks for this great idea. It has been applied.</w:t>
+      </w:r>
+    </w:p>
+    <w:p>
+      <w:pPr>
+        <w:pStyle w:val="NormalWeb"/>
+      </w:pPr>
+      <w:r>
+        <w:br/>
+      </w:r>
+      <w:r>
         <w:t>16.</w:t>
       </w:r>
       <w:r>
@@ -1042,7 +1089,7 @@
         <w:rPr>
           <w:color w:val="4472C4" w:themeColor="accent1"/>
         </w:rPr>
-        <w:t>Use double column/modify plot</w:t>
+        <w:t>We have implemented a “double column” to assist with readability.</w:t>
       </w:r>
     </w:p>
     <w:p>
@@ -1075,7 +1122,7 @@
         <w:rPr>
           <w:color w:val="4472C4" w:themeColor="accent1"/>
         </w:rPr>
-        <w:t>Ok change reference</w:t>
+        <w:t>We believe reference 10 now refers to solar, thanks for the catch.</w:t>
       </w:r>
     </w:p>
     <w:p>
@@ -1132,6 +1179,7 @@
         <w:rPr>
           <w:color w:val="4472C4" w:themeColor="accent1"/>
         </w:rPr>
+        <w:lastRenderedPageBreak/>
         <w:t>Thank you for pointing out this typo. The wrong link was included for ref. 28. We have also included your link, thanks for the suggestion.</w:t>
       </w:r>
     </w:p>
@@ -1170,7 +1218,19 @@
           <w:rPr>
             <w:rStyle w:val="Hyperlink"/>
           </w:rPr>
-          <w:t>https://www.solarpowerworldonline.com/2022/04/california-grid-set-record-with-97-percent-renewable-power-april-3/</w:t>
+          <w:t>https://www.solarpowerworldonline.com/2022/04/cali</w:t>
+        </w:r>
+        <w:r>
+          <w:rPr>
+            <w:rStyle w:val="Hyperlink"/>
+          </w:rPr>
+          <w:t>f</w:t>
+        </w:r>
+        <w:r>
+          <w:rPr>
+            <w:rStyle w:val="Hyperlink"/>
+          </w:rPr>
+          <w:t>ornia-grid-set-record-with-97-percent-renewable-power-april-3/</w:t>
         </w:r>
       </w:hyperlink>
     </w:p>
@@ -1179,7 +1239,6 @@
         <w:pStyle w:val="NormalWeb"/>
       </w:pPr>
       <w:r>
-        <w:lastRenderedPageBreak/>
         <w:t>Day April 30 in this link  </w:t>
       </w:r>
       <w:hyperlink r:id="rId9" w:tooltip="https://www.caiso.com/TodaysOutlook/Pages/supply.html" w:history="1">
@@ -1230,7 +1289,27 @@
         <w:rPr>
           <w:color w:val="4472C4" w:themeColor="accent1"/>
         </w:rPr>
-        <w:t>Thanks for the links, include</w:t>
+        <w:t xml:space="preserve">Thank you very much for </w:t>
+      </w:r>
+      <w:proofErr w:type="gramStart"/>
+      <w:r>
+        <w:rPr>
+          <w:color w:val="4472C4" w:themeColor="accent1"/>
+        </w:rPr>
+        <w:t>all of</w:t>
+      </w:r>
+      <w:proofErr w:type="gramEnd"/>
+      <w:r>
+        <w:rPr>
+          <w:color w:val="4472C4" w:themeColor="accent1"/>
+        </w:rPr>
+        <w:t xml:space="preserve"> these links. </w:t>
+      </w:r>
+      <w:r>
+        <w:rPr>
+          <w:color w:val="4472C4" w:themeColor="accent1"/>
+        </w:rPr>
+        <w:t>They are very interesting, especially as a Californian (--Adam)</w:t>
       </w:r>
     </w:p>
     <w:p>
@@ -1246,7 +1325,19 @@
           <w:rPr>
             <w:rStyle w:val="Hyperlink"/>
           </w:rPr>
-          <w:t>https://netpower.com</w:t>
+          <w:t>https://netpow</w:t>
+        </w:r>
+        <w:r>
+          <w:rPr>
+            <w:rStyle w:val="Hyperlink"/>
+          </w:rPr>
+          <w:t>e</w:t>
+        </w:r>
+        <w:r>
+          <w:rPr>
+            <w:rStyle w:val="Hyperlink"/>
+          </w:rPr>
+          <w:t>r.com</w:t>
         </w:r>
       </w:hyperlink>
     </w:p>
@@ -1267,7 +1358,13 @@
         <w:rPr>
           <w:color w:val="4472C4" w:themeColor="accent1"/>
         </w:rPr>
-        <w:t>Noted, modified wording</w:t>
+        <w:t>Very interesting! Thank you for the link</w:t>
+      </w:r>
+      <w:r>
+        <w:rPr>
+          <w:color w:val="4472C4" w:themeColor="accent1"/>
+        </w:rPr>
+        <w:t xml:space="preserve">. </w:t>
       </w:r>
     </w:p>
     <w:p>
@@ -1292,6 +1389,7 @@
           <w:color w:val="4472C4" w:themeColor="accent1"/>
         </w:rPr>
       </w:pPr>
+      <w:proofErr w:type="gramStart"/>
       <w:r>
         <w:rPr>
           <w:color w:val="4472C4" w:themeColor="accent1"/>
@@ -1302,8 +1400,9 @@
         <w:rPr>
           <w:color w:val="4472C4" w:themeColor="accent1"/>
         </w:rPr>
-        <w:t>. Refer</w:t>
-      </w:r>
+        <w:t>,.</w:t>
+      </w:r>
+      <w:proofErr w:type="gramEnd"/>
     </w:p>
     <w:p>
       <w:pPr>
@@ -1317,9 +1416,6 @@
         <w:br/>
       </w:r>
       <w:r>
-        <w:rPr>
-          <w:highlight w:val="red"/>
-        </w:rPr>
         <w:t>4.</w:t>
       </w:r>
       <w:r>
@@ -1343,20 +1439,17 @@
         <w:rPr>
           <w:color w:val="4472C4" w:themeColor="accent1"/>
         </w:rPr>
-        <w:t>Yes, included sentence for copper plate</w:t>
-      </w:r>
-    </w:p>
-    <w:p>
-      <w:pPr>
-        <w:pStyle w:val="NormalWeb"/>
-      </w:pPr>
-      <w:r>
-        <w:br/>
-      </w:r>
-      <w:r>
-        <w:rPr>
-          <w:highlight w:val="red"/>
-        </w:rPr>
+        <w:t>Thanks for the suggestion. We have incorporated a sentence on how it works.</w:t>
+      </w:r>
+    </w:p>
+    <w:p>
+      <w:pPr>
+        <w:pStyle w:val="NormalWeb"/>
+      </w:pPr>
+      <w:r>
+        <w:br/>
+      </w:r>
+      <w:r>
         <w:t>5.</w:t>
       </w:r>
       <w:r>
@@ -1388,7 +1481,7 @@
         <w:rPr>
           <w:color w:val="4472C4" w:themeColor="accent1"/>
         </w:rPr>
-        <w:t>Added</w:t>
+        <w:t>Thanks, we have included this.</w:t>
       </w:r>
     </w:p>
     <w:p>
@@ -1403,9 +1496,6 @@
         <w:br/>
       </w:r>
       <w:r>
-        <w:rPr>
-          <w:highlight w:val="red"/>
-        </w:rPr>
         <w:t>6.</w:t>
       </w:r>
       <w:r>
@@ -1429,44 +1519,66 @@
         <w:rPr>
           <w:color w:val="4472C4" w:themeColor="accent1"/>
         </w:rPr>
-        <w:t>Yes, rewritten</w:t>
-      </w:r>
-    </w:p>
-    <w:p>
-      <w:pPr>
-        <w:pStyle w:val="NormalWeb"/>
-      </w:pPr>
-      <w:r>
-        <w:br/>
-      </w:r>
-      <w:r>
-        <w:rPr>
-          <w:highlight w:val="red"/>
-        </w:rPr>
-        <w:t>7</w:t>
-      </w:r>
-      <w:r>
-        <w:t>. Figure 5: you may find it interesting if you generate a similar figure for the curtailed electricity.</w:t>
-      </w:r>
-    </w:p>
-    <w:p>
-      <w:pPr>
-        <w:pStyle w:val="NormalWeb"/>
-        <w:pBdr>
-          <w:top w:val="single" w:sz="4" w:space="1" w:color="4472C4" w:themeColor="accent1"/>
-          <w:left w:val="single" w:sz="4" w:space="4" w:color="4472C4" w:themeColor="accent1"/>
-          <w:bottom w:val="single" w:sz="4" w:space="1" w:color="4472C4" w:themeColor="accent1"/>
-          <w:right w:val="single" w:sz="4" w:space="4" w:color="4472C4" w:themeColor="accent1"/>
-        </w:pBdr>
-        <w:rPr>
-          <w:color w:val="4472C4" w:themeColor="accent1"/>
-        </w:rPr>
-      </w:pPr>
-      <w:r>
-        <w:rPr>
-          <w:color w:val="4472C4" w:themeColor="accent1"/>
-        </w:rPr>
-        <w:t xml:space="preserve">Will do </w:t>
+        <w:t>Thanks. It now reads as “</w:t>
+      </w:r>
+      <w:r>
+        <w:rPr>
+          <w:color w:val="4472C4" w:themeColor="accent1"/>
+        </w:rPr>
+        <w:t xml:space="preserve">While latitude should be correlated with solar CF, </w:t>
+      </w:r>
+      <w:r>
+        <w:rPr>
+          <w:color w:val="4472C4" w:themeColor="accent1"/>
+        </w:rPr>
+        <w:t>it is</w:t>
+      </w:r>
+      <w:r>
+        <w:rPr>
+          <w:color w:val="4472C4" w:themeColor="accent1"/>
+        </w:rPr>
+        <w:t xml:space="preserve"> not perfectly so.</w:t>
+      </w:r>
+      <w:r>
+        <w:rPr>
+          <w:color w:val="4472C4" w:themeColor="accent1"/>
+        </w:rPr>
+        <w:t>”</w:t>
+      </w:r>
+    </w:p>
+    <w:p>
+      <w:pPr>
+        <w:pStyle w:val="NormalWeb"/>
+      </w:pPr>
+      <w:r>
+        <w:lastRenderedPageBreak/>
+        <w:br/>
+      </w:r>
+      <w:r>
+        <w:t>7.</w:t>
+      </w:r>
+      <w:r>
+        <w:t xml:space="preserve"> Figure 5: you may find it interesting if you generate a similar figure for the curtailed electricity.</w:t>
+      </w:r>
+    </w:p>
+    <w:p>
+      <w:pPr>
+        <w:pStyle w:val="NormalWeb"/>
+        <w:pBdr>
+          <w:top w:val="single" w:sz="4" w:space="1" w:color="4472C4" w:themeColor="accent1"/>
+          <w:left w:val="single" w:sz="4" w:space="4" w:color="4472C4" w:themeColor="accent1"/>
+          <w:bottom w:val="single" w:sz="4" w:space="1" w:color="4472C4" w:themeColor="accent1"/>
+          <w:right w:val="single" w:sz="4" w:space="4" w:color="4472C4" w:themeColor="accent1"/>
+        </w:pBdr>
+        <w:rPr>
+          <w:color w:val="4472C4" w:themeColor="accent1"/>
+        </w:rPr>
+      </w:pPr>
+      <w:r>
+        <w:rPr>
+          <w:color w:val="4472C4" w:themeColor="accent1"/>
+        </w:rPr>
+        <w:t>We regretfully ran out of time on this revision before finishing the review, but we hope to get around to this in a possible next round.</w:t>
       </w:r>
     </w:p>
     <w:p>
@@ -1495,7 +1607,13 @@
         <w:rPr>
           <w:color w:val="4472C4" w:themeColor="accent1"/>
         </w:rPr>
-        <w:t>Will do</w:t>
+        <w:t xml:space="preserve">Thank you for this interesting idea. </w:t>
+      </w:r>
+      <w:r>
+        <w:rPr>
+          <w:color w:val="4472C4" w:themeColor="accent1"/>
+        </w:rPr>
+        <w:t>We regretfully ran out of time on this revision before finishing the review, but we hope to get around to this in a possible next round.</w:t>
       </w:r>
     </w:p>
     <w:p>
@@ -1524,8 +1642,7 @@
         <w:rPr>
           <w:color w:val="4472C4" w:themeColor="accent1"/>
         </w:rPr>
-        <w:lastRenderedPageBreak/>
-        <w:t>Will do</w:t>
+        <w:t>Thank you for this interesting idea. We regretfully ran out of time on this revision before finishing the review, but we hope to get around to this in a possible next round.</w:t>
       </w:r>
     </w:p>
     <w:p>
@@ -1558,7 +1675,19 @@
         <w:rPr>
           <w:color w:val="4472C4" w:themeColor="accent1"/>
         </w:rPr>
-        <w:t>Modified discussion section</w:t>
+        <w:t xml:space="preserve">Thank you for this constructive advice. </w:t>
+      </w:r>
+      <w:r>
+        <w:rPr>
+          <w:color w:val="4472C4" w:themeColor="accent1"/>
+        </w:rPr>
+        <w:t xml:space="preserve">We have modified the beginning of the discussion to start with our best results. </w:t>
+      </w:r>
+      <w:r>
+        <w:rPr>
+          <w:color w:val="4472C4" w:themeColor="accent1"/>
+        </w:rPr>
+        <w:t xml:space="preserve"> </w:t>
       </w:r>
     </w:p>
     <w:p>
@@ -1763,6 +1892,7 @@
     </w:tbl>
     <w:p>
       <w:r>
+        <w:lastRenderedPageBreak/>
         <w:br/>
       </w:r>
       <w:r>
@@ -1791,7 +1921,27 @@
         <w:rPr>
           <w:color w:val="4472C4" w:themeColor="accent1"/>
         </w:rPr>
-        <w:t>We have added the suggested literature and hope the revisions satisfy</w:t>
+        <w:t xml:space="preserve">Thank you for your nice comments on our </w:t>
+      </w:r>
+      <w:proofErr w:type="gramStart"/>
+      <w:r>
+        <w:rPr>
+          <w:color w:val="4472C4" w:themeColor="accent1"/>
+        </w:rPr>
+        <w:t>paper, and</w:t>
+      </w:r>
+      <w:proofErr w:type="gramEnd"/>
+      <w:r>
+        <w:rPr>
+          <w:color w:val="4472C4" w:themeColor="accent1"/>
+        </w:rPr>
+        <w:t xml:space="preserve"> thank you for your suggestion of expanding the literature review. We hope that the </w:t>
+      </w:r>
+      <w:r>
+        <w:rPr>
+          <w:color w:val="4472C4" w:themeColor="accent1"/>
+        </w:rPr>
+        <w:t>added literature is sufficient (see the end of the Introduction section).</w:t>
       </w:r>
     </w:p>
     <w:p/>
@@ -1808,130 +1958,295 @@
       </w:r>
       <w:r>
         <w:br/>
+        <w:t>1. As mentioned by the author, the topic is complex and has many variables interacting. The study might benefit or see different results if it analyzed a single country and modeled the capacity additions instead of analyzing a multi-country spatial resolution.</w:t>
+      </w:r>
+    </w:p>
+    <w:p>
+      <w:pPr>
+        <w:pStyle w:val="NormalWeb"/>
+        <w:pBdr>
+          <w:top w:val="single" w:sz="4" w:space="1" w:color="4472C4" w:themeColor="accent1"/>
+          <w:left w:val="single" w:sz="4" w:space="4" w:color="4472C4" w:themeColor="accent1"/>
+          <w:bottom w:val="single" w:sz="4" w:space="1" w:color="4472C4" w:themeColor="accent1"/>
+          <w:right w:val="single" w:sz="4" w:space="4" w:color="4472C4" w:themeColor="accent1"/>
+        </w:pBdr>
+        <w:rPr>
+          <w:color w:val="4472C4" w:themeColor="accent1"/>
+        </w:rPr>
+      </w:pPr>
+      <w:r>
+        <w:rPr>
+          <w:color w:val="4472C4" w:themeColor="accent1"/>
+        </w:rPr>
+        <w:t xml:space="preserve">Thank you for this suggestion. We believe that the “no transmission” </w:t>
+      </w:r>
+      <w:r>
+        <w:rPr>
+          <w:color w:val="4472C4" w:themeColor="accent1"/>
+        </w:rPr>
+        <w:t>portions</w:t>
+      </w:r>
+      <w:r>
+        <w:rPr>
+          <w:color w:val="4472C4" w:themeColor="accent1"/>
+        </w:rPr>
+        <w:t xml:space="preserve"> of our Figures </w:t>
+      </w:r>
+      <w:r>
+        <w:rPr>
+          <w:color w:val="4472C4" w:themeColor="accent1"/>
+        </w:rPr>
+        <w:t>6, 7, and 8</w:t>
+      </w:r>
+      <w:r>
+        <w:rPr>
+          <w:color w:val="4472C4" w:themeColor="accent1"/>
+        </w:rPr>
+        <w:t xml:space="preserve"> serves</w:t>
+      </w:r>
+      <w:r>
+        <w:rPr>
+          <w:color w:val="4472C4" w:themeColor="accent1"/>
+        </w:rPr>
+        <w:t xml:space="preserve"> as this single country analysis. We regret not having the space to do more in depth analysis on single countries.</w:t>
+      </w:r>
+    </w:p>
+    <w:p>
+      <w:r>
+        <w:br/>
+        <w:t xml:space="preserve">2. It needs to be clarified what period was analyzed using the </w:t>
+      </w:r>
+      <w:proofErr w:type="spellStart"/>
+      <w:r>
+        <w:t>PyPSA</w:t>
+      </w:r>
+      <w:proofErr w:type="spellEnd"/>
+      <w:r>
+        <w:t>. It is mentioned that it is a yearly resolution, but there is no mention of what year it is.</w:t>
+      </w:r>
+    </w:p>
+    <w:p>
+      <w:pPr>
+        <w:pStyle w:val="NormalWeb"/>
+        <w:pBdr>
+          <w:top w:val="single" w:sz="4" w:space="1" w:color="4472C4" w:themeColor="accent1"/>
+          <w:left w:val="single" w:sz="4" w:space="4" w:color="4472C4" w:themeColor="accent1"/>
+          <w:bottom w:val="single" w:sz="4" w:space="1" w:color="4472C4" w:themeColor="accent1"/>
+          <w:right w:val="single" w:sz="4" w:space="4" w:color="4472C4" w:themeColor="accent1"/>
+        </w:pBdr>
+        <w:rPr>
+          <w:color w:val="4472C4" w:themeColor="accent1"/>
+        </w:rPr>
+      </w:pPr>
+      <w:r>
+        <w:rPr>
+          <w:color w:val="4472C4" w:themeColor="accent1"/>
+        </w:rPr>
+        <w:t xml:space="preserve">The year of analysis for the simple model using </w:t>
+      </w:r>
+      <w:proofErr w:type="spellStart"/>
+      <w:r>
+        <w:rPr>
+          <w:color w:val="4472C4" w:themeColor="accent1"/>
+        </w:rPr>
+        <w:t>PyPSA</w:t>
+      </w:r>
+      <w:proofErr w:type="spellEnd"/>
+      <w:r>
+        <w:rPr>
+          <w:color w:val="4472C4" w:themeColor="accent1"/>
+        </w:rPr>
+        <w:t xml:space="preserve"> is stated to be 2015 for Denmark and Spain, and 2011 for California and Colorado. We did not previously make clear the year for </w:t>
+      </w:r>
+      <w:proofErr w:type="spellStart"/>
+      <w:r>
+        <w:rPr>
+          <w:color w:val="4472C4" w:themeColor="accent1"/>
+        </w:rPr>
+        <w:t>PyPSA</w:t>
+      </w:r>
+      <w:proofErr w:type="spellEnd"/>
+      <w:r>
+        <w:rPr>
+          <w:color w:val="4472C4" w:themeColor="accent1"/>
+        </w:rPr>
+        <w:t>-</w:t>
+      </w:r>
+      <w:proofErr w:type="spellStart"/>
+      <w:r>
+        <w:rPr>
+          <w:color w:val="4472C4" w:themeColor="accent1"/>
+        </w:rPr>
+        <w:t>Eur</w:t>
+      </w:r>
+      <w:proofErr w:type="spellEnd"/>
+      <w:r>
+        <w:rPr>
+          <w:color w:val="4472C4" w:themeColor="accent1"/>
+        </w:rPr>
+        <w:t>-Sec, which is what we are assuming you are asking about. This is now made explicit in the text (2013)</w:t>
+      </w:r>
+    </w:p>
+    <w:p>
+      <w:r>
+        <w:br/>
+        <w:t>3. The authors must include or mention which input assumptions and constraints are relevant to the results shown in the manuscript.</w:t>
+      </w:r>
+    </w:p>
+    <w:p>
+      <w:pPr>
+        <w:pStyle w:val="NormalWeb"/>
+        <w:pBdr>
+          <w:top w:val="single" w:sz="4" w:space="1" w:color="4472C4" w:themeColor="accent1"/>
+          <w:left w:val="single" w:sz="4" w:space="4" w:color="4472C4" w:themeColor="accent1"/>
+          <w:bottom w:val="single" w:sz="4" w:space="1" w:color="4472C4" w:themeColor="accent1"/>
+          <w:right w:val="single" w:sz="4" w:space="4" w:color="4472C4" w:themeColor="accent1"/>
+        </w:pBdr>
+        <w:rPr>
+          <w:color w:val="4472C4" w:themeColor="accent1"/>
+        </w:rPr>
+      </w:pPr>
+      <w:r>
+        <w:rPr>
+          <w:color w:val="4472C4" w:themeColor="accent1"/>
+        </w:rPr>
+        <w:t xml:space="preserve">Thank you for this comment. </w:t>
+      </w:r>
+      <w:r>
+        <w:rPr>
+          <w:color w:val="4472C4" w:themeColor="accent1"/>
+        </w:rPr>
+        <w:t xml:space="preserve">We </w:t>
+      </w:r>
+      <w:r>
+        <w:rPr>
+          <w:color w:val="4472C4" w:themeColor="accent1"/>
+        </w:rPr>
+        <w:t xml:space="preserve">believe that we have sufficiently outlined the assumptions </w:t>
+      </w:r>
+      <w:r>
+        <w:rPr>
+          <w:color w:val="4472C4" w:themeColor="accent1"/>
+        </w:rPr>
+        <w:t xml:space="preserve">and constraints of the simple </w:t>
+      </w:r>
+      <w:proofErr w:type="gramStart"/>
+      <w:r>
+        <w:rPr>
+          <w:color w:val="4472C4" w:themeColor="accent1"/>
+        </w:rPr>
+        <w:t>model, and</w:t>
+      </w:r>
+      <w:proofErr w:type="gramEnd"/>
+      <w:r>
+        <w:rPr>
+          <w:color w:val="4472C4" w:themeColor="accent1"/>
+        </w:rPr>
+        <w:t xml:space="preserve"> outlining the many input assumptions of the </w:t>
+      </w:r>
+      <w:proofErr w:type="spellStart"/>
+      <w:r>
+        <w:rPr>
+          <w:color w:val="4472C4" w:themeColor="accent1"/>
+        </w:rPr>
+        <w:t>pypsa</w:t>
+      </w:r>
+      <w:proofErr w:type="spellEnd"/>
+      <w:r>
+        <w:rPr>
+          <w:color w:val="4472C4" w:themeColor="accent1"/>
+        </w:rPr>
+        <w:t>-</w:t>
+      </w:r>
+      <w:proofErr w:type="spellStart"/>
+      <w:r>
+        <w:rPr>
+          <w:color w:val="4472C4" w:themeColor="accent1"/>
+        </w:rPr>
+        <w:t>eur</w:t>
+      </w:r>
+      <w:proofErr w:type="spellEnd"/>
+      <w:r>
+        <w:rPr>
+          <w:color w:val="4472C4" w:themeColor="accent1"/>
+        </w:rPr>
+        <w:t>-sec model is well documented in other papers (we believe it is beyond the scope of this one). We would greatly appreciate</w:t>
+      </w:r>
+      <w:r>
+        <w:rPr>
+          <w:color w:val="4472C4" w:themeColor="accent1"/>
+        </w:rPr>
+        <w:t xml:space="preserve"> input on</w:t>
+      </w:r>
+      <w:r>
+        <w:rPr>
+          <w:color w:val="4472C4" w:themeColor="accent1"/>
+        </w:rPr>
+        <w:t xml:space="preserve"> specific</w:t>
+      </w:r>
+      <w:r>
+        <w:rPr>
+          <w:color w:val="4472C4" w:themeColor="accent1"/>
+        </w:rPr>
+        <w:t xml:space="preserve"> further missing input assumptions and constraints.</w:t>
+      </w:r>
+    </w:p>
+    <w:p>
+      <w:r>
+        <w:br/>
+        <w:t xml:space="preserve">4. The author should include behind-the-meter (BTM) installations or mention why they were not included in the model. BTM systems impact electrical demand, and the number of </w:t>
       </w:r>
       <w:r>
         <w:lastRenderedPageBreak/>
-        <w:t>1. As mentioned by the author, the topic is complex and has many variables interacting. The study might benefit or see different results if it analyzed a single country and modeled the capacity additions instead of analyzing a multi-country spatial resolution.</w:t>
-      </w:r>
-    </w:p>
-    <w:p>
-      <w:pPr>
-        <w:pStyle w:val="NormalWeb"/>
-        <w:pBdr>
-          <w:top w:val="single" w:sz="4" w:space="1" w:color="4472C4" w:themeColor="accent1"/>
-          <w:left w:val="single" w:sz="4" w:space="4" w:color="4472C4" w:themeColor="accent1"/>
-          <w:bottom w:val="single" w:sz="4" w:space="1" w:color="4472C4" w:themeColor="accent1"/>
-          <w:right w:val="single" w:sz="4" w:space="4" w:color="4472C4" w:themeColor="accent1"/>
-        </w:pBdr>
-        <w:rPr>
-          <w:color w:val="4472C4" w:themeColor="accent1"/>
-        </w:rPr>
-      </w:pPr>
-      <w:r>
-        <w:rPr>
-          <w:color w:val="4472C4" w:themeColor="accent1"/>
-        </w:rPr>
-        <w:t xml:space="preserve">Thank you for the suggestion. </w:t>
-      </w:r>
-    </w:p>
-    <w:p>
-      <w:r>
-        <w:br/>
-        <w:t xml:space="preserve">2. It needs to be clarified what period was analyzed using the </w:t>
+        <w:t>installations has been growing worldwide. The omission of this kind of system could represent a bias in the results.</w:t>
+      </w:r>
+    </w:p>
+    <w:p>
+      <w:pPr>
+        <w:pStyle w:val="NormalWeb"/>
+        <w:pBdr>
+          <w:top w:val="single" w:sz="4" w:space="1" w:color="4472C4" w:themeColor="accent1"/>
+          <w:left w:val="single" w:sz="4" w:space="4" w:color="4472C4" w:themeColor="accent1"/>
+          <w:bottom w:val="single" w:sz="4" w:space="1" w:color="4472C4" w:themeColor="accent1"/>
+          <w:right w:val="single" w:sz="4" w:space="4" w:color="4472C4" w:themeColor="accent1"/>
+        </w:pBdr>
+        <w:rPr>
+          <w:color w:val="4472C4" w:themeColor="accent1"/>
+        </w:rPr>
+      </w:pPr>
+      <w:r>
+        <w:rPr>
+          <w:color w:val="4472C4" w:themeColor="accent1"/>
+        </w:rPr>
+        <w:t xml:space="preserve">Thank you for this point. In the case of the simple model, we are only modelling a very basic system. In </w:t>
       </w:r>
       <w:proofErr w:type="spellStart"/>
       <w:r>
+        <w:rPr>
+          <w:color w:val="4472C4" w:themeColor="accent1"/>
+        </w:rPr>
         <w:t>PyPSA</w:t>
       </w:r>
       <w:proofErr w:type="spellEnd"/>
       <w:r>
-        <w:t>. It is mentioned that it is a yearly resolution, but there is no mention of what year it is.</w:t>
-      </w:r>
-    </w:p>
-    <w:p>
-      <w:pPr>
-        <w:pStyle w:val="NormalWeb"/>
-        <w:pBdr>
-          <w:top w:val="single" w:sz="4" w:space="1" w:color="4472C4" w:themeColor="accent1"/>
-          <w:left w:val="single" w:sz="4" w:space="4" w:color="4472C4" w:themeColor="accent1"/>
-          <w:bottom w:val="single" w:sz="4" w:space="1" w:color="4472C4" w:themeColor="accent1"/>
-          <w:right w:val="single" w:sz="4" w:space="4" w:color="4472C4" w:themeColor="accent1"/>
-        </w:pBdr>
-        <w:rPr>
-          <w:color w:val="4472C4" w:themeColor="accent1"/>
-        </w:rPr>
-      </w:pPr>
-      <w:r>
-        <w:rPr>
-          <w:color w:val="4472C4" w:themeColor="accent1"/>
-        </w:rPr>
-        <w:t>Clarify year resolution</w:t>
-      </w:r>
-    </w:p>
-    <w:p>
-      <w:r>
-        <w:br/>
-        <w:t>3. The authors must include or mention which input assumptions and constraints are relevant to the results shown in the manuscript.</w:t>
-      </w:r>
-    </w:p>
-    <w:p>
-      <w:pPr>
-        <w:pStyle w:val="NormalWeb"/>
-        <w:pBdr>
-          <w:top w:val="single" w:sz="4" w:space="1" w:color="4472C4" w:themeColor="accent1"/>
-          <w:left w:val="single" w:sz="4" w:space="4" w:color="4472C4" w:themeColor="accent1"/>
-          <w:bottom w:val="single" w:sz="4" w:space="1" w:color="4472C4" w:themeColor="accent1"/>
-          <w:right w:val="single" w:sz="4" w:space="4" w:color="4472C4" w:themeColor="accent1"/>
-        </w:pBdr>
-        <w:rPr>
-          <w:color w:val="4472C4" w:themeColor="accent1"/>
-        </w:rPr>
-      </w:pPr>
-      <w:r>
-        <w:rPr>
-          <w:color w:val="4472C4" w:themeColor="accent1"/>
-        </w:rPr>
-        <w:t>Include these</w:t>
-      </w:r>
-    </w:p>
-    <w:p>
-      <w:r>
-        <w:br/>
-        <w:t xml:space="preserve">4. The author should </w:t>
-      </w:r>
-      <w:commentRangeStart w:id="0"/>
-      <w:r>
-        <w:t xml:space="preserve">include behind-the-meter (BTM) installations </w:t>
-      </w:r>
-      <w:commentRangeEnd w:id="0"/>
-      <w:r>
-        <w:rPr>
-          <w:rStyle w:val="CommentReference"/>
-        </w:rPr>
-        <w:commentReference w:id="0"/>
-      </w:r>
-      <w:r>
-        <w:t>or mention why they were not included in the model. BTM systems impact electrical demand, and the number of installations has been growing worldwide. The omission of this kind of system could represent a bias in the results.</w:t>
-      </w:r>
-    </w:p>
-    <w:p>
-      <w:pPr>
-        <w:pStyle w:val="NormalWeb"/>
-        <w:pBdr>
-          <w:top w:val="single" w:sz="4" w:space="1" w:color="4472C4" w:themeColor="accent1"/>
-          <w:left w:val="single" w:sz="4" w:space="4" w:color="4472C4" w:themeColor="accent1"/>
-          <w:bottom w:val="single" w:sz="4" w:space="1" w:color="4472C4" w:themeColor="accent1"/>
-          <w:right w:val="single" w:sz="4" w:space="4" w:color="4472C4" w:themeColor="accent1"/>
-        </w:pBdr>
-        <w:rPr>
-          <w:color w:val="4472C4" w:themeColor="accent1"/>
-        </w:rPr>
-      </w:pPr>
-      <w:r>
-        <w:rPr>
-          <w:color w:val="4472C4" w:themeColor="accent1"/>
-        </w:rPr>
-        <w:t>How much is this actually?</w:t>
+        <w:rPr>
+          <w:color w:val="4472C4" w:themeColor="accent1"/>
+        </w:rPr>
+        <w:t>-</w:t>
+      </w:r>
+      <w:proofErr w:type="spellStart"/>
+      <w:r>
+        <w:rPr>
+          <w:color w:val="4472C4" w:themeColor="accent1"/>
+        </w:rPr>
+        <w:t>Eur</w:t>
+      </w:r>
+      <w:proofErr w:type="spellEnd"/>
+      <w:r>
+        <w:rPr>
+          <w:color w:val="4472C4" w:themeColor="accent1"/>
+        </w:rPr>
+        <w:t>-Sec, BTM installations are included, as utility solar PV and household solar PV are separated.</w:t>
       </w:r>
     </w:p>
     <w:p>
@@ -1960,7 +2275,13 @@
         <w:rPr>
           <w:color w:val="4472C4" w:themeColor="accent1"/>
         </w:rPr>
-        <w:t>Understood, change the reference for these places</w:t>
+        <w:t>We agree, the NREL-ATB is the default reference for costs in the USA. We cite the NREL ATB for our price assumption for today’s cost of solar</w:t>
+      </w:r>
+      <w:r>
+        <w:rPr>
+          <w:color w:val="4472C4" w:themeColor="accent1"/>
+        </w:rPr>
+        <w:t xml:space="preserve"> in the USA as our reference 38.</w:t>
       </w:r>
     </w:p>
     <w:p>
@@ -1989,7 +2310,21 @@
         <w:rPr>
           <w:color w:val="4472C4" w:themeColor="accent1"/>
         </w:rPr>
-        <w:t>Why not?</w:t>
+        <w:t xml:space="preserve">The coefficient of performance for heat pumps can be between 3-4. We assume the </w:t>
+      </w:r>
+      <w:proofErr w:type="gramStart"/>
+      <w:r>
+        <w:rPr>
+          <w:color w:val="4472C4" w:themeColor="accent1"/>
+        </w:rPr>
+        <w:t>worst case</w:t>
+      </w:r>
+      <w:proofErr w:type="gramEnd"/>
+      <w:r>
+        <w:rPr>
+          <w:color w:val="4472C4" w:themeColor="accent1"/>
+        </w:rPr>
+        <w:t xml:space="preserve"> scenario because heat pumps will be most in use in colder places, where coefficient of performances are lower—it is these places that will cause most strain on the system. </w:t>
       </w:r>
     </w:p>
     <w:p>
@@ -2018,7 +2353,33 @@
         <w:rPr>
           <w:color w:val="4472C4" w:themeColor="accent1"/>
         </w:rPr>
-        <w:t>Include</w:t>
+        <w:t>Thank you for this comment.</w:t>
+      </w:r>
+      <w:r>
+        <w:rPr>
+          <w:color w:val="4472C4" w:themeColor="accent1"/>
+        </w:rPr>
+        <w:t xml:space="preserve"> Before, it was confusing about what Figure 1 showed. Now, it should be </w:t>
+      </w:r>
+      <w:proofErr w:type="gramStart"/>
+      <w:r>
+        <w:rPr>
+          <w:color w:val="4472C4" w:themeColor="accent1"/>
+        </w:rPr>
+        <w:t>more clear</w:t>
+      </w:r>
+      <w:proofErr w:type="gramEnd"/>
+      <w:r>
+        <w:rPr>
+          <w:color w:val="4472C4" w:themeColor="accent1"/>
+        </w:rPr>
+        <w:t>. S</w:t>
+      </w:r>
+      <w:r>
+        <w:rPr>
+          <w:color w:val="4472C4" w:themeColor="accent1"/>
+        </w:rPr>
+        <w:t xml:space="preserve">ince the values of capacity factor and demand are normalized to 1 for the respective averages, there are no units. </w:t>
       </w:r>
     </w:p>
     <w:p>
@@ -2029,7 +2390,7 @@
         <w:br/>
         <w:t>8. Capacity factors for Solar PV and Wind for both Colorado and California locations are low compared to other references. See </w:t>
       </w:r>
-      <w:hyperlink r:id="rId17" w:tooltip="https://windexchange.energy.gov/maps-data/17" w:history="1">
+      <w:hyperlink r:id="rId13" w:tooltip="https://windexchange.energy.gov/maps-data/17" w:history="1">
         <w:r>
           <w:rPr>
             <w:rStyle w:val="Hyperlink"/>
@@ -2070,12 +2431,180 @@
         <w:rPr>
           <w:color w:val="4472C4" w:themeColor="accent1"/>
         </w:rPr>
-        <w:t>Check. I knew this at one point</w:t>
-      </w:r>
-    </w:p>
-    <w:p>
-      <w:r>
+        <w:t xml:space="preserve">Thank you for this note. We would first like to apologize for an error—we cited </w:t>
+      </w:r>
+      <w:proofErr w:type="spellStart"/>
+      <w:proofErr w:type="gramStart"/>
+      <w:r>
+        <w:rPr>
+          <w:color w:val="4472C4" w:themeColor="accent1"/>
+        </w:rPr>
+        <w:t>renewables.ninja</w:t>
+      </w:r>
+      <w:proofErr w:type="spellEnd"/>
+      <w:proofErr w:type="gramEnd"/>
+      <w:r>
+        <w:rPr>
+          <w:color w:val="4472C4" w:themeColor="accent1"/>
+        </w:rPr>
+        <w:t xml:space="preserve"> for the capacity factors, but we were actually using </w:t>
+      </w:r>
+      <w:proofErr w:type="spellStart"/>
+      <w:r>
+        <w:rPr>
+          <w:color w:val="4472C4" w:themeColor="accent1"/>
+        </w:rPr>
+        <w:t>model.energy</w:t>
+      </w:r>
+      <w:proofErr w:type="spellEnd"/>
+      <w:r>
+        <w:rPr>
+          <w:color w:val="4472C4" w:themeColor="accent1"/>
+        </w:rPr>
+        <w:t xml:space="preserve">. </w:t>
+      </w:r>
+    </w:p>
+    <w:p>
+      <w:pPr>
+        <w:pStyle w:val="NormalWeb"/>
+        <w:pBdr>
+          <w:top w:val="single" w:sz="4" w:space="1" w:color="4472C4" w:themeColor="accent1"/>
+          <w:left w:val="single" w:sz="4" w:space="4" w:color="4472C4" w:themeColor="accent1"/>
+          <w:bottom w:val="single" w:sz="4" w:space="1" w:color="4472C4" w:themeColor="accent1"/>
+          <w:right w:val="single" w:sz="4" w:space="4" w:color="4472C4" w:themeColor="accent1"/>
+        </w:pBdr>
+        <w:rPr>
+          <w:color w:val="4472C4" w:themeColor="accent1"/>
+        </w:rPr>
+      </w:pPr>
+    </w:p>
+    <w:p>
+      <w:pPr>
+        <w:pStyle w:val="NormalWeb"/>
+        <w:pBdr>
+          <w:top w:val="single" w:sz="4" w:space="1" w:color="4472C4" w:themeColor="accent1"/>
+          <w:left w:val="single" w:sz="4" w:space="4" w:color="4472C4" w:themeColor="accent1"/>
+          <w:bottom w:val="single" w:sz="4" w:space="1" w:color="4472C4" w:themeColor="accent1"/>
+          <w:right w:val="single" w:sz="4" w:space="4" w:color="4472C4" w:themeColor="accent1"/>
+        </w:pBdr>
+        <w:rPr>
+          <w:color w:val="4472C4" w:themeColor="accent1"/>
+        </w:rPr>
+      </w:pPr>
+      <w:r>
+        <w:rPr>
+          <w:color w:val="4472C4" w:themeColor="accent1"/>
+        </w:rPr>
+        <w:t xml:space="preserve">The annual capacity factor for wind might be less than expected because through </w:t>
+      </w:r>
+      <w:proofErr w:type="spellStart"/>
+      <w:proofErr w:type="gramStart"/>
+      <w:r>
+        <w:rPr>
+          <w:color w:val="4472C4" w:themeColor="accent1"/>
+        </w:rPr>
+        <w:t>model.energy</w:t>
+      </w:r>
+      <w:proofErr w:type="spellEnd"/>
+      <w:proofErr w:type="gramEnd"/>
+      <w:r>
+        <w:rPr>
+          <w:color w:val="4472C4" w:themeColor="accent1"/>
+        </w:rPr>
+        <w:t xml:space="preserve">, we assume a capacity factor distribution of CF^2 with </w:t>
+      </w:r>
+      <w:proofErr w:type="spellStart"/>
+      <w:r>
+        <w:rPr>
+          <w:color w:val="4472C4" w:themeColor="accent1"/>
+        </w:rPr>
+        <w:t>model.energy</w:t>
+      </w:r>
+      <w:proofErr w:type="spellEnd"/>
+      <w:r>
+        <w:rPr>
+          <w:color w:val="4472C4" w:themeColor="accent1"/>
+        </w:rPr>
+        <w:t>, so a place with a 0.2 capacity factor will have four times more than a place with 0.1 average capacity factor  (0.04 vs 0.01). This yields the found wind capacity factor of 0.18. However, if we assume a capacity factor distribution of CF^3, then this yields a new wind capacity factor of 0.27. Solar is not affected by this assumption.</w:t>
+      </w:r>
+    </w:p>
+    <w:p>
+      <w:pPr>
+        <w:pStyle w:val="NormalWeb"/>
+        <w:pBdr>
+          <w:top w:val="single" w:sz="4" w:space="1" w:color="4472C4" w:themeColor="accent1"/>
+          <w:left w:val="single" w:sz="4" w:space="4" w:color="4472C4" w:themeColor="accent1"/>
+          <w:bottom w:val="single" w:sz="4" w:space="1" w:color="4472C4" w:themeColor="accent1"/>
+          <w:right w:val="single" w:sz="4" w:space="4" w:color="4472C4" w:themeColor="accent1"/>
+        </w:pBdr>
+        <w:rPr>
+          <w:color w:val="4472C4" w:themeColor="accent1"/>
+        </w:rPr>
+      </w:pPr>
+    </w:p>
+    <w:p>
+      <w:pPr>
+        <w:pStyle w:val="NormalWeb"/>
+        <w:pBdr>
+          <w:top w:val="single" w:sz="4" w:space="1" w:color="4472C4" w:themeColor="accent1"/>
+          <w:left w:val="single" w:sz="4" w:space="4" w:color="4472C4" w:themeColor="accent1"/>
+          <w:bottom w:val="single" w:sz="4" w:space="1" w:color="4472C4" w:themeColor="accent1"/>
+          <w:right w:val="single" w:sz="4" w:space="4" w:color="4472C4" w:themeColor="accent1"/>
+        </w:pBdr>
+        <w:rPr>
+          <w:color w:val="4472C4" w:themeColor="accent1"/>
+        </w:rPr>
+      </w:pPr>
+      <w:r>
+        <w:rPr>
+          <w:color w:val="4472C4" w:themeColor="accent1"/>
+        </w:rPr>
+        <w:t xml:space="preserve">In real life, the wind and solar farms are in generally in the places with the most wind and solar, respectively. This leads to higher capacity factors, as you point out. However, assuming massive </w:t>
+      </w:r>
+      <w:r>
+        <w:rPr>
+          <w:color w:val="4472C4" w:themeColor="accent1"/>
+        </w:rPr>
         <w:lastRenderedPageBreak/>
+        <w:t>deployment of solar and wind, many generators may need to be installed in places at less-than-ideal capacity factors. Therefore, when using capacity factor time series that represent California or Colorado in 2050, we feel comfortable using these numbers.</w:t>
+      </w:r>
+    </w:p>
+    <w:p>
+      <w:pPr>
+        <w:pStyle w:val="NormalWeb"/>
+        <w:pBdr>
+          <w:top w:val="single" w:sz="4" w:space="1" w:color="4472C4" w:themeColor="accent1"/>
+          <w:left w:val="single" w:sz="4" w:space="4" w:color="4472C4" w:themeColor="accent1"/>
+          <w:bottom w:val="single" w:sz="4" w:space="1" w:color="4472C4" w:themeColor="accent1"/>
+          <w:right w:val="single" w:sz="4" w:space="4" w:color="4472C4" w:themeColor="accent1"/>
+        </w:pBdr>
+        <w:rPr>
+          <w:color w:val="4472C4" w:themeColor="accent1"/>
+        </w:rPr>
+      </w:pPr>
+    </w:p>
+    <w:p>
+      <w:pPr>
+        <w:pStyle w:val="NormalWeb"/>
+        <w:pBdr>
+          <w:top w:val="single" w:sz="4" w:space="1" w:color="4472C4" w:themeColor="accent1"/>
+          <w:left w:val="single" w:sz="4" w:space="4" w:color="4472C4" w:themeColor="accent1"/>
+          <w:bottom w:val="single" w:sz="4" w:space="1" w:color="4472C4" w:themeColor="accent1"/>
+          <w:right w:val="single" w:sz="4" w:space="4" w:color="4472C4" w:themeColor="accent1"/>
+        </w:pBdr>
+        <w:rPr>
+          <w:color w:val="4472C4" w:themeColor="accent1"/>
+        </w:rPr>
+      </w:pPr>
+      <w:r>
+        <w:rPr>
+          <w:color w:val="4472C4" w:themeColor="accent1"/>
+        </w:rPr>
+        <w:t>It is now listed that the capacity factors are DC</w:t>
+      </w:r>
+    </w:p>
+    <w:p>
+      <w:r>
         <w:br/>
       </w:r>
       <w:r>
@@ -2100,7 +2629,25 @@
         <w:rPr>
           <w:color w:val="4472C4" w:themeColor="accent1"/>
         </w:rPr>
-        <w:t>Explains</w:t>
+        <w:t xml:space="preserve">Thank you, we have </w:t>
+      </w:r>
+      <w:r>
+        <w:rPr>
+          <w:color w:val="4472C4" w:themeColor="accent1"/>
+        </w:rPr>
+        <w:t>modified a sentence to the following in the results section: “</w:t>
+      </w:r>
+      <w:r>
+        <w:rPr>
+          <w:color w:val="4472C4" w:themeColor="accent1"/>
+        </w:rPr>
+        <w:t>We see that solar curtailment increases significantly as the price of solar decreases, approaching near-100\% of produced energy curtailed, illustrating that the system is opting to install more solar PV rather than a more expensive battery, which could reduce curtailment.</w:t>
+      </w:r>
+      <w:r>
+        <w:rPr>
+          <w:color w:val="4472C4" w:themeColor="accent1"/>
+        </w:rPr>
+        <w:t>”</w:t>
       </w:r>
     </w:p>
     <w:p>
@@ -2129,7 +2676,25 @@
         <w:rPr>
           <w:color w:val="4472C4" w:themeColor="accent1"/>
         </w:rPr>
-        <w:t>Check other references</w:t>
+        <w:t xml:space="preserve">Thank you for the suggestion. </w:t>
+      </w:r>
+      <w:r>
+        <w:rPr>
+          <w:color w:val="4472C4" w:themeColor="accent1"/>
+        </w:rPr>
+        <w:t xml:space="preserve">Can you please specify </w:t>
+      </w:r>
+      <w:r>
+        <w:rPr>
+          <w:color w:val="4472C4" w:themeColor="accent1"/>
+        </w:rPr>
+        <w:t>which heating demand value</w:t>
+      </w:r>
+      <w:r>
+        <w:rPr>
+          <w:color w:val="4472C4" w:themeColor="accent1"/>
+        </w:rPr>
+        <w:t>?</w:t>
       </w:r>
     </w:p>
     <w:p>
@@ -2158,7 +2723,7 @@
         <w:rPr>
           <w:color w:val="4472C4" w:themeColor="accent1"/>
         </w:rPr>
-        <w:t>Lists limitations. Uses hourly</w:t>
+        <w:t>We agree, using 3-hour temporal resolution has limitations compared to hourly. Solar PV and other variable renewable energy sources will benefit most because of the smoothing, At the same time, 3-hour time resolution is shown to capture most of the variation that determines the solar share.</w:t>
       </w:r>
     </w:p>
     <w:p>
@@ -2187,7 +2752,7 @@
         <w:rPr>
           <w:color w:val="4472C4" w:themeColor="accent1"/>
         </w:rPr>
-        <w:t>Change Figure</w:t>
+        <w:t>Thank you for this point. Figure 4 now clearly shows the difference between the three colors.</w:t>
       </w:r>
     </w:p>
     <w:p>
@@ -2233,6 +2798,7 @@
     </w:p>
     <w:p>
       <w:r>
+        <w:lastRenderedPageBreak/>
         <w:br/>
       </w:r>
       <w:r>
@@ -2257,7 +2823,13 @@
         <w:rPr>
           <w:color w:val="4472C4" w:themeColor="accent1"/>
         </w:rPr>
-        <w:t>Checks references</w:t>
+        <w:t>We have checked the references</w:t>
+      </w:r>
+      <w:r>
+        <w:rPr>
+          <w:color w:val="4472C4" w:themeColor="accent1"/>
+        </w:rPr>
+        <w:t>, and we hope that the referring style is met.</w:t>
       </w:r>
     </w:p>
     <w:p>
@@ -2286,7 +2858,21 @@
         <w:rPr>
           <w:color w:val="4472C4" w:themeColor="accent1"/>
         </w:rPr>
-        <w:t>Rewrites conclusion</w:t>
+        <w:t>Thank you for these suggestions. We have included the correlation coefficients. We do believe that the main findings of this paper are not necessarily the raw values at a given price point (</w:t>
+      </w:r>
+      <w:proofErr w:type="spellStart"/>
+      <w:r>
+        <w:rPr>
+          <w:color w:val="4472C4" w:themeColor="accent1"/>
+        </w:rPr>
+        <w:t>ie</w:t>
+      </w:r>
+      <w:proofErr w:type="spellEnd"/>
+      <w:r>
+        <w:rPr>
+          <w:color w:val="4472C4" w:themeColor="accent1"/>
+        </w:rPr>
+        <w:t>, we are not claiming to predict the future), but the behavior of the systems given our assumptions.</w:t>
       </w:r>
     </w:p>
     <w:p/>
@@ -2589,6 +3175,7 @@
               <w:rPr>
                 <w:color w:val="4F81BD"/>
               </w:rPr>
+              <w:lastRenderedPageBreak/>
               <w:t>Dear reviewer #</w:t>
             </w:r>
             <w:r>
@@ -2710,16 +3297,7 @@
           <w:sz w:val="22"/>
           <w:szCs w:val="22"/>
         </w:rPr>
-        <w:t xml:space="preserve">Review of Dvorak &amp; Victoria “What is the Optimal Electricity Share for Very Inexpensive Solar PV Energy?” The paper analyzes the fraction of solar and wind that could be used to meet the electricity demand in selected locations including two studies (one that compares four locations using a single-node model and a second that studies Europe including sector-coupling and transmission). The first study’s results show that the Denmark would use mostly wind and California would use mostly solar regardless of the cost of solar while Spain and Colorado might switch from wind to solar if the price of solar drops low enough. The second study explores the effects of latitude, solar quality, wind quality, transmission and sector coupling on the fraction of solar vs wind finding that sector coupling increases </w:t>
-      </w:r>
-      <w:r>
-        <w:rPr>
-          <w:rFonts w:ascii="Calibri" w:eastAsia="Calibri" w:hAnsi="Calibri"/>
-          <w:sz w:val="22"/>
-          <w:szCs w:val="22"/>
-        </w:rPr>
-        <w:lastRenderedPageBreak/>
-        <w:t xml:space="preserve">use of solar while transmission increases use of wind while no single variable determined the amount of solar. The overall conclusions are not surprising but provide some insights that some readers may find interesting and useful. However, I was disappointed– this group has published some excellent papers in the past, but this paper I found to be confusing, and I question the accuracy of the data. It needs to be revised before publication. </w:t>
+        <w:t xml:space="preserve">Review of Dvorak &amp; Victoria “What is the Optimal Electricity Share for Very Inexpensive Solar PV Energy?” The paper analyzes the fraction of solar and wind that could be used to meet the electricity demand in selected locations including two studies (one that compares four locations using a single-node model and a second that studies Europe including sector-coupling and transmission). The first study’s results show that the Denmark would use mostly wind and California would use mostly solar regardless of the cost of solar while Spain and Colorado might switch from wind to solar if the price of solar drops low enough. The second study explores the effects of latitude, solar quality, wind quality, transmission and sector coupling on the fraction of solar vs wind finding that sector coupling increases use of solar while transmission increases use of wind while no single variable determined the amount of solar. The overall conclusions are not surprising but provide some insights that some readers may find interesting and useful. However, I was disappointed– this group has published some excellent papers in the past, but this paper I found to be confusing, and I question the accuracy of the data. It needs to be revised before publication. </w:t>
       </w:r>
     </w:p>
     <w:p>
@@ -2838,6 +3416,7 @@
           <w:sz w:val="22"/>
           <w:szCs w:val="22"/>
         </w:rPr>
+        <w:lastRenderedPageBreak/>
         <w:fldChar w:fldCharType="begin"/>
       </w:r>
       <w:r>
@@ -2881,7 +3460,7 @@
                     </pic:cNvPicPr>
                   </pic:nvPicPr>
                   <pic:blipFill>
-                    <a:blip r:embed="rId18">
+                    <a:blip r:embed="rId14">
                       <a:extLst>
                         <a:ext uri="{28A0092B-C50C-407E-A947-70E740481C1C}">
                           <a14:useLocalDpi xmlns:a14="http://schemas.microsoft.com/office/drawing/2010/main" val="0"/>
@@ -2940,7 +3519,6 @@
           <w:sz w:val="22"/>
           <w:szCs w:val="22"/>
         </w:rPr>
-        <w:lastRenderedPageBreak/>
         <w:fldChar w:fldCharType="begin"/>
       </w:r>
       <w:r>
@@ -2984,7 +3562,7 @@
                     </pic:cNvPicPr>
                   </pic:nvPicPr>
                   <pic:blipFill>
-                    <a:blip r:embed="rId19">
+                    <a:blip r:embed="rId15">
                       <a:extLst>
                         <a:ext uri="{28A0092B-C50C-407E-A947-70E740481C1C}">
                           <a14:useLocalDpi xmlns:a14="http://schemas.microsoft.com/office/drawing/2010/main" val="0"/>
@@ -3102,6 +3680,7 @@
         <w:rPr>
           <w:color w:val="4472C4" w:themeColor="accent1"/>
         </w:rPr>
+        <w:lastRenderedPageBreak/>
         <w:t>Thank you for your efforts</w:t>
       </w:r>
       <w:r>
@@ -3344,14 +3923,7 @@
         <w:rPr>
           <w:color w:val="4472C4" w:themeColor="accent1"/>
         </w:rPr>
-        <w:t xml:space="preserve"> capacity factor of 0.18. However, if we assume a capacity </w:t>
-      </w:r>
-      <w:r>
-        <w:rPr>
-          <w:color w:val="4472C4" w:themeColor="accent1"/>
-        </w:rPr>
-        <w:lastRenderedPageBreak/>
-        <w:t xml:space="preserve">factor distribution of CF^3, then this yields a new </w:t>
+        <w:t xml:space="preserve"> capacity factor of 0.18. However, if we assume a capacity factor distribution of CF^3, then this yields a new </w:t>
       </w:r>
       <w:r>
         <w:rPr>
@@ -3636,6 +4208,7 @@
         <w:rPr>
           <w:color w:val="4472C4" w:themeColor="accent1"/>
         </w:rPr>
+        <w:lastRenderedPageBreak/>
         <w:t>We do not believe that the input data is inaccurate, and we hope that this discussion and the major revisions to Figure 1</w:t>
       </w:r>
       <w:r>
@@ -3677,7 +4250,6 @@
           <w:bCs/>
           <w:sz w:val="22"/>
           <w:szCs w:val="22"/>
-          <w:highlight w:val="red"/>
         </w:rPr>
         <w:t>2.</w:t>
       </w:r>
@@ -3776,7 +4348,6 @@
           <w:sz w:val="22"/>
           <w:szCs w:val="22"/>
         </w:rPr>
-        <w:lastRenderedPageBreak/>
         <w:t xml:space="preserve">academic exercise to better understand what would happen in a universe with extremely cheap solar.” While it is reasonable to plot values outside of a realistic range as an academic exercise, the analysis of the expected price should be accurate and the shaded “Today’s range” and “Future range” regions in Fig. 4 should be objective and consistent with the literature. For example, reference 32, Fig. 3.3 suggests a much wider range for today’s prices. </w:t>
       </w:r>
     </w:p>
@@ -4069,7 +4640,6 @@
         <w:rPr>
           <w:color w:val="4472C4" w:themeColor="accent1"/>
         </w:rPr>
-        <w:lastRenderedPageBreak/>
         <w:t>We agree with your discussion on this issue, and we thank you for the suggestion of the title. We have respectfully stolen it for our use.</w:t>
       </w:r>
     </w:p>
@@ -4287,6 +4857,7 @@
         <w:rPr>
           <w:color w:val="4472C4" w:themeColor="accent1"/>
         </w:rPr>
+        <w:lastRenderedPageBreak/>
         <w:t xml:space="preserve">We agree with your point and have modified our discussion of capacity factor to focus on capacity factor as the potential resource. </w:t>
       </w:r>
     </w:p>
@@ -4377,7 +4948,6 @@
         <w:rPr>
           <w:color w:val="4472C4" w:themeColor="accent1"/>
         </w:rPr>
-        <w:lastRenderedPageBreak/>
         <w:t xml:space="preserve">We have taken your suggestion of title as well as refined the abstract to more precisely define the scope. </w:t>
       </w:r>
     </w:p>
@@ -4741,7 +5311,21 @@
         <w:rPr>
           <w:color w:val="4472C4" w:themeColor="accent1"/>
         </w:rPr>
-        <w:t>. We hope that the lettering in all of the Figures and the colors in Figure 6 are more appropriate.</w:t>
+        <w:t xml:space="preserve">. We hope that the lettering in </w:t>
+      </w:r>
+      <w:proofErr w:type="gramStart"/>
+      <w:r>
+        <w:rPr>
+          <w:color w:val="4472C4" w:themeColor="accent1"/>
+        </w:rPr>
+        <w:t>all of</w:t>
+      </w:r>
+      <w:proofErr w:type="gramEnd"/>
+      <w:r>
+        <w:rPr>
+          <w:color w:val="4472C4" w:themeColor="accent1"/>
+        </w:rPr>
+        <w:t xml:space="preserve"> the Figures and the colors in Figure 6 are more appropriate.</w:t>
       </w:r>
     </w:p>
     <w:p>
@@ -4783,6 +5367,7 @@
           <w:sz w:val="22"/>
           <w:szCs w:val="22"/>
         </w:rPr>
+        <w:lastRenderedPageBreak/>
         <w:t xml:space="preserve">I don’t understand how the colors are assigned to the regions in Fig. 4 – I can see three </w:t>
       </w:r>
     </w:p>
@@ -4921,7 +5506,6 @@
           <w:sz w:val="22"/>
           <w:szCs w:val="22"/>
         </w:rPr>
-        <w:lastRenderedPageBreak/>
         <w:t>says</w:t>
       </w:r>
       <w:proofErr w:type="gramEnd"/>
@@ -5079,46 +5663,6 @@
     </w:sectPr>
   </w:body>
 </w:document>
-</file>
-
-<file path=word/comments.xml><?xml version="1.0" encoding="utf-8"?>
-<w:comments xmlns:wpc="http://schemas.microsoft.com/office/word/2010/wordprocessingCanvas" xmlns:cx="http://schemas.microsoft.com/office/drawing/2014/chartex" xmlns:cx1="http://schemas.microsoft.com/office/drawing/2015/9/8/chartex" xmlns:cx2="http://schemas.microsoft.com/office/drawing/2015/10/21/chartex" xmlns:cx3="http://schemas.microsoft.com/office/drawing/2016/5/9/chartex" xmlns:cx4="http://schemas.microsoft.com/office/drawing/2016/5/10/chartex" xmlns:cx5="http://schemas.microsoft.com/office/drawing/2016/5/11/chartex" xmlns:cx6="http://schemas.microsoft.com/office/drawing/2016/5/12/chartex" xmlns:cx7="http://schemas.microsoft.com/office/drawing/2016/5/13/chartex" xmlns:cx8="http://schemas.microsoft.com/office/drawing/2016/5/14/chartex" xmlns:mc="http://schemas.openxmlformats.org/markup-compatibility/2006" xmlns:aink="http://schemas.microsoft.com/office/drawing/2016/ink" xmlns:am3d="http://schemas.microsoft.com/office/drawing/2017/model3d" xmlns:o="urn:schemas-microsoft-com:office:office" xmlns:oel="http://schemas.microsoft.com/office/2019/extlst" xmlns:r="http://schemas.openxmlformats.org/officeDocument/2006/relationships" xmlns:m="http://schemas.openxmlformats.org/officeDocument/2006/math" xmlns:v="urn:schemas-microsoft-com:vml" xmlns:wp14="http://schemas.microsoft.com/office/word/2010/wordprocessingDrawing" xmlns:wp="http://schemas.openxmlformats.org/drawingml/2006/wordprocessingDrawing" xmlns:w10="urn:schemas-microsoft-com:office:word" xmlns:w="http://schemas.openxmlformats.org/wordprocessingml/2006/main" xmlns:w14="http://schemas.microsoft.com/office/word/2010/wordml" xmlns:w15="http://schemas.microsoft.com/office/word/2012/wordml" xmlns:w16cex="http://schemas.microsoft.com/office/word/2018/wordml/cex" xmlns:w16cid="http://schemas.microsoft.com/office/word/2016/wordml/cid" xmlns:w16="http://schemas.microsoft.com/office/word/2018/wordml" xmlns:w16sdtdh="http://schemas.microsoft.com/office/word/2020/wordml/sdtdatahash" xmlns:w16se="http://schemas.microsoft.com/office/word/2015/wordml/symex" xmlns:wpg="http://schemas.microsoft.com/office/word/2010/wordprocessingGroup" xmlns:wpi="http://schemas.microsoft.com/office/word/2010/wordprocessingInk" xmlns:wne="http://schemas.microsoft.com/office/word/2006/wordml" xmlns:wps="http://schemas.microsoft.com/office/word/2010/wordprocessingShape" mc:Ignorable="w14 w15 w16se w16cid w16 w16cex w16sdtdh wp14">
-  <w:comment w:id="0" w:author="Adam Dvorak" w:date="2022-12-12T14:58:00Z" w:initials="AD">
-    <w:p>
-      <w:r>
-        <w:rPr>
-          <w:rStyle w:val="CommentReference"/>
-        </w:rPr>
-        <w:annotationRef/>
-      </w:r>
-      <w:r>
-        <w:rPr>
-          <w:sz w:val="20"/>
-          <w:szCs w:val="20"/>
-        </w:rPr>
-        <w:t>What are these?</w:t>
-      </w:r>
-    </w:p>
-  </w:comment>
-</w:comments>
-</file>
-
-<file path=word/commentsExtended.xml><?xml version="1.0" encoding="utf-8"?>
-<w15:commentsEx xmlns:wpc="http://schemas.microsoft.com/office/word/2010/wordprocessingCanvas" xmlns:cx="http://schemas.microsoft.com/office/drawing/2014/chartex" xmlns:cx1="http://schemas.microsoft.com/office/drawing/2015/9/8/chartex" xmlns:cx2="http://schemas.microsoft.com/office/drawing/2015/10/21/chartex" xmlns:cx3="http://schemas.microsoft.com/office/drawing/2016/5/9/chartex" xmlns:cx4="http://schemas.microsoft.com/office/drawing/2016/5/10/chartex" xmlns:cx5="http://schemas.microsoft.com/office/drawing/2016/5/11/chartex" xmlns:cx6="http://schemas.microsoft.com/office/drawing/2016/5/12/chartex" xmlns:cx7="http://schemas.microsoft.com/office/drawing/2016/5/13/chartex" xmlns:cx8="http://schemas.microsoft.com/office/drawing/2016/5/14/chartex" xmlns:mc="http://schemas.openxmlformats.org/markup-compatibility/2006" xmlns:aink="http://schemas.microsoft.com/office/drawing/2016/ink" xmlns:am3d="http://schemas.microsoft.com/office/drawing/2017/model3d" xmlns:o="urn:schemas-microsoft-com:office:office" xmlns:oel="http://schemas.microsoft.com/office/2019/extlst" xmlns:r="http://schemas.openxmlformats.org/officeDocument/2006/relationships" xmlns:m="http://schemas.openxmlformats.org/officeDocument/2006/math" xmlns:v="urn:schemas-microsoft-com:vml" xmlns:wp14="http://schemas.microsoft.com/office/word/2010/wordprocessingDrawing" xmlns:wp="http://schemas.openxmlformats.org/drawingml/2006/wordprocessingDrawing" xmlns:w10="urn:schemas-microsoft-com:office:word" xmlns:w="http://schemas.openxmlformats.org/wordprocessingml/2006/main" xmlns:w14="http://schemas.microsoft.com/office/word/2010/wordml" xmlns:w15="http://schemas.microsoft.com/office/word/2012/wordml" xmlns:w16cex="http://schemas.microsoft.com/office/word/2018/wordml/cex" xmlns:w16cid="http://schemas.microsoft.com/office/word/2016/wordml/cid" xmlns:w16="http://schemas.microsoft.com/office/word/2018/wordml" xmlns:w16sdtdh="http://schemas.microsoft.com/office/word/2020/wordml/sdtdatahash" xmlns:w16se="http://schemas.microsoft.com/office/word/2015/wordml/symex" xmlns:wpg="http://schemas.microsoft.com/office/word/2010/wordprocessingGroup" xmlns:wpi="http://schemas.microsoft.com/office/word/2010/wordprocessingInk" xmlns:wne="http://schemas.microsoft.com/office/word/2006/wordml" xmlns:wps="http://schemas.microsoft.com/office/word/2010/wordprocessingShape" mc:Ignorable="w14 w15 w16se w16cid w16 w16cex w16sdtdh wp14">
-  <w15:commentEx w15:paraId="326293A4" w15:done="0"/>
-</w15:commentsEx>
-</file>
-
-<file path=word/commentsExtensible.xml><?xml version="1.0" encoding="utf-8"?>
-<w16cex:commentsExtensible xmlns:wpc="http://schemas.microsoft.com/office/word/2010/wordprocessingCanvas" xmlns:cx="http://schemas.microsoft.com/office/drawing/2014/chartex" xmlns:cx1="http://schemas.microsoft.com/office/drawing/2015/9/8/chartex" xmlns:cx2="http://schemas.microsoft.com/office/drawing/2015/10/21/chartex" xmlns:cx3="http://schemas.microsoft.com/office/drawing/2016/5/9/chartex" xmlns:cx4="http://schemas.microsoft.com/office/drawing/2016/5/10/chartex" xmlns:cx5="http://schemas.microsoft.com/office/drawing/2016/5/11/chartex" xmlns:cx6="http://schemas.microsoft.com/office/drawing/2016/5/12/chartex" xmlns:cx7="http://schemas.microsoft.com/office/drawing/2016/5/13/chartex" xmlns:cx8="http://schemas.microsoft.com/office/drawing/2016/5/14/chartex" xmlns:mc="http://schemas.openxmlformats.org/markup-compatibility/2006" xmlns:aink="http://schemas.microsoft.com/office/drawing/2016/ink" xmlns:am3d="http://schemas.microsoft.com/office/drawing/2017/model3d" xmlns:o="urn:schemas-microsoft-com:office:office" xmlns:oel="http://schemas.microsoft.com/office/2019/extlst" xmlns:r="http://schemas.openxmlformats.org/officeDocument/2006/relationships" xmlns:m="http://schemas.openxmlformats.org/officeDocument/2006/math" xmlns:v="urn:schemas-microsoft-com:vml" xmlns:wp14="http://schemas.microsoft.com/office/word/2010/wordprocessingDrawing" xmlns:wp="http://schemas.openxmlformats.org/drawingml/2006/wordprocessingDrawing" xmlns:w10="urn:schemas-microsoft-com:office:word" xmlns:w="http://schemas.openxmlformats.org/wordprocessingml/2006/main" xmlns:w14="http://schemas.microsoft.com/office/word/2010/wordml" xmlns:w15="http://schemas.microsoft.com/office/word/2012/wordml" xmlns:w16cex="http://schemas.microsoft.com/office/word/2018/wordml/cex" xmlns:w16cid="http://schemas.microsoft.com/office/word/2016/wordml/cid" xmlns:w16="http://schemas.microsoft.com/office/word/2018/wordml" xmlns:w16sdtdh="http://schemas.microsoft.com/office/word/2020/wordml/sdtdatahash" xmlns:w16se="http://schemas.microsoft.com/office/word/2015/wordml/symex" xmlns:wpg="http://schemas.microsoft.com/office/word/2010/wordprocessingGroup" xmlns:wpi="http://schemas.microsoft.com/office/word/2010/wordprocessingInk" xmlns:wne="http://schemas.microsoft.com/office/word/2006/wordml" xmlns:wps="http://schemas.microsoft.com/office/word/2010/wordprocessingShape" mc:Ignorable="w14 w15 w16se w16cid w16 w16cex w16sdtdh wp14">
-  <w16cex:commentExtensible w16cex:durableId="2741C007" w16cex:dateUtc="2022-12-12T13:58:00Z"/>
-</w16cex:commentsExtensible>
-</file>
-
-<file path=word/commentsIds.xml><?xml version="1.0" encoding="utf-8"?>
-<w16cid:commentsIds xmlns:wpc="http://schemas.microsoft.com/office/word/2010/wordprocessingCanvas" xmlns:cx="http://schemas.microsoft.com/office/drawing/2014/chartex" xmlns:cx1="http://schemas.microsoft.com/office/drawing/2015/9/8/chartex" xmlns:cx2="http://schemas.microsoft.com/office/drawing/2015/10/21/chartex" xmlns:cx3="http://schemas.microsoft.com/office/drawing/2016/5/9/chartex" xmlns:cx4="http://schemas.microsoft.com/office/drawing/2016/5/10/chartex" xmlns:cx5="http://schemas.microsoft.com/office/drawing/2016/5/11/chartex" xmlns:cx6="http://schemas.microsoft.com/office/drawing/2016/5/12/chartex" xmlns:cx7="http://schemas.microsoft.com/office/drawing/2016/5/13/chartex" xmlns:cx8="http://schemas.microsoft.com/office/drawing/2016/5/14/chartex" xmlns:mc="http://schemas.openxmlformats.org/markup-compatibility/2006" xmlns:aink="http://schemas.microsoft.com/office/drawing/2016/ink" xmlns:am3d="http://schemas.microsoft.com/office/drawing/2017/model3d" xmlns:o="urn:schemas-microsoft-com:office:office" xmlns:oel="http://schemas.microsoft.com/office/2019/extlst" xmlns:r="http://schemas.openxmlformats.org/officeDocument/2006/relationships" xmlns:m="http://schemas.openxmlformats.org/officeDocument/2006/math" xmlns:v="urn:schemas-microsoft-com:vml" xmlns:wp14="http://schemas.microsoft.com/office/word/2010/wordprocessingDrawing" xmlns:wp="http://schemas.openxmlformats.org/drawingml/2006/wordprocessingDrawing" xmlns:w10="urn:schemas-microsoft-com:office:word" xmlns:w="http://schemas.openxmlformats.org/wordprocessingml/2006/main" xmlns:w14="http://schemas.microsoft.com/office/word/2010/wordml" xmlns:w15="http://schemas.microsoft.com/office/word/2012/wordml" xmlns:w16cex="http://schemas.microsoft.com/office/word/2018/wordml/cex" xmlns:w16cid="http://schemas.microsoft.com/office/word/2016/wordml/cid" xmlns:w16="http://schemas.microsoft.com/office/word/2018/wordml" xmlns:w16sdtdh="http://schemas.microsoft.com/office/word/2020/wordml/sdtdatahash" xmlns:w16se="http://schemas.microsoft.com/office/word/2015/wordml/symex" xmlns:wpg="http://schemas.microsoft.com/office/word/2010/wordprocessingGroup" xmlns:wpi="http://schemas.microsoft.com/office/word/2010/wordprocessingInk" xmlns:wne="http://schemas.microsoft.com/office/word/2006/wordml" xmlns:wps="http://schemas.microsoft.com/office/word/2010/wordprocessingShape" mc:Ignorable="w14 w15 w16se w16cid w16 w16cex w16sdtdh wp14">
-  <w16cid:commentId w16cid:paraId="326293A4" w16cid:durableId="2741C007"/>
-</w16cid:commentsIds>
 </file>
 
 <file path=word/numbering.xml><?xml version="1.0" encoding="utf-8"?>
@@ -5240,14 +5784,6 @@
     <w:abstractNumId w:val="0"/>
   </w:num>
 </w:numbering>
-</file>
-
-<file path=word/people.xml><?xml version="1.0" encoding="utf-8"?>
-<w15:people xmlns:wpc="http://schemas.microsoft.com/office/word/2010/wordprocessingCanvas" xmlns:cx="http://schemas.microsoft.com/office/drawing/2014/chartex" xmlns:cx1="http://schemas.microsoft.com/office/drawing/2015/9/8/chartex" xmlns:cx2="http://schemas.microsoft.com/office/drawing/2015/10/21/chartex" xmlns:cx3="http://schemas.microsoft.com/office/drawing/2016/5/9/chartex" xmlns:cx4="http://schemas.microsoft.com/office/drawing/2016/5/10/chartex" xmlns:cx5="http://schemas.microsoft.com/office/drawing/2016/5/11/chartex" xmlns:cx6="http://schemas.microsoft.com/office/drawing/2016/5/12/chartex" xmlns:cx7="http://schemas.microsoft.com/office/drawing/2016/5/13/chartex" xmlns:cx8="http://schemas.microsoft.com/office/drawing/2016/5/14/chartex" xmlns:mc="http://schemas.openxmlformats.org/markup-compatibility/2006" xmlns:aink="http://schemas.microsoft.com/office/drawing/2016/ink" xmlns:am3d="http://schemas.microsoft.com/office/drawing/2017/model3d" xmlns:o="urn:schemas-microsoft-com:office:office" xmlns:oel="http://schemas.microsoft.com/office/2019/extlst" xmlns:r="http://schemas.openxmlformats.org/officeDocument/2006/relationships" xmlns:m="http://schemas.openxmlformats.org/officeDocument/2006/math" xmlns:v="urn:schemas-microsoft-com:vml" xmlns:wp14="http://schemas.microsoft.com/office/word/2010/wordprocessingDrawing" xmlns:wp="http://schemas.openxmlformats.org/drawingml/2006/wordprocessingDrawing" xmlns:w10="urn:schemas-microsoft-com:office:word" xmlns:w="http://schemas.openxmlformats.org/wordprocessingml/2006/main" xmlns:w14="http://schemas.microsoft.com/office/word/2010/wordml" xmlns:w15="http://schemas.microsoft.com/office/word/2012/wordml" xmlns:w16cex="http://schemas.microsoft.com/office/word/2018/wordml/cex" xmlns:w16cid="http://schemas.microsoft.com/office/word/2016/wordml/cid" xmlns:w16="http://schemas.microsoft.com/office/word/2018/wordml" xmlns:w16sdtdh="http://schemas.microsoft.com/office/word/2020/wordml/sdtdatahash" xmlns:w16se="http://schemas.microsoft.com/office/word/2015/wordml/symex" xmlns:wpg="http://schemas.microsoft.com/office/word/2010/wordprocessingGroup" xmlns:wpi="http://schemas.microsoft.com/office/word/2010/wordprocessingInk" xmlns:wne="http://schemas.microsoft.com/office/word/2006/wordml" xmlns:wps="http://schemas.microsoft.com/office/word/2010/wordprocessingShape" mc:Ignorable="w14 w15 w16se w16cid w16 w16cex w16sdtdh wp14">
-  <w15:person w15:author="Adam Dvorak">
-    <w15:presenceInfo w15:providerId="AD" w15:userId="S::ajda2017@mymail.pomona.edu::5e110452-80fe-463b-8b53-c3233cf3e829"/>
-  </w15:person>
-</w15:people>
 </file>
 
 <file path=word/styles.xml><?xml version="1.0" encoding="utf-8"?>

</xml_diff>